<commit_message>
Thêm một số thông tin
</commit_message>
<xml_diff>
--- a/Dispatch Management.docx
+++ b/Dispatch Management.docx
@@ -29,9 +29,9 @@
           <w:noProof/>
         </w:rPr>
         <w:drawing>
-          <wp:inline distT="0" distB="0" distL="0" distR="0" wp14:anchorId="4072832E" wp14:editId="041F400D">
-            <wp:extent cx="2779899" cy="1249680"/>
-            <wp:effectExtent l="0" t="0" r="1905" b="7620"/>
+          <wp:inline distT="0" distB="0" distL="0" distR="0" wp14:anchorId="4072832E" wp14:editId="76670785">
+            <wp:extent cx="3576579" cy="1607820"/>
+            <wp:effectExtent l="0" t="0" r="5080" b="0"/>
             <wp:docPr id="1" name="Hình ảnh 1"/>
             <wp:cNvGraphicFramePr>
               <a:graphicFrameLocks xmlns:a="http://schemas.openxmlformats.org/drawingml/2006/main" noChangeAspect="1"/>
@@ -58,7 +58,7 @@
                   <pic:spPr>
                     <a:xfrm>
                       <a:off x="0" y="0"/>
-                      <a:ext cx="2793649" cy="1255861"/>
+                      <a:ext cx="3617444" cy="1626190"/>
                     </a:xfrm>
                     <a:prstGeom prst="rect">
                       <a:avLst/>
@@ -354,21 +354,7 @@
             <w:rStyle w:val="Siuktni"/>
             <w:noProof/>
           </w:rPr>
-          <w:t>Giới thiệu d</w:t>
-        </w:r>
-        <w:r>
-          <w:rPr>
-            <w:rStyle w:val="Siuktni"/>
-            <w:noProof/>
-          </w:rPr>
-          <w:t>ự</w:t>
-        </w:r>
-        <w:r>
-          <w:rPr>
-            <w:rStyle w:val="Siuktni"/>
-            <w:noProof/>
-          </w:rPr>
-          <w:t xml:space="preserve"> án</w:t>
+          <w:t>Giới thiệu dự án</w:t>
         </w:r>
         <w:r>
           <w:rPr>
@@ -3039,8 +3025,8 @@
         <w:tblLook w:val="00A0" w:firstRow="1" w:lastRow="0" w:firstColumn="1" w:lastColumn="0" w:noHBand="0" w:noVBand="0"/>
       </w:tblPr>
       <w:tblGrid>
-        <w:gridCol w:w="1495"/>
-        <w:gridCol w:w="3095"/>
+        <w:gridCol w:w="1696"/>
+        <w:gridCol w:w="2894"/>
         <w:gridCol w:w="1148"/>
         <w:gridCol w:w="1552"/>
         <w:gridCol w:w="1440"/>
@@ -3052,7 +3038,7 @@
         <w:tc>
           <w:tcPr>
             <w:cnfStyle w:val="001000000000" w:firstRow="0" w:lastRow="0" w:firstColumn="1" w:lastColumn="0" w:oddVBand="0" w:evenVBand="0" w:oddHBand="0" w:evenHBand="0" w:firstRowFirstColumn="0" w:firstRowLastColumn="0" w:lastRowFirstColumn="0" w:lastRowLastColumn="0"/>
-            <w:tcW w:w="1495" w:type="dxa"/>
+            <w:tcW w:w="1696" w:type="dxa"/>
           </w:tcPr>
           <w:p>
             <w:r>
@@ -3062,7 +3048,7 @@
         </w:tc>
         <w:tc>
           <w:tcPr>
-            <w:tcW w:w="3095" w:type="dxa"/>
+            <w:tcW w:w="2894" w:type="dxa"/>
           </w:tcPr>
           <w:p>
             <w:pPr>
@@ -3126,17 +3112,17 @@
         <w:tc>
           <w:tcPr>
             <w:cnfStyle w:val="001000000000" w:firstRow="0" w:lastRow="0" w:firstColumn="1" w:lastColumn="0" w:oddVBand="0" w:evenVBand="0" w:oddHBand="0" w:evenHBand="0" w:firstRowFirstColumn="0" w:firstRowLastColumn="0" w:lastRowFirstColumn="0" w:lastRowLastColumn="0"/>
-            <w:tcW w:w="1495" w:type="dxa"/>
+            <w:tcW w:w="1696" w:type="dxa"/>
           </w:tcPr>
           <w:p>
             <w:r>
-              <w:t>15/09/2005</w:t>
+              <w:t>10/12/2018</w:t>
             </w:r>
           </w:p>
         </w:tc>
         <w:tc>
           <w:tcPr>
-            <w:tcW w:w="3095" w:type="dxa"/>
+            <w:tcW w:w="2894" w:type="dxa"/>
           </w:tcPr>
           <w:p>
             <w:pPr>
@@ -3185,7 +3171,7 @@
         <w:tc>
           <w:tcPr>
             <w:cnfStyle w:val="001000000000" w:firstRow="0" w:lastRow="0" w:firstColumn="1" w:lastColumn="0" w:oddVBand="0" w:evenVBand="0" w:oddHBand="0" w:evenHBand="0" w:firstRowFirstColumn="0" w:firstRowLastColumn="0" w:lastRowFirstColumn="0" w:lastRowLastColumn="0"/>
-            <w:tcW w:w="1495" w:type="dxa"/>
+            <w:tcW w:w="1696" w:type="dxa"/>
           </w:tcPr>
           <w:p>
             <w:r>
@@ -3195,7 +3181,7 @@
         </w:tc>
         <w:tc>
           <w:tcPr>
-            <w:tcW w:w="3095" w:type="dxa"/>
+            <w:tcW w:w="2894" w:type="dxa"/>
           </w:tcPr>
           <w:p>
             <w:pPr>
@@ -3244,7 +3230,7 @@
         <w:tc>
           <w:tcPr>
             <w:cnfStyle w:val="001000000000" w:firstRow="0" w:lastRow="0" w:firstColumn="1" w:lastColumn="0" w:oddVBand="0" w:evenVBand="0" w:oddHBand="0" w:evenHBand="0" w:firstRowFirstColumn="0" w:firstRowLastColumn="0" w:lastRowFirstColumn="0" w:lastRowLastColumn="0"/>
-            <w:tcW w:w="1495" w:type="dxa"/>
+            <w:tcW w:w="1696" w:type="dxa"/>
           </w:tcPr>
           <w:p>
             <w:r>
@@ -3254,7 +3240,7 @@
         </w:tc>
         <w:tc>
           <w:tcPr>
-            <w:tcW w:w="3095" w:type="dxa"/>
+            <w:tcW w:w="2894" w:type="dxa"/>
           </w:tcPr>
           <w:p>
             <w:pPr>
@@ -3303,13 +3289,13 @@
         <w:tc>
           <w:tcPr>
             <w:cnfStyle w:val="001000000000" w:firstRow="0" w:lastRow="0" w:firstColumn="1" w:lastColumn="0" w:oddVBand="0" w:evenVBand="0" w:oddHBand="0" w:evenHBand="0" w:firstRowFirstColumn="0" w:firstRowLastColumn="0" w:lastRowFirstColumn="0" w:lastRowLastColumn="0"/>
-            <w:tcW w:w="1495" w:type="dxa"/>
+            <w:tcW w:w="1696" w:type="dxa"/>
           </w:tcPr>
           <w:p/>
         </w:tc>
         <w:tc>
           <w:tcPr>
-            <w:tcW w:w="3095" w:type="dxa"/>
+            <w:tcW w:w="2894" w:type="dxa"/>
           </w:tcPr>
           <w:p>
             <w:pPr>
@@ -3355,13 +3341,13 @@
         <w:tc>
           <w:tcPr>
             <w:cnfStyle w:val="001000000000" w:firstRow="0" w:lastRow="0" w:firstColumn="1" w:lastColumn="0" w:oddVBand="0" w:evenVBand="0" w:oddHBand="0" w:evenHBand="0" w:firstRowFirstColumn="0" w:firstRowLastColumn="0" w:lastRowFirstColumn="0" w:lastRowLastColumn="0"/>
-            <w:tcW w:w="1495" w:type="dxa"/>
+            <w:tcW w:w="1696" w:type="dxa"/>
           </w:tcPr>
           <w:p/>
         </w:tc>
         <w:tc>
           <w:tcPr>
-            <w:tcW w:w="3095" w:type="dxa"/>
+            <w:tcW w:w="2894" w:type="dxa"/>
           </w:tcPr>
           <w:p>
             <w:pPr>
@@ -3407,13 +3393,13 @@
         <w:tc>
           <w:tcPr>
             <w:cnfStyle w:val="001000000000" w:firstRow="0" w:lastRow="0" w:firstColumn="1" w:lastColumn="0" w:oddVBand="0" w:evenVBand="0" w:oddHBand="0" w:evenHBand="0" w:firstRowFirstColumn="0" w:firstRowLastColumn="0" w:lastRowFirstColumn="0" w:lastRowLastColumn="0"/>
-            <w:tcW w:w="1495" w:type="dxa"/>
+            <w:tcW w:w="1696" w:type="dxa"/>
           </w:tcPr>
           <w:p/>
         </w:tc>
         <w:tc>
           <w:tcPr>
-            <w:tcW w:w="3095" w:type="dxa"/>
+            <w:tcW w:w="2894" w:type="dxa"/>
           </w:tcPr>
           <w:p>
             <w:pPr>
@@ -3459,13 +3445,13 @@
         <w:tc>
           <w:tcPr>
             <w:cnfStyle w:val="001000000000" w:firstRow="0" w:lastRow="0" w:firstColumn="1" w:lastColumn="0" w:oddVBand="0" w:evenVBand="0" w:oddHBand="0" w:evenHBand="0" w:firstRowFirstColumn="0" w:firstRowLastColumn="0" w:lastRowFirstColumn="0" w:lastRowLastColumn="0"/>
-            <w:tcW w:w="1495" w:type="dxa"/>
+            <w:tcW w:w="1696" w:type="dxa"/>
           </w:tcPr>
           <w:p/>
         </w:tc>
         <w:tc>
           <w:tcPr>
-            <w:tcW w:w="3095" w:type="dxa"/>
+            <w:tcW w:w="2894" w:type="dxa"/>
           </w:tcPr>
           <w:p>
             <w:pPr>
@@ -3511,13 +3497,13 @@
         <w:tc>
           <w:tcPr>
             <w:cnfStyle w:val="001000000000" w:firstRow="0" w:lastRow="0" w:firstColumn="1" w:lastColumn="0" w:oddVBand="0" w:evenVBand="0" w:oddHBand="0" w:evenHBand="0" w:firstRowFirstColumn="0" w:firstRowLastColumn="0" w:lastRowFirstColumn="0" w:lastRowLastColumn="0"/>
-            <w:tcW w:w="1495" w:type="dxa"/>
+            <w:tcW w:w="1696" w:type="dxa"/>
           </w:tcPr>
           <w:p/>
         </w:tc>
         <w:tc>
           <w:tcPr>
-            <w:tcW w:w="3095" w:type="dxa"/>
+            <w:tcW w:w="2894" w:type="dxa"/>
           </w:tcPr>
           <w:p>
             <w:pPr>
@@ -3563,13 +3549,13 @@
         <w:tc>
           <w:tcPr>
             <w:cnfStyle w:val="001000000000" w:firstRow="0" w:lastRow="0" w:firstColumn="1" w:lastColumn="0" w:oddVBand="0" w:evenVBand="0" w:oddHBand="0" w:evenHBand="0" w:firstRowFirstColumn="0" w:firstRowLastColumn="0" w:lastRowFirstColumn="0" w:lastRowLastColumn="0"/>
-            <w:tcW w:w="1495" w:type="dxa"/>
+            <w:tcW w:w="1696" w:type="dxa"/>
           </w:tcPr>
           <w:p/>
         </w:tc>
         <w:tc>
           <w:tcPr>
-            <w:tcW w:w="3095" w:type="dxa"/>
+            <w:tcW w:w="2894" w:type="dxa"/>
           </w:tcPr>
           <w:p>
             <w:pPr>
@@ -3612,13 +3598,13 @@
         <w:tc>
           <w:tcPr>
             <w:cnfStyle w:val="001000000000" w:firstRow="0" w:lastRow="0" w:firstColumn="1" w:lastColumn="0" w:oddVBand="0" w:evenVBand="0" w:oddHBand="0" w:evenHBand="0" w:firstRowFirstColumn="0" w:firstRowLastColumn="0" w:lastRowFirstColumn="0" w:lastRowLastColumn="0"/>
-            <w:tcW w:w="1495" w:type="dxa"/>
+            <w:tcW w:w="1696" w:type="dxa"/>
           </w:tcPr>
           <w:p/>
         </w:tc>
         <w:tc>
           <w:tcPr>
-            <w:tcW w:w="3095" w:type="dxa"/>
+            <w:tcW w:w="2894" w:type="dxa"/>
           </w:tcPr>
           <w:p>
             <w:pPr>
@@ -3689,17 +3675,53 @@
       <w:bookmarkEnd w:id="0"/>
     </w:p>
     <w:p>
-      <w:r>
+      <w:pPr>
+        <w:rPr>
+          <w:rFonts w:ascii="Times New Roman" w:hAnsi="Times New Roman" w:cs="Times New Roman"/>
+          <w:sz w:val="28"/>
+          <w:szCs w:val="28"/>
+        </w:rPr>
+      </w:pPr>
+      <w:r>
+        <w:rPr>
+          <w:rFonts w:ascii="Times New Roman" w:hAnsi="Times New Roman" w:cs="Times New Roman"/>
+          <w:sz w:val="28"/>
+          <w:szCs w:val="28"/>
+        </w:rPr>
         <w:t>Tạo ra công cụ quản lý công văn đến và công văn đi</w:t>
       </w:r>
     </w:p>
     <w:p>
-      <w:r>
+      <w:pPr>
+        <w:rPr>
+          <w:rFonts w:ascii="Times New Roman" w:hAnsi="Times New Roman" w:cs="Times New Roman"/>
+          <w:sz w:val="28"/>
+          <w:szCs w:val="28"/>
+        </w:rPr>
+      </w:pPr>
+      <w:r>
+        <w:rPr>
+          <w:rFonts w:ascii="Times New Roman" w:hAnsi="Times New Roman" w:cs="Times New Roman"/>
+          <w:sz w:val="28"/>
+          <w:szCs w:val="28"/>
+        </w:rPr>
         <w:t>Thông tin liên quan đến công văn sẽ được lưu trữ lại trong 1 file Excel</w:t>
       </w:r>
     </w:p>
     <w:p>
-      <w:r>
+      <w:pPr>
+        <w:rPr>
+          <w:rFonts w:ascii="Times New Roman" w:hAnsi="Times New Roman" w:cs="Times New Roman"/>
+          <w:sz w:val="28"/>
+          <w:szCs w:val="28"/>
+        </w:rPr>
+      </w:pPr>
+      <w:r>
+        <w:rPr>
+          <w:rFonts w:ascii="Times New Roman" w:hAnsi="Times New Roman" w:cs="Times New Roman"/>
+          <w:sz w:val="28"/>
+          <w:szCs w:val="28"/>
+        </w:rPr>
         <w:t>Công cụ sẽ có các chức năng giúp nhân viên công ty quản lý được các công văn ra vào công ty như: chỉnh sửa, chèn, thêm,…</w:t>
       </w:r>
     </w:p>
@@ -3724,30 +3746,95 @@
       <w:bookmarkEnd w:id="2"/>
     </w:p>
     <w:p>
-      <w:r>
+      <w:pPr>
+        <w:rPr>
+          <w:rFonts w:ascii="Times New Roman" w:hAnsi="Times New Roman" w:cs="Times New Roman"/>
+          <w:sz w:val="28"/>
+          <w:szCs w:val="28"/>
+        </w:rPr>
+      </w:pPr>
+      <w:r>
+        <w:rPr>
+          <w:rFonts w:ascii="Times New Roman" w:hAnsi="Times New Roman" w:cs="Times New Roman"/>
+          <w:sz w:val="28"/>
+          <w:szCs w:val="28"/>
+        </w:rPr>
         <w:t>Chi Nguyễn Thị Thu Hiền</w:t>
       </w:r>
     </w:p>
     <w:p>
-      <w:r>
+      <w:pPr>
+        <w:rPr>
+          <w:rFonts w:ascii="Times New Roman" w:hAnsi="Times New Roman" w:cs="Times New Roman"/>
+          <w:sz w:val="28"/>
+          <w:szCs w:val="28"/>
+        </w:rPr>
+      </w:pPr>
+      <w:r>
+        <w:rPr>
+          <w:rFonts w:ascii="Times New Roman" w:hAnsi="Times New Roman" w:cs="Times New Roman"/>
+          <w:sz w:val="28"/>
+          <w:szCs w:val="28"/>
+        </w:rPr>
         <w:t>Địa chỉ</w:t>
       </w:r>
       <w:r>
+        <w:rPr>
+          <w:rFonts w:ascii="Times New Roman" w:hAnsi="Times New Roman" w:cs="Times New Roman"/>
+          <w:sz w:val="28"/>
+          <w:szCs w:val="28"/>
+        </w:rPr>
         <w:t>: 91, Chua Lang Street, Cau Giay district, Ha Noi</w:t>
       </w:r>
     </w:p>
     <w:p>
-      <w:r>
+      <w:pPr>
+        <w:rPr>
+          <w:rFonts w:ascii="Times New Roman" w:hAnsi="Times New Roman" w:cs="Times New Roman"/>
+          <w:sz w:val="28"/>
+          <w:szCs w:val="28"/>
+        </w:rPr>
+      </w:pPr>
+      <w:r>
+        <w:rPr>
+          <w:rFonts w:ascii="Times New Roman" w:hAnsi="Times New Roman" w:cs="Times New Roman"/>
+          <w:sz w:val="28"/>
+          <w:szCs w:val="28"/>
+        </w:rPr>
         <w:t>SĐT : 09xxxxxxxx</w:t>
       </w:r>
     </w:p>
     <w:p>
-      <w:r>
+      <w:pPr>
+        <w:rPr>
+          <w:rFonts w:ascii="Times New Roman" w:hAnsi="Times New Roman" w:cs="Times New Roman"/>
+          <w:sz w:val="28"/>
+          <w:szCs w:val="28"/>
+        </w:rPr>
+      </w:pPr>
+      <w:r>
+        <w:rPr>
+          <w:rFonts w:ascii="Times New Roman" w:hAnsi="Times New Roman" w:cs="Times New Roman"/>
+          <w:sz w:val="28"/>
+          <w:szCs w:val="28"/>
+        </w:rPr>
         <w:t>Fax  : 024xxxxxx</w:t>
       </w:r>
     </w:p>
     <w:p>
-      <w:r>
+      <w:pPr>
+        <w:rPr>
+          <w:rFonts w:ascii="Times New Roman" w:hAnsi="Times New Roman" w:cs="Times New Roman"/>
+          <w:sz w:val="28"/>
+          <w:szCs w:val="28"/>
+        </w:rPr>
+      </w:pPr>
+      <w:r>
+        <w:rPr>
+          <w:rFonts w:ascii="Times New Roman" w:hAnsi="Times New Roman" w:cs="Times New Roman"/>
+          <w:sz w:val="28"/>
+          <w:szCs w:val="28"/>
+        </w:rPr>
         <w:t>Mail : hienntt@gmail.com</w:t>
       </w:r>
     </w:p>
@@ -3762,56 +3849,167 @@
       <w:bookmarkEnd w:id="3"/>
     </w:p>
     <w:p>
-      <w:r>
+      <w:pPr>
+        <w:rPr>
+          <w:rFonts w:ascii="Times New Roman" w:hAnsi="Times New Roman" w:cs="Times New Roman"/>
+          <w:sz w:val="28"/>
+          <w:szCs w:val="28"/>
+        </w:rPr>
+      </w:pPr>
+      <w:r>
+        <w:rPr>
+          <w:rFonts w:ascii="Times New Roman" w:hAnsi="Times New Roman" w:cs="Times New Roman"/>
+          <w:sz w:val="28"/>
+          <w:szCs w:val="28"/>
+        </w:rPr>
         <w:t>Lậ</w:t>
       </w:r>
       <w:r>
+        <w:rPr>
+          <w:rFonts w:ascii="Times New Roman" w:hAnsi="Times New Roman" w:cs="Times New Roman"/>
+          <w:sz w:val="28"/>
+          <w:szCs w:val="28"/>
+        </w:rPr>
         <w:t>p trình viên:  Nguyễn Vũ Hà Nam</w:t>
       </w:r>
     </w:p>
     <w:p>
-      <w:r>
+      <w:pPr>
+        <w:rPr>
+          <w:rFonts w:ascii="Times New Roman" w:hAnsi="Times New Roman" w:cs="Times New Roman"/>
+          <w:sz w:val="28"/>
+          <w:szCs w:val="28"/>
+        </w:rPr>
+      </w:pPr>
+      <w:r>
+        <w:rPr>
+          <w:rFonts w:ascii="Times New Roman" w:hAnsi="Times New Roman" w:cs="Times New Roman"/>
+          <w:sz w:val="28"/>
+          <w:szCs w:val="28"/>
+        </w:rPr>
         <w:tab/>
         <w:t>Địa chỉ: 445 Nguyen Khang Street, Cau Giay district, Ha Noi</w:t>
       </w:r>
     </w:p>
     <w:p>
-      <w:r>
+      <w:pPr>
+        <w:rPr>
+          <w:rFonts w:ascii="Times New Roman" w:hAnsi="Times New Roman" w:cs="Times New Roman"/>
+          <w:sz w:val="28"/>
+          <w:szCs w:val="28"/>
+        </w:rPr>
+      </w:pPr>
+      <w:r>
+        <w:rPr>
+          <w:rFonts w:ascii="Times New Roman" w:hAnsi="Times New Roman" w:cs="Times New Roman"/>
+          <w:sz w:val="28"/>
+          <w:szCs w:val="28"/>
+        </w:rPr>
         <w:tab/>
         <w:t>SĐT: 01287354356</w:t>
       </w:r>
       <w:r>
+        <w:rPr>
+          <w:rFonts w:ascii="Times New Roman" w:hAnsi="Times New Roman" w:cs="Times New Roman"/>
+          <w:sz w:val="28"/>
+          <w:szCs w:val="28"/>
+        </w:rPr>
         <w:tab/>
       </w:r>
     </w:p>
     <w:p>
-      <w:r>
+      <w:pPr>
+        <w:rPr>
+          <w:rFonts w:ascii="Times New Roman" w:hAnsi="Times New Roman" w:cs="Times New Roman"/>
+          <w:sz w:val="28"/>
+          <w:szCs w:val="28"/>
+        </w:rPr>
+      </w:pPr>
+      <w:r>
+        <w:rPr>
+          <w:rFonts w:ascii="Times New Roman" w:hAnsi="Times New Roman" w:cs="Times New Roman"/>
+          <w:sz w:val="28"/>
+          <w:szCs w:val="28"/>
+        </w:rPr>
         <w:tab/>
         <w:t>Mail: namnvh212@gmail.com</w:t>
       </w:r>
     </w:p>
     <w:p>
-      <w:r>
+      <w:pPr>
+        <w:rPr>
+          <w:rFonts w:ascii="Times New Roman" w:hAnsi="Times New Roman" w:cs="Times New Roman"/>
+          <w:sz w:val="28"/>
+          <w:szCs w:val="28"/>
+        </w:rPr>
+      </w:pPr>
+      <w:r>
+        <w:rPr>
+          <w:rFonts w:ascii="Times New Roman" w:hAnsi="Times New Roman" w:cs="Times New Roman"/>
+          <w:sz w:val="28"/>
+          <w:szCs w:val="28"/>
+        </w:rPr>
         <w:t>Phiên dị</w:t>
       </w:r>
       <w:r>
+        <w:rPr>
+          <w:rFonts w:ascii="Times New Roman" w:hAnsi="Times New Roman" w:cs="Times New Roman"/>
+          <w:sz w:val="28"/>
+          <w:szCs w:val="28"/>
+        </w:rPr>
         <w:t>ch: Đặng Việt Anh</w:t>
       </w:r>
     </w:p>
     <w:p>
-      <w:r>
+      <w:pPr>
+        <w:rPr>
+          <w:rFonts w:ascii="Times New Roman" w:hAnsi="Times New Roman" w:cs="Times New Roman"/>
+          <w:sz w:val="28"/>
+          <w:szCs w:val="28"/>
+        </w:rPr>
+      </w:pPr>
+      <w:r>
+        <w:rPr>
+          <w:rFonts w:ascii="Times New Roman" w:hAnsi="Times New Roman" w:cs="Times New Roman"/>
+          <w:sz w:val="28"/>
+          <w:szCs w:val="28"/>
+        </w:rPr>
         <w:tab/>
         <w:t>Địa chỉ: E6 Pham Hung Street, Cau Giay district, Ha Noi</w:t>
       </w:r>
     </w:p>
     <w:p>
-      <w:r>
+      <w:pPr>
+        <w:rPr>
+          <w:rFonts w:ascii="Times New Roman" w:hAnsi="Times New Roman" w:cs="Times New Roman"/>
+          <w:sz w:val="28"/>
+          <w:szCs w:val="28"/>
+        </w:rPr>
+      </w:pPr>
+      <w:r>
+        <w:rPr>
+          <w:rFonts w:ascii="Times New Roman" w:hAnsi="Times New Roman" w:cs="Times New Roman"/>
+          <w:sz w:val="28"/>
+          <w:szCs w:val="28"/>
+        </w:rPr>
         <w:tab/>
         <w:t>SĐT    : 09xxxxxxxx</w:t>
       </w:r>
     </w:p>
     <w:p>
-      <w:r>
+      <w:pPr>
+        <w:rPr>
+          <w:rFonts w:ascii="Times New Roman" w:hAnsi="Times New Roman" w:cs="Times New Roman"/>
+          <w:sz w:val="28"/>
+          <w:szCs w:val="28"/>
+        </w:rPr>
+      </w:pPr>
+      <w:r>
+        <w:rPr>
+          <w:rFonts w:ascii="Times New Roman" w:hAnsi="Times New Roman" w:cs="Times New Roman"/>
+          <w:sz w:val="28"/>
+          <w:szCs w:val="28"/>
+        </w:rPr>
         <w:tab/>
         <w:t>Mail    : anhdv@gmail.com</w:t>
       </w:r>
@@ -3827,29 +4025,85 @@
       <w:bookmarkEnd w:id="4"/>
     </w:p>
     <w:p>
-      <w:r>
+      <w:pPr>
+        <w:rPr>
+          <w:rFonts w:ascii="Times New Roman" w:hAnsi="Times New Roman" w:cs="Times New Roman"/>
+          <w:sz w:val="28"/>
+          <w:szCs w:val="28"/>
+        </w:rPr>
+      </w:pPr>
+      <w:r>
+        <w:rPr>
+          <w:rFonts w:ascii="Times New Roman" w:hAnsi="Times New Roman" w:cs="Times New Roman"/>
+          <w:sz w:val="28"/>
+          <w:szCs w:val="28"/>
+        </w:rPr>
         <w:t xml:space="preserve">Giám đốc: </w:t>
       </w:r>
       <w:r>
+        <w:rPr>
+          <w:rFonts w:ascii="Times New Roman" w:hAnsi="Times New Roman" w:cs="Times New Roman"/>
+          <w:sz w:val="28"/>
+          <w:szCs w:val="28"/>
+        </w:rPr>
         <w:t>Nguyễn Vũ Hà Nam</w:t>
       </w:r>
     </w:p>
     <w:p>
-      <w:r>
+      <w:pPr>
+        <w:rPr>
+          <w:rFonts w:ascii="Times New Roman" w:hAnsi="Times New Roman" w:cs="Times New Roman"/>
+          <w:sz w:val="28"/>
+          <w:szCs w:val="28"/>
+        </w:rPr>
+      </w:pPr>
+      <w:r>
+        <w:rPr>
+          <w:rFonts w:ascii="Times New Roman" w:hAnsi="Times New Roman" w:cs="Times New Roman"/>
+          <w:sz w:val="28"/>
+          <w:szCs w:val="28"/>
+        </w:rPr>
         <w:t>Hà Nam</w:t>
       </w:r>
       <w:r>
+        <w:rPr>
+          <w:rFonts w:ascii="Times New Roman" w:hAnsi="Times New Roman" w:cs="Times New Roman"/>
+          <w:sz w:val="28"/>
+          <w:szCs w:val="28"/>
+        </w:rPr>
         <w:t>: IT, chi tiết, báo tiế</w:t>
       </w:r>
       <w:r>
+        <w:rPr>
+          <w:rFonts w:ascii="Times New Roman" w:hAnsi="Times New Roman" w:cs="Times New Roman"/>
+          <w:sz w:val="28"/>
+          <w:szCs w:val="28"/>
+        </w:rPr>
         <w:t>n độ</w:t>
       </w:r>
     </w:p>
     <w:p>
-      <w:r>
+      <w:pPr>
+        <w:rPr>
+          <w:rFonts w:ascii="Times New Roman" w:hAnsi="Times New Roman" w:cs="Times New Roman"/>
+          <w:sz w:val="28"/>
+          <w:szCs w:val="28"/>
+        </w:rPr>
+      </w:pPr>
+      <w:r>
+        <w:rPr>
+          <w:rFonts w:ascii="Times New Roman" w:hAnsi="Times New Roman" w:cs="Times New Roman"/>
+          <w:sz w:val="28"/>
+          <w:szCs w:val="28"/>
+        </w:rPr>
         <w:t>Phiên dị</w:t>
       </w:r>
       <w:r>
+        <w:rPr>
+          <w:rFonts w:ascii="Times New Roman" w:hAnsi="Times New Roman" w:cs="Times New Roman"/>
+          <w:sz w:val="28"/>
+          <w:szCs w:val="28"/>
+        </w:rPr>
         <w:t>ch: Đặng Việt Anh</w:t>
       </w:r>
     </w:p>
@@ -3863,7 +4117,6 @@
       </w:pPr>
       <w:bookmarkStart w:id="5" w:name="_Toc527975130"/>
       <w:r>
-        <w:lastRenderedPageBreak/>
         <w:t>Khảo sát dự án</w:t>
       </w:r>
       <w:bookmarkEnd w:id="5"/>
@@ -3879,20 +4132,61 @@
       <w:bookmarkEnd w:id="6"/>
     </w:p>
     <w:p>
-      <w:r>
+      <w:pPr>
+        <w:rPr>
+          <w:rFonts w:ascii="Times New Roman" w:hAnsi="Times New Roman" w:cs="Times New Roman"/>
+          <w:sz w:val="28"/>
+          <w:szCs w:val="28"/>
+        </w:rPr>
+      </w:pPr>
+      <w:r>
+        <w:rPr>
+          <w:rFonts w:ascii="Times New Roman" w:hAnsi="Times New Roman" w:cs="Times New Roman"/>
+          <w:sz w:val="28"/>
+          <w:szCs w:val="28"/>
+        </w:rPr>
         <w:t>Một công cụ giúp nhân viên công ty quản lý đượ</w:t>
       </w:r>
       <w:r>
+        <w:rPr>
+          <w:rFonts w:ascii="Times New Roman" w:hAnsi="Times New Roman" w:cs="Times New Roman"/>
+          <w:sz w:val="28"/>
+          <w:szCs w:val="28"/>
+        </w:rPr>
         <w:t>c công văn vào ra trong công ty</w:t>
       </w:r>
     </w:p>
     <w:p>
-      <w:r>
+      <w:pPr>
+        <w:rPr>
+          <w:rFonts w:ascii="Times New Roman" w:hAnsi="Times New Roman" w:cs="Times New Roman"/>
+          <w:sz w:val="28"/>
+          <w:szCs w:val="28"/>
+        </w:rPr>
+      </w:pPr>
+      <w:r>
+        <w:rPr>
+          <w:rFonts w:ascii="Times New Roman" w:hAnsi="Times New Roman" w:cs="Times New Roman"/>
+          <w:sz w:val="28"/>
+          <w:szCs w:val="28"/>
+        </w:rPr>
         <w:t>Công cụ có các chức năng</w:t>
       </w:r>
     </w:p>
     <w:p>
-      <w:r>
+      <w:pPr>
+        <w:rPr>
+          <w:rFonts w:ascii="Times New Roman" w:hAnsi="Times New Roman" w:cs="Times New Roman"/>
+          <w:sz w:val="28"/>
+          <w:szCs w:val="28"/>
+        </w:rPr>
+      </w:pPr>
+      <w:r>
+        <w:rPr>
+          <w:rFonts w:ascii="Times New Roman" w:hAnsi="Times New Roman" w:cs="Times New Roman"/>
+          <w:sz w:val="28"/>
+          <w:szCs w:val="28"/>
+        </w:rPr>
         <w:tab/>
         <w:t>Lưu trữ các thông tin của công văn</w:t>
       </w:r>
@@ -3904,17 +4198,42 @@
           <w:ilvl w:val="0"/>
           <w:numId w:val="33"/>
         </w:numPr>
-      </w:pPr>
-      <w:r>
+        <w:rPr>
+          <w:rFonts w:ascii="Times New Roman" w:hAnsi="Times New Roman" w:cs="Times New Roman"/>
+          <w:sz w:val="28"/>
+          <w:szCs w:val="28"/>
+        </w:rPr>
+      </w:pPr>
+      <w:r>
+        <w:rPr>
+          <w:rFonts w:ascii="Times New Roman" w:hAnsi="Times New Roman" w:cs="Times New Roman"/>
+          <w:sz w:val="28"/>
+          <w:szCs w:val="28"/>
+        </w:rPr>
         <w:t xml:space="preserve">Công văn đến: ngày tháng đến, số đến, tác giả, số ký hiệu, ngày tháng của văn </w:t>
       </w:r>
       <w:r>
+        <w:rPr>
+          <w:rFonts w:ascii="Times New Roman" w:hAnsi="Times New Roman" w:cs="Times New Roman"/>
+          <w:sz w:val="28"/>
+          <w:szCs w:val="28"/>
+        </w:rPr>
         <w:tab/>
       </w:r>
       <w:r>
+        <w:rPr>
+          <w:rFonts w:ascii="Times New Roman" w:hAnsi="Times New Roman" w:cs="Times New Roman"/>
+          <w:sz w:val="28"/>
+          <w:szCs w:val="28"/>
+        </w:rPr>
         <w:tab/>
       </w:r>
       <w:r>
+        <w:rPr>
+          <w:rFonts w:ascii="Times New Roman" w:hAnsi="Times New Roman" w:cs="Times New Roman"/>
+          <w:sz w:val="28"/>
+          <w:szCs w:val="28"/>
+        </w:rPr>
         <w:tab/>
         <w:t>bản, tên loại và trích yếu nội dung, đơn vị hoặc người nhận, ký nhận, ghi chú</w:t>
       </w:r>
@@ -3926,62 +4245,219 @@
           <w:ilvl w:val="0"/>
           <w:numId w:val="33"/>
         </w:numPr>
-      </w:pPr>
-      <w:r>
+        <w:rPr>
+          <w:rFonts w:ascii="Times New Roman" w:hAnsi="Times New Roman" w:cs="Times New Roman"/>
+          <w:sz w:val="28"/>
+          <w:szCs w:val="28"/>
+        </w:rPr>
+      </w:pPr>
+      <w:r>
+        <w:rPr>
+          <w:rFonts w:ascii="Times New Roman" w:hAnsi="Times New Roman" w:cs="Times New Roman"/>
+          <w:sz w:val="28"/>
+          <w:szCs w:val="28"/>
+        </w:rPr>
         <w:t xml:space="preserve">Công văn đi: số ký hiệu văn bản, ngày tháng của văn bản, tên loại và trích yếu nội </w:t>
       </w:r>
       <w:r>
+        <w:rPr>
+          <w:rFonts w:ascii="Times New Roman" w:hAnsi="Times New Roman" w:cs="Times New Roman"/>
+          <w:sz w:val="28"/>
+          <w:szCs w:val="28"/>
+        </w:rPr>
         <w:tab/>
       </w:r>
       <w:r>
+        <w:rPr>
+          <w:rFonts w:ascii="Times New Roman" w:hAnsi="Times New Roman" w:cs="Times New Roman"/>
+          <w:sz w:val="28"/>
+          <w:szCs w:val="28"/>
+        </w:rPr>
         <w:tab/>
         <w:t xml:space="preserve">dung văn bản, người ký, nơi nhận văn bản, đơn vị hoặc người nhận bản lưu, số </w:t>
       </w:r>
       <w:r>
+        <w:rPr>
+          <w:rFonts w:ascii="Times New Roman" w:hAnsi="Times New Roman" w:cs="Times New Roman"/>
+          <w:sz w:val="28"/>
+          <w:szCs w:val="28"/>
+        </w:rPr>
         <w:tab/>
       </w:r>
       <w:r>
+        <w:rPr>
+          <w:rFonts w:ascii="Times New Roman" w:hAnsi="Times New Roman" w:cs="Times New Roman"/>
+          <w:sz w:val="28"/>
+          <w:szCs w:val="28"/>
+        </w:rPr>
         <w:tab/>
       </w:r>
       <w:r>
+        <w:rPr>
+          <w:rFonts w:ascii="Times New Roman" w:hAnsi="Times New Roman" w:cs="Times New Roman"/>
+          <w:sz w:val="28"/>
+          <w:szCs w:val="28"/>
+        </w:rPr>
         <w:tab/>
         <w:t>lượng bản, ghi chú</w:t>
       </w:r>
     </w:p>
     <w:p>
-      <w:r>
+      <w:pPr>
+        <w:rPr>
+          <w:rFonts w:ascii="Times New Roman" w:hAnsi="Times New Roman" w:cs="Times New Roman"/>
+          <w:sz w:val="28"/>
+          <w:szCs w:val="28"/>
+        </w:rPr>
+      </w:pPr>
+      <w:r>
+        <w:rPr>
+          <w:rFonts w:ascii="Times New Roman" w:hAnsi="Times New Roman" w:cs="Times New Roman"/>
+          <w:sz w:val="28"/>
+          <w:szCs w:val="28"/>
+        </w:rPr>
         <w:tab/>
         <w:t>Chèn công văn</w:t>
       </w:r>
     </w:p>
     <w:p>
-      <w:r>
+      <w:pPr>
+        <w:rPr>
+          <w:rFonts w:ascii="Times New Roman" w:hAnsi="Times New Roman" w:cs="Times New Roman"/>
+          <w:sz w:val="28"/>
+          <w:szCs w:val="28"/>
+        </w:rPr>
+      </w:pPr>
+      <w:r>
+        <w:rPr>
+          <w:rFonts w:ascii="Times New Roman" w:hAnsi="Times New Roman" w:cs="Times New Roman"/>
+          <w:sz w:val="28"/>
+          <w:szCs w:val="28"/>
+        </w:rPr>
         <w:tab/>
         <w:t>Tìm kiếm công văn theo yêu cầu như: theo tháng, theo công ty, …</w:t>
       </w:r>
     </w:p>
     <w:p>
-      <w:r>
+      <w:pPr>
+        <w:rPr>
+          <w:rFonts w:ascii="Times New Roman" w:hAnsi="Times New Roman" w:cs="Times New Roman"/>
+          <w:sz w:val="28"/>
+          <w:szCs w:val="28"/>
+        </w:rPr>
+      </w:pPr>
+      <w:r>
+        <w:rPr>
+          <w:rFonts w:ascii="Times New Roman" w:hAnsi="Times New Roman" w:cs="Times New Roman"/>
+          <w:sz w:val="28"/>
+          <w:szCs w:val="28"/>
+        </w:rPr>
         <w:tab/>
         <w:t>In danh sách công văn</w:t>
       </w:r>
     </w:p>
     <w:p>
-      <w:r>
+      <w:pPr>
+        <w:rPr>
+          <w:rFonts w:ascii="Times New Roman" w:hAnsi="Times New Roman" w:cs="Times New Roman"/>
+          <w:sz w:val="28"/>
+          <w:szCs w:val="28"/>
+        </w:rPr>
+      </w:pPr>
+      <w:r>
+        <w:rPr>
+          <w:rFonts w:ascii="Times New Roman" w:hAnsi="Times New Roman" w:cs="Times New Roman"/>
+          <w:sz w:val="28"/>
+          <w:szCs w:val="28"/>
+        </w:rPr>
         <w:t>Tất cả thông tin sẽ được lưu lại trong 1 file Excel</w:t>
       </w:r>
     </w:p>
     <w:p>
-      <w:r>
+      <w:pPr>
+        <w:rPr>
+          <w:rFonts w:ascii="Times New Roman" w:hAnsi="Times New Roman" w:cs="Times New Roman"/>
+          <w:sz w:val="28"/>
+          <w:szCs w:val="28"/>
+        </w:rPr>
+      </w:pPr>
+      <w:r>
+        <w:rPr>
+          <w:rFonts w:ascii="Times New Roman" w:hAnsi="Times New Roman" w:cs="Times New Roman"/>
+          <w:sz w:val="28"/>
+          <w:szCs w:val="28"/>
+        </w:rPr>
+        <w:t>Tạo 2 file Excel một để lưu thông tin công văn đến, một để lưu thông tin công văn đi</w:t>
+      </w:r>
+    </w:p>
+    <w:p>
+      <w:pPr>
+        <w:rPr>
+          <w:rFonts w:ascii="Times New Roman" w:hAnsi="Times New Roman" w:cs="Times New Roman"/>
+          <w:sz w:val="28"/>
+          <w:szCs w:val="28"/>
+        </w:rPr>
+      </w:pPr>
+      <w:r>
+        <w:rPr>
+          <w:rFonts w:ascii="Times New Roman" w:hAnsi="Times New Roman" w:cs="Times New Roman"/>
+          <w:sz w:val="28"/>
+          <w:szCs w:val="28"/>
+        </w:rPr>
+        <w:t>Mỗ</w:t>
+      </w:r>
+      <w:r>
+        <w:rPr>
+          <w:rFonts w:ascii="Times New Roman" w:hAnsi="Times New Roman" w:cs="Times New Roman"/>
+          <w:sz w:val="28"/>
+          <w:szCs w:val="28"/>
+        </w:rPr>
+        <w:t>i file Excel có sheet là năm</w:t>
+      </w:r>
+      <w:r>
+        <w:rPr>
+          <w:rFonts w:ascii="Times New Roman" w:hAnsi="Times New Roman" w:cs="Times New Roman"/>
+          <w:sz w:val="28"/>
+          <w:szCs w:val="28"/>
+        </w:rPr>
+        <w:t>, hết một năm sẽ tạo một sheet mới là năm tiếp theo và thông tin sẽ được lưu trong sheet mới</w:t>
+      </w:r>
+    </w:p>
+    <w:p>
+      <w:pPr>
+        <w:rPr>
+          <w:rFonts w:ascii="Times New Roman" w:hAnsi="Times New Roman" w:cs="Times New Roman"/>
+          <w:sz w:val="28"/>
+          <w:szCs w:val="28"/>
+        </w:rPr>
+      </w:pPr>
+      <w:r>
+        <w:rPr>
+          <w:rFonts w:ascii="Times New Roman" w:hAnsi="Times New Roman" w:cs="Times New Roman"/>
+          <w:sz w:val="28"/>
+          <w:szCs w:val="28"/>
+        </w:rPr>
+        <w:t>Thêm tính năng đăng ký đăng nhập</w:t>
+      </w:r>
+    </w:p>
+    <w:p>
+      <w:pPr>
+        <w:rPr>
+          <w:rFonts w:ascii="Times New Roman" w:hAnsi="Times New Roman" w:cs="Times New Roman"/>
+          <w:sz w:val="28"/>
+          <w:szCs w:val="28"/>
+        </w:rPr>
+      </w:pPr>
+      <w:r>
+        <w:rPr>
+          <w:rFonts w:ascii="Times New Roman" w:hAnsi="Times New Roman" w:cs="Times New Roman"/>
+          <w:sz w:val="28"/>
+          <w:szCs w:val="28"/>
+        </w:rPr>
         <w:t>Công cụ cần đơn giản không cầu kỳ, màu sắc sặc sỡ, thân thiện với người sử dụng, dễ dàng sử dụng cho nhân viên công ty</w:t>
       </w:r>
     </w:p>
     <w:p>
-      <w:r>
-        <w:t>Thêm tính năng đăng ký đăng nhập</w:t>
-      </w:r>
-    </w:p>
-    <w:p>
       <w:pPr>
         <w:pStyle w:val="u2"/>
       </w:pPr>
@@ -4002,13 +4478,131 @@
     </w:p>
     <w:p>
       <w:pPr>
+        <w:rPr>
+          <w:rFonts w:ascii="Times New Roman" w:hAnsi="Times New Roman" w:cs="Times New Roman"/>
+          <w:sz w:val="28"/>
+          <w:szCs w:val="28"/>
+        </w:rPr>
+      </w:pPr>
+      <w:r>
+        <w:rPr>
+          <w:rFonts w:ascii="Times New Roman" w:hAnsi="Times New Roman" w:cs="Times New Roman"/>
+          <w:sz w:val="28"/>
+          <w:szCs w:val="28"/>
+        </w:rPr>
+        <w:t>Mỗi khi có công văn đến hoặc có công văn công ty gửi đi, thông tin về công văn sẽ được viết tay vào một quyển sổ ghi chép là “sổ công văn đến” và “sổ công văn đi”</w:t>
+      </w:r>
+    </w:p>
+    <w:p>
+      <w:pPr>
+        <w:rPr>
+          <w:rFonts w:ascii="Times New Roman" w:hAnsi="Times New Roman" w:cs="Times New Roman"/>
+          <w:sz w:val="28"/>
+          <w:szCs w:val="28"/>
+        </w:rPr>
+      </w:pPr>
+      <w:r>
+        <w:rPr>
+          <w:rFonts w:ascii="Times New Roman" w:hAnsi="Times New Roman" w:cs="Times New Roman"/>
+          <w:sz w:val="28"/>
+          <w:szCs w:val="28"/>
+        </w:rPr>
+        <w:t>Mỗi quyển sổ sẽ ghi chép và lưu trữ thông tin của các bản công văn trong một năm</w:t>
+      </w:r>
+      <w:r>
+        <w:rPr>
+          <w:rFonts w:ascii="Times New Roman" w:hAnsi="Times New Roman" w:cs="Times New Roman"/>
+          <w:sz w:val="28"/>
+          <w:szCs w:val="28"/>
+        </w:rPr>
+        <w:t>. Hết một năm đổi sổ mới để ghi chép cho năm mới, sổ cũ được cất đi.</w:t>
+      </w:r>
+    </w:p>
+    <w:p>
+      <w:pPr>
         <w:pStyle w:val="u2"/>
       </w:pPr>
       <w:bookmarkStart w:id="8" w:name="_Toc527975133"/>
       <w:r>
+        <w:lastRenderedPageBreak/>
         <w:t>Mô hình hoạt động dự kiến sau khi áp dụng sản phẩm mới</w:t>
       </w:r>
       <w:bookmarkEnd w:id="8"/>
+    </w:p>
+    <w:p>
+      <w:pPr>
+        <w:rPr>
+          <w:rFonts w:ascii="Times New Roman" w:hAnsi="Times New Roman" w:cs="Times New Roman"/>
+          <w:sz w:val="28"/>
+          <w:szCs w:val="28"/>
+        </w:rPr>
+      </w:pPr>
+      <w:r>
+        <w:rPr>
+          <w:rFonts w:ascii="Times New Roman" w:hAnsi="Times New Roman" w:cs="Times New Roman"/>
+          <w:sz w:val="28"/>
+          <w:szCs w:val="28"/>
+        </w:rPr>
+        <w:t>Công văn đến công ty</w:t>
+      </w:r>
+      <w:r>
+        <w:rPr>
+          <w:rFonts w:ascii="Times New Roman" w:hAnsi="Times New Roman" w:cs="Times New Roman"/>
+          <w:sz w:val="28"/>
+          <w:szCs w:val="28"/>
+        </w:rPr>
+        <w:t xml:space="preserve"> và công văn công ty gửi đi</w:t>
+      </w:r>
+      <w:r>
+        <w:rPr>
+          <w:rFonts w:ascii="Times New Roman" w:hAnsi="Times New Roman" w:cs="Times New Roman"/>
+          <w:sz w:val="28"/>
+          <w:szCs w:val="28"/>
+        </w:rPr>
+        <w:t xml:space="preserve"> sẽ được nhân viên nhập</w:t>
+      </w:r>
+      <w:r>
+        <w:rPr>
+          <w:rFonts w:ascii="Times New Roman" w:hAnsi="Times New Roman" w:cs="Times New Roman"/>
+          <w:sz w:val="28"/>
+          <w:szCs w:val="28"/>
+        </w:rPr>
+        <w:t xml:space="preserve"> </w:t>
+      </w:r>
+      <w:r>
+        <w:rPr>
+          <w:rFonts w:ascii="Times New Roman" w:hAnsi="Times New Roman" w:cs="Times New Roman"/>
+          <w:sz w:val="28"/>
+          <w:szCs w:val="28"/>
+        </w:rPr>
+        <w:t>thông tin qua</w:t>
+      </w:r>
+      <w:r>
+        <w:rPr>
+          <w:rFonts w:ascii="Times New Roman" w:hAnsi="Times New Roman" w:cs="Times New Roman"/>
+          <w:sz w:val="28"/>
+          <w:szCs w:val="28"/>
+        </w:rPr>
+        <w:t xml:space="preserve"> công cụ </w:t>
+      </w:r>
+      <w:r>
+        <w:rPr>
+          <w:rFonts w:ascii="Times New Roman" w:hAnsi="Times New Roman" w:cs="Times New Roman"/>
+          <w:sz w:val="28"/>
+          <w:szCs w:val="28"/>
+        </w:rPr>
+        <w:t>quản lý</w:t>
+      </w:r>
+    </w:p>
+    <w:p>
+      <w:r>
+        <w:rPr>
+          <w:rFonts w:ascii="Times New Roman" w:hAnsi="Times New Roman" w:cs="Times New Roman"/>
+          <w:sz w:val="28"/>
+          <w:szCs w:val="28"/>
+        </w:rPr>
+        <w:t>Thông tin sẽ được lưu lại vào một file Excel</w:t>
+      </w:r>
     </w:p>
     <w:p>
       <w:pPr>
@@ -4227,7 +4821,15 @@
           <w:sz w:val="28"/>
           <w:szCs w:val="28"/>
         </w:rPr>
-        <w:t>Cần lập kế hoạch và thiết kế tốt</w:t>
+        <w:t>Cần lập kế hoạch và thiết kế t</w:t>
+      </w:r>
+      <w:r>
+        <w:rPr>
+          <w:rFonts w:ascii="Times New Roman" w:hAnsi="Times New Roman" w:cs="Times New Roman"/>
+          <w:sz w:val="28"/>
+          <w:szCs w:val="28"/>
+        </w:rPr>
+        <w:t>ốt</w:t>
       </w:r>
     </w:p>
     <w:p>
@@ -4271,7 +4873,6 @@
           <w:sz w:val="28"/>
           <w:szCs w:val="28"/>
         </w:rPr>
-        <w:lastRenderedPageBreak/>
         <w:t>Công cụ sẽ giải quyết được các vấn đề khó khăn khi quản lý công văn trong công ty bằng sổ sách viết tay</w:t>
       </w:r>
     </w:p>
@@ -4294,7 +4895,23 @@
           <w:sz w:val="28"/>
           <w:szCs w:val="28"/>
         </w:rPr>
-        <w:t>Giảm chi phí để in sổ quản lý hay kho lưu trữ sổ sách, tất cả thông tin sẽ được lưu lại tròn máy tính của công ty</w:t>
+        <w:t>Giảm chi phí để in sổ quản lý hay kho lưu trữ sổ sách, tất cả thông tin sẽ được lưu lạ</w:t>
+      </w:r>
+      <w:r>
+        <w:rPr>
+          <w:rFonts w:ascii="Times New Roman" w:hAnsi="Times New Roman" w:cs="Times New Roman"/>
+          <w:sz w:val="28"/>
+          <w:szCs w:val="28"/>
+        </w:rPr>
+        <w:t>i trong</w:t>
+      </w:r>
+      <w:r>
+        <w:rPr>
+          <w:rFonts w:ascii="Times New Roman" w:hAnsi="Times New Roman" w:cs="Times New Roman"/>
+          <w:sz w:val="28"/>
+          <w:szCs w:val="28"/>
+        </w:rPr>
+        <w:t xml:space="preserve"> máy tính của công ty</w:t>
       </w:r>
     </w:p>
     <w:p>
@@ -4328,6 +4945,16 @@
       </w:r>
     </w:p>
     <w:p/>
+    <w:p/>
+    <w:p/>
+    <w:p/>
+    <w:p/>
+    <w:p/>
+    <w:p/>
+    <w:p/>
+    <w:p/>
+    <w:p/>
+    <w:p/>
     <w:p>
       <w:pPr>
         <w:pStyle w:val="u1"/>
@@ -4355,8 +4982,18 @@
           <w:ilvl w:val="0"/>
           <w:numId w:val="37"/>
         </w:numPr>
-      </w:pPr>
-      <w:r>
+        <w:rPr>
+          <w:rFonts w:ascii="Times New Roman" w:hAnsi="Times New Roman" w:cs="Times New Roman"/>
+          <w:sz w:val="28"/>
+          <w:szCs w:val="28"/>
+        </w:rPr>
+      </w:pPr>
+      <w:r>
+        <w:rPr>
+          <w:rFonts w:ascii="Times New Roman" w:hAnsi="Times New Roman" w:cs="Times New Roman"/>
+          <w:sz w:val="28"/>
+          <w:szCs w:val="28"/>
+        </w:rPr>
         <w:t>Đăng ký</w:t>
       </w:r>
     </w:p>
@@ -4367,8 +5004,18 @@
           <w:ilvl w:val="0"/>
           <w:numId w:val="37"/>
         </w:numPr>
-      </w:pPr>
-      <w:r>
+        <w:rPr>
+          <w:rFonts w:ascii="Times New Roman" w:hAnsi="Times New Roman" w:cs="Times New Roman"/>
+          <w:sz w:val="28"/>
+          <w:szCs w:val="28"/>
+        </w:rPr>
+      </w:pPr>
+      <w:r>
+        <w:rPr>
+          <w:rFonts w:ascii="Times New Roman" w:hAnsi="Times New Roman" w:cs="Times New Roman"/>
+          <w:sz w:val="28"/>
+          <w:szCs w:val="28"/>
+        </w:rPr>
         <w:t>Đăng nhập</w:t>
       </w:r>
     </w:p>
@@ -4379,8 +5026,18 @@
           <w:ilvl w:val="0"/>
           <w:numId w:val="37"/>
         </w:numPr>
-      </w:pPr>
-      <w:r>
+        <w:rPr>
+          <w:rFonts w:ascii="Times New Roman" w:hAnsi="Times New Roman" w:cs="Times New Roman"/>
+          <w:sz w:val="28"/>
+          <w:szCs w:val="28"/>
+        </w:rPr>
+      </w:pPr>
+      <w:r>
+        <w:rPr>
+          <w:rFonts w:ascii="Times New Roman" w:hAnsi="Times New Roman" w:cs="Times New Roman"/>
+          <w:sz w:val="28"/>
+          <w:szCs w:val="28"/>
+        </w:rPr>
         <w:t>Chọn loại công văn: công văn đến hoặc công văn đi</w:t>
       </w:r>
     </w:p>
@@ -4391,8 +5048,18 @@
           <w:ilvl w:val="0"/>
           <w:numId w:val="37"/>
         </w:numPr>
-      </w:pPr>
-      <w:r>
+        <w:rPr>
+          <w:rFonts w:ascii="Times New Roman" w:hAnsi="Times New Roman" w:cs="Times New Roman"/>
+          <w:sz w:val="28"/>
+          <w:szCs w:val="28"/>
+        </w:rPr>
+      </w:pPr>
+      <w:r>
+        <w:rPr>
+          <w:rFonts w:ascii="Times New Roman" w:hAnsi="Times New Roman" w:cs="Times New Roman"/>
+          <w:sz w:val="28"/>
+          <w:szCs w:val="28"/>
+        </w:rPr>
         <w:t>Thêm công văn</w:t>
       </w:r>
     </w:p>
@@ -4403,8 +5070,18 @@
           <w:ilvl w:val="0"/>
           <w:numId w:val="37"/>
         </w:numPr>
-      </w:pPr>
-      <w:r>
+        <w:rPr>
+          <w:rFonts w:ascii="Times New Roman" w:hAnsi="Times New Roman" w:cs="Times New Roman"/>
+          <w:sz w:val="28"/>
+          <w:szCs w:val="28"/>
+        </w:rPr>
+      </w:pPr>
+      <w:r>
+        <w:rPr>
+          <w:rFonts w:ascii="Times New Roman" w:hAnsi="Times New Roman" w:cs="Times New Roman"/>
+          <w:sz w:val="28"/>
+          <w:szCs w:val="28"/>
+        </w:rPr>
         <w:t>Chỉnh sửa công văn</w:t>
       </w:r>
     </w:p>
@@ -4415,8 +5092,18 @@
           <w:ilvl w:val="0"/>
           <w:numId w:val="37"/>
         </w:numPr>
-      </w:pPr>
-      <w:r>
+        <w:rPr>
+          <w:rFonts w:ascii="Times New Roman" w:hAnsi="Times New Roman" w:cs="Times New Roman"/>
+          <w:sz w:val="28"/>
+          <w:szCs w:val="28"/>
+        </w:rPr>
+      </w:pPr>
+      <w:r>
+        <w:rPr>
+          <w:rFonts w:ascii="Times New Roman" w:hAnsi="Times New Roman" w:cs="Times New Roman"/>
+          <w:sz w:val="28"/>
+          <w:szCs w:val="28"/>
+        </w:rPr>
         <w:t>Chèn công văn</w:t>
       </w:r>
     </w:p>
@@ -4427,8 +5114,18 @@
           <w:ilvl w:val="0"/>
           <w:numId w:val="37"/>
         </w:numPr>
-      </w:pPr>
-      <w:r>
+        <w:rPr>
+          <w:rFonts w:ascii="Times New Roman" w:hAnsi="Times New Roman" w:cs="Times New Roman"/>
+          <w:sz w:val="28"/>
+          <w:szCs w:val="28"/>
+        </w:rPr>
+      </w:pPr>
+      <w:r>
+        <w:rPr>
+          <w:rFonts w:ascii="Times New Roman" w:hAnsi="Times New Roman" w:cs="Times New Roman"/>
+          <w:sz w:val="28"/>
+          <w:szCs w:val="28"/>
+        </w:rPr>
         <w:t>Xóa công văn</w:t>
       </w:r>
     </w:p>
@@ -4439,8 +5136,18 @@
           <w:ilvl w:val="0"/>
           <w:numId w:val="37"/>
         </w:numPr>
-      </w:pPr>
-      <w:r>
+        <w:rPr>
+          <w:rFonts w:ascii="Times New Roman" w:hAnsi="Times New Roman" w:cs="Times New Roman"/>
+          <w:sz w:val="28"/>
+          <w:szCs w:val="28"/>
+        </w:rPr>
+      </w:pPr>
+      <w:r>
+        <w:rPr>
+          <w:rFonts w:ascii="Times New Roman" w:hAnsi="Times New Roman" w:cs="Times New Roman"/>
+          <w:sz w:val="28"/>
+          <w:szCs w:val="28"/>
+        </w:rPr>
         <w:t>Lưu công văn</w:t>
       </w:r>
     </w:p>
@@ -4451,9 +5158,29 @@
           <w:ilvl w:val="0"/>
           <w:numId w:val="37"/>
         </w:numPr>
-      </w:pPr>
-      <w:r>
-        <w:t>Xem dang sach công văn</w:t>
+        <w:rPr>
+          <w:rFonts w:ascii="Times New Roman" w:hAnsi="Times New Roman" w:cs="Times New Roman"/>
+          <w:sz w:val="28"/>
+          <w:szCs w:val="28"/>
+        </w:rPr>
+      </w:pPr>
+      <w:r>
+        <w:rPr>
+          <w:rFonts w:ascii="Times New Roman" w:hAnsi="Times New Roman" w:cs="Times New Roman"/>
+          <w:sz w:val="28"/>
+          <w:szCs w:val="28"/>
+        </w:rPr>
+        <w:t>Xem dang sá</w:t>
+      </w:r>
+      <w:bookmarkStart w:id="12" w:name="_GoBack"/>
+      <w:bookmarkEnd w:id="12"/>
+      <w:r>
+        <w:rPr>
+          <w:rFonts w:ascii="Times New Roman" w:hAnsi="Times New Roman" w:cs="Times New Roman"/>
+          <w:sz w:val="28"/>
+          <w:szCs w:val="28"/>
+        </w:rPr>
+        <w:t>ch công văn</w:t>
       </w:r>
     </w:p>
     <w:p>
@@ -4463,8 +5190,18 @@
           <w:ilvl w:val="0"/>
           <w:numId w:val="37"/>
         </w:numPr>
-      </w:pPr>
-      <w:r>
+        <w:rPr>
+          <w:rFonts w:ascii="Times New Roman" w:hAnsi="Times New Roman" w:cs="Times New Roman"/>
+          <w:sz w:val="28"/>
+          <w:szCs w:val="28"/>
+        </w:rPr>
+      </w:pPr>
+      <w:r>
+        <w:rPr>
+          <w:rFonts w:ascii="Times New Roman" w:hAnsi="Times New Roman" w:cs="Times New Roman"/>
+          <w:sz w:val="28"/>
+          <w:szCs w:val="28"/>
+        </w:rPr>
         <w:t>Tìm kiếm công văn</w:t>
       </w:r>
     </w:p>
@@ -4475,8 +5212,18 @@
           <w:ilvl w:val="0"/>
           <w:numId w:val="37"/>
         </w:numPr>
-      </w:pPr>
-      <w:r>
+        <w:rPr>
+          <w:rFonts w:ascii="Times New Roman" w:hAnsi="Times New Roman" w:cs="Times New Roman"/>
+          <w:sz w:val="28"/>
+          <w:szCs w:val="28"/>
+        </w:rPr>
+      </w:pPr>
+      <w:r>
+        <w:rPr>
+          <w:rFonts w:ascii="Times New Roman" w:hAnsi="Times New Roman" w:cs="Times New Roman"/>
+          <w:sz w:val="28"/>
+          <w:szCs w:val="28"/>
+        </w:rPr>
         <w:t>In danh sách công văn</w:t>
       </w:r>
     </w:p>
@@ -4484,18 +5231,16 @@
       <w:pPr>
         <w:pStyle w:val="u2"/>
       </w:pPr>
-      <w:bookmarkStart w:id="12" w:name="_Toc527975137"/>
+      <w:bookmarkStart w:id="13" w:name="_Toc527975137"/>
       <w:r>
         <w:t>Ước lượng cách tích hợp hệ thống</w:t>
       </w:r>
-      <w:bookmarkEnd w:id="12"/>
+      <w:bookmarkEnd w:id="13"/>
     </w:p>
     <w:p>
       <w:r>
         <w:t>Công cụ làm việc trực tiếp với Excel. Người sử dụng</w:t>
       </w:r>
-      <w:bookmarkStart w:id="13" w:name="_GoBack"/>
-      <w:bookmarkEnd w:id="13"/>
     </w:p>
     <w:p>
       <w:pPr>
@@ -4576,7 +5321,6 @@
         <w:rPr>
           <w:i/>
         </w:rPr>
-        <w:lastRenderedPageBreak/>
         <w:t>Chi phí vận hành</w:t>
       </w:r>
       <w:r>
@@ -4676,6 +5420,7 @@
         <w:rPr>
           <w:i/>
         </w:rPr>
+        <w:lastRenderedPageBreak/>
         <w:t>phù hợp với thời điểm nghiệm thu và thanh toán theo giai đoạn (tháng, quý..)</w:t>
       </w:r>
     </w:p>
@@ -8811,6 +9556,123 @@
       </w:pPr>
     </w:lvl>
   </w:abstractNum>
+  <w:abstractNum w:abstractNumId="37" w15:restartNumberingAfterBreak="0">
+    <w:nsid w:val="7AFF4B5F"/>
+    <w:multiLevelType w:val="hybridMultilevel"/>
+    <w:tmpl w:val="19A649AA"/>
+    <w:lvl w:ilvl="0" w:tplc="596634E4">
+      <w:start w:val="1"/>
+      <w:numFmt w:val="bullet"/>
+      <w:lvlText w:val=""/>
+      <w:lvlJc w:val="left"/>
+      <w:pPr>
+        <w:ind w:left="720" w:hanging="360"/>
+      </w:pPr>
+      <w:rPr>
+        <w:rFonts w:ascii="Wingdings" w:hAnsi="Wingdings" w:hint="default"/>
+        <w:sz w:val="28"/>
+        <w:szCs w:val="28"/>
+      </w:rPr>
+    </w:lvl>
+    <w:lvl w:ilvl="1" w:tplc="A20E8AD8">
+      <w:start w:val="1"/>
+      <w:numFmt w:val="bullet"/>
+      <w:lvlText w:val=""/>
+      <w:lvlJc w:val="left"/>
+      <w:pPr>
+        <w:ind w:left="1440" w:hanging="360"/>
+      </w:pPr>
+      <w:rPr>
+        <w:rFonts w:ascii="Symbol" w:hAnsi="Symbol" w:hint="default"/>
+        <w:sz w:val="28"/>
+        <w:szCs w:val="28"/>
+      </w:rPr>
+    </w:lvl>
+    <w:lvl w:ilvl="2" w:tplc="04090005" w:tentative="1">
+      <w:start w:val="1"/>
+      <w:numFmt w:val="bullet"/>
+      <w:lvlText w:val=""/>
+      <w:lvlJc w:val="left"/>
+      <w:pPr>
+        <w:ind w:left="2160" w:hanging="360"/>
+      </w:pPr>
+      <w:rPr>
+        <w:rFonts w:ascii="Wingdings" w:hAnsi="Wingdings" w:hint="default"/>
+      </w:rPr>
+    </w:lvl>
+    <w:lvl w:ilvl="3" w:tplc="04090001" w:tentative="1">
+      <w:start w:val="1"/>
+      <w:numFmt w:val="bullet"/>
+      <w:lvlText w:val=""/>
+      <w:lvlJc w:val="left"/>
+      <w:pPr>
+        <w:ind w:left="2880" w:hanging="360"/>
+      </w:pPr>
+      <w:rPr>
+        <w:rFonts w:ascii="Symbol" w:hAnsi="Symbol" w:hint="default"/>
+      </w:rPr>
+    </w:lvl>
+    <w:lvl w:ilvl="4" w:tplc="04090003" w:tentative="1">
+      <w:start w:val="1"/>
+      <w:numFmt w:val="bullet"/>
+      <w:lvlText w:val="o"/>
+      <w:lvlJc w:val="left"/>
+      <w:pPr>
+        <w:ind w:left="3600" w:hanging="360"/>
+      </w:pPr>
+      <w:rPr>
+        <w:rFonts w:ascii="Courier New" w:hAnsi="Courier New" w:cs="Courier New" w:hint="default"/>
+      </w:rPr>
+    </w:lvl>
+    <w:lvl w:ilvl="5" w:tplc="04090005" w:tentative="1">
+      <w:start w:val="1"/>
+      <w:numFmt w:val="bullet"/>
+      <w:lvlText w:val=""/>
+      <w:lvlJc w:val="left"/>
+      <w:pPr>
+        <w:ind w:left="4320" w:hanging="360"/>
+      </w:pPr>
+      <w:rPr>
+        <w:rFonts w:ascii="Wingdings" w:hAnsi="Wingdings" w:hint="default"/>
+      </w:rPr>
+    </w:lvl>
+    <w:lvl w:ilvl="6" w:tplc="04090001" w:tentative="1">
+      <w:start w:val="1"/>
+      <w:numFmt w:val="bullet"/>
+      <w:lvlText w:val=""/>
+      <w:lvlJc w:val="left"/>
+      <w:pPr>
+        <w:ind w:left="5040" w:hanging="360"/>
+      </w:pPr>
+      <w:rPr>
+        <w:rFonts w:ascii="Symbol" w:hAnsi="Symbol" w:hint="default"/>
+      </w:rPr>
+    </w:lvl>
+    <w:lvl w:ilvl="7" w:tplc="04090003" w:tentative="1">
+      <w:start w:val="1"/>
+      <w:numFmt w:val="bullet"/>
+      <w:lvlText w:val="o"/>
+      <w:lvlJc w:val="left"/>
+      <w:pPr>
+        <w:ind w:left="5760" w:hanging="360"/>
+      </w:pPr>
+      <w:rPr>
+        <w:rFonts w:ascii="Courier New" w:hAnsi="Courier New" w:cs="Courier New" w:hint="default"/>
+      </w:rPr>
+    </w:lvl>
+    <w:lvl w:ilvl="8" w:tplc="04090005" w:tentative="1">
+      <w:start w:val="1"/>
+      <w:numFmt w:val="bullet"/>
+      <w:lvlText w:val=""/>
+      <w:lvlJc w:val="left"/>
+      <w:pPr>
+        <w:ind w:left="6480" w:hanging="360"/>
+      </w:pPr>
+      <w:rPr>
+        <w:rFonts w:ascii="Wingdings" w:hAnsi="Wingdings" w:hint="default"/>
+      </w:rPr>
+    </w:lvl>
+  </w:abstractNum>
   <w:num w:numId="1">
     <w:abstractNumId w:val="0"/>
   </w:num>
@@ -8921,6 +9783,9 @@
   </w:num>
   <w:num w:numId="37">
     <w:abstractNumId w:val="24"/>
+  </w:num>
+  <w:num w:numId="38">
+    <w:abstractNumId w:val="37"/>
   </w:num>
 </w:numbering>
 </file>
@@ -10563,7 +11428,7 @@
 </file>
 
 <file path=customXml/itemProps1.xml><?xml version="1.0" encoding="utf-8"?>
-<ds:datastoreItem xmlns:ds="http://schemas.openxmlformats.org/officeDocument/2006/customXml" ds:itemID="{CA37C226-B552-4A7B-81E1-0EF8F1499B7D}">
+<ds:datastoreItem xmlns:ds="http://schemas.openxmlformats.org/officeDocument/2006/customXml" ds:itemID="{84101E22-3000-4350-A397-95ABEC67D071}">
   <ds:schemaRefs>
     <ds:schemaRef ds:uri="http://schemas.openxmlformats.org/officeDocument/2006/bibliography"/>
   </ds:schemaRefs>

</xml_diff>

<commit_message>
Hoàn thành phần phân tích và thiết kế
</commit_message>
<xml_diff>
--- a/Dispatch Management.docx
+++ b/Dispatch Management.docx
@@ -709,7 +709,21 @@
             <w:rStyle w:val="Siuktni"/>
             <w:noProof/>
           </w:rPr>
-          <w:t>Phân chia vai trò của thành viên dự án và khách hàng</w:t>
+          <w:t xml:space="preserve">Phân chia vai trò của thành viên dự </w:t>
+        </w:r>
+        <w:r>
+          <w:rPr>
+            <w:rStyle w:val="Siuktni"/>
+            <w:noProof/>
+          </w:rPr>
+          <w:t>á</w:t>
+        </w:r>
+        <w:r>
+          <w:rPr>
+            <w:rStyle w:val="Siuktni"/>
+            <w:noProof/>
+          </w:rPr>
+          <w:t>n và khách hàng</w:t>
         </w:r>
         <w:r>
           <w:rPr>
@@ -815,41 +829,7 @@
             <w:noProof/>
             <w:webHidden/>
           </w:rPr>
-          <w:fldChar w:fldCharType="begin"/>
-        </w:r>
-        <w:r>
-          <w:rPr>
-            <w:noProof/>
-            <w:webHidden/>
-          </w:rPr>
-          <w:instrText xml:space="preserve"> PAGEREF _Toc527975130 \h </w:instrText>
-        </w:r>
-        <w:r>
-          <w:rPr>
-            <w:noProof/>
-            <w:webHidden/>
-          </w:rPr>
-        </w:r>
-        <w:r>
-          <w:rPr>
-            <w:noProof/>
-            <w:webHidden/>
-          </w:rPr>
-          <w:fldChar w:fldCharType="separate"/>
-        </w:r>
-        <w:r>
-          <w:rPr>
-            <w:noProof/>
-            <w:webHidden/>
-          </w:rPr>
-          <w:t>4</w:t>
-        </w:r>
-        <w:r>
-          <w:rPr>
-            <w:noProof/>
-            <w:webHidden/>
-          </w:rPr>
-          <w:fldChar w:fldCharType="end"/>
+          <w:t>5</w:t>
         </w:r>
       </w:hyperlink>
     </w:p>
@@ -902,41 +882,7 @@
             <w:noProof/>
             <w:webHidden/>
           </w:rPr>
-          <w:fldChar w:fldCharType="begin"/>
-        </w:r>
-        <w:r>
-          <w:rPr>
-            <w:noProof/>
-            <w:webHidden/>
-          </w:rPr>
-          <w:instrText xml:space="preserve"> PAGEREF _Toc527975131 \h </w:instrText>
-        </w:r>
-        <w:r>
-          <w:rPr>
-            <w:noProof/>
-            <w:webHidden/>
-          </w:rPr>
-        </w:r>
-        <w:r>
-          <w:rPr>
-            <w:noProof/>
-            <w:webHidden/>
-          </w:rPr>
-          <w:fldChar w:fldCharType="separate"/>
-        </w:r>
-        <w:r>
-          <w:rPr>
-            <w:noProof/>
-            <w:webHidden/>
-          </w:rPr>
-          <w:t>4</w:t>
-        </w:r>
-        <w:r>
-          <w:rPr>
-            <w:noProof/>
-            <w:webHidden/>
-          </w:rPr>
-          <w:fldChar w:fldCharType="end"/>
+          <w:t>5</w:t>
         </w:r>
       </w:hyperlink>
     </w:p>
@@ -989,41 +935,7 @@
             <w:noProof/>
             <w:webHidden/>
           </w:rPr>
-          <w:fldChar w:fldCharType="begin"/>
-        </w:r>
-        <w:r>
-          <w:rPr>
-            <w:noProof/>
-            <w:webHidden/>
-          </w:rPr>
-          <w:instrText xml:space="preserve"> PAGEREF _Toc527975132 \h </w:instrText>
-        </w:r>
-        <w:r>
-          <w:rPr>
-            <w:noProof/>
-            <w:webHidden/>
-          </w:rPr>
-        </w:r>
-        <w:r>
-          <w:rPr>
-            <w:noProof/>
-            <w:webHidden/>
-          </w:rPr>
-          <w:fldChar w:fldCharType="separate"/>
-        </w:r>
-        <w:r>
-          <w:rPr>
-            <w:noProof/>
-            <w:webHidden/>
-          </w:rPr>
-          <w:t>4</w:t>
-        </w:r>
-        <w:r>
-          <w:rPr>
-            <w:noProof/>
-            <w:webHidden/>
-          </w:rPr>
-          <w:fldChar w:fldCharType="end"/>
+          <w:t>5</w:t>
         </w:r>
       </w:hyperlink>
     </w:p>
@@ -1076,41 +988,7 @@
             <w:noProof/>
             <w:webHidden/>
           </w:rPr>
-          <w:fldChar w:fldCharType="begin"/>
-        </w:r>
-        <w:r>
-          <w:rPr>
-            <w:noProof/>
-            <w:webHidden/>
-          </w:rPr>
-          <w:instrText xml:space="preserve"> PAGEREF _Toc527975133 \h </w:instrText>
-        </w:r>
-        <w:r>
-          <w:rPr>
-            <w:noProof/>
-            <w:webHidden/>
-          </w:rPr>
-        </w:r>
-        <w:r>
-          <w:rPr>
-            <w:noProof/>
-            <w:webHidden/>
-          </w:rPr>
-          <w:fldChar w:fldCharType="separate"/>
-        </w:r>
-        <w:r>
-          <w:rPr>
-            <w:noProof/>
-            <w:webHidden/>
-          </w:rPr>
-          <w:t>4</w:t>
-        </w:r>
-        <w:r>
-          <w:rPr>
-            <w:noProof/>
-            <w:webHidden/>
-          </w:rPr>
-          <w:fldChar w:fldCharType="end"/>
+          <w:t>6</w:t>
         </w:r>
       </w:hyperlink>
     </w:p>
@@ -1163,41 +1041,7 @@
             <w:noProof/>
             <w:webHidden/>
           </w:rPr>
-          <w:fldChar w:fldCharType="begin"/>
-        </w:r>
-        <w:r>
-          <w:rPr>
-            <w:noProof/>
-            <w:webHidden/>
-          </w:rPr>
-          <w:instrText xml:space="preserve"> PAGEREF _Toc527975134 \h </w:instrText>
-        </w:r>
-        <w:r>
-          <w:rPr>
-            <w:noProof/>
-            <w:webHidden/>
-          </w:rPr>
-        </w:r>
-        <w:r>
-          <w:rPr>
-            <w:noProof/>
-            <w:webHidden/>
-          </w:rPr>
-          <w:fldChar w:fldCharType="separate"/>
-        </w:r>
-        <w:r>
-          <w:rPr>
-            <w:noProof/>
-            <w:webHidden/>
-          </w:rPr>
-          <w:t>4</w:t>
-        </w:r>
-        <w:r>
-          <w:rPr>
-            <w:noProof/>
-            <w:webHidden/>
-          </w:rPr>
-          <w:fldChar w:fldCharType="end"/>
+          <w:t>6</w:t>
         </w:r>
       </w:hyperlink>
     </w:p>
@@ -1255,41 +1099,7 @@
             <w:noProof/>
             <w:webHidden/>
           </w:rPr>
-          <w:fldChar w:fldCharType="begin"/>
-        </w:r>
-        <w:r>
-          <w:rPr>
-            <w:noProof/>
-            <w:webHidden/>
-          </w:rPr>
-          <w:instrText xml:space="preserve"> PAGEREF _Toc527975135 \h </w:instrText>
-        </w:r>
-        <w:r>
-          <w:rPr>
-            <w:noProof/>
-            <w:webHidden/>
-          </w:rPr>
-        </w:r>
-        <w:r>
-          <w:rPr>
-            <w:noProof/>
-            <w:webHidden/>
-          </w:rPr>
-          <w:fldChar w:fldCharType="separate"/>
-        </w:r>
-        <w:r>
-          <w:rPr>
-            <w:noProof/>
-            <w:webHidden/>
-          </w:rPr>
-          <w:t>4</w:t>
-        </w:r>
-        <w:r>
-          <w:rPr>
-            <w:noProof/>
-            <w:webHidden/>
-          </w:rPr>
-          <w:fldChar w:fldCharType="end"/>
+          <w:t>7</w:t>
         </w:r>
       </w:hyperlink>
     </w:p>
@@ -1342,41 +1152,7 @@
             <w:noProof/>
             <w:webHidden/>
           </w:rPr>
-          <w:fldChar w:fldCharType="begin"/>
-        </w:r>
-        <w:r>
-          <w:rPr>
-            <w:noProof/>
-            <w:webHidden/>
-          </w:rPr>
-          <w:instrText xml:space="preserve"> PAGEREF _Toc527975136 \h </w:instrText>
-        </w:r>
-        <w:r>
-          <w:rPr>
-            <w:noProof/>
-            <w:webHidden/>
-          </w:rPr>
-        </w:r>
-        <w:r>
-          <w:rPr>
-            <w:noProof/>
-            <w:webHidden/>
-          </w:rPr>
-          <w:fldChar w:fldCharType="separate"/>
-        </w:r>
-        <w:r>
-          <w:rPr>
-            <w:noProof/>
-            <w:webHidden/>
-          </w:rPr>
-          <w:t>4</w:t>
-        </w:r>
-        <w:r>
-          <w:rPr>
-            <w:noProof/>
-            <w:webHidden/>
-          </w:rPr>
-          <w:fldChar w:fldCharType="end"/>
+          <w:t>7</w:t>
         </w:r>
       </w:hyperlink>
     </w:p>
@@ -1429,41 +1205,7 @@
             <w:noProof/>
             <w:webHidden/>
           </w:rPr>
-          <w:fldChar w:fldCharType="begin"/>
-        </w:r>
-        <w:r>
-          <w:rPr>
-            <w:noProof/>
-            <w:webHidden/>
-          </w:rPr>
-          <w:instrText xml:space="preserve"> PAGEREF _Toc527975137 \h </w:instrText>
-        </w:r>
-        <w:r>
-          <w:rPr>
-            <w:noProof/>
-            <w:webHidden/>
-          </w:rPr>
-        </w:r>
-        <w:r>
-          <w:rPr>
-            <w:noProof/>
-            <w:webHidden/>
-          </w:rPr>
-          <w:fldChar w:fldCharType="separate"/>
-        </w:r>
-        <w:r>
-          <w:rPr>
-            <w:noProof/>
-            <w:webHidden/>
-          </w:rPr>
-          <w:t>4</w:t>
-        </w:r>
-        <w:r>
-          <w:rPr>
-            <w:noProof/>
-            <w:webHidden/>
-          </w:rPr>
-          <w:fldChar w:fldCharType="end"/>
+          <w:t>7</w:t>
         </w:r>
       </w:hyperlink>
     </w:p>
@@ -1516,41 +1258,7 @@
             <w:noProof/>
             <w:webHidden/>
           </w:rPr>
-          <w:fldChar w:fldCharType="begin"/>
-        </w:r>
-        <w:r>
-          <w:rPr>
-            <w:noProof/>
-            <w:webHidden/>
-          </w:rPr>
-          <w:instrText xml:space="preserve"> PAGEREF _Toc527975138 \h </w:instrText>
-        </w:r>
-        <w:r>
-          <w:rPr>
-            <w:noProof/>
-            <w:webHidden/>
-          </w:rPr>
-        </w:r>
-        <w:r>
-          <w:rPr>
-            <w:noProof/>
-            <w:webHidden/>
-          </w:rPr>
-          <w:fldChar w:fldCharType="separate"/>
-        </w:r>
-        <w:r>
-          <w:rPr>
-            <w:noProof/>
-            <w:webHidden/>
-          </w:rPr>
-          <w:t>4</w:t>
-        </w:r>
-        <w:r>
-          <w:rPr>
-            <w:noProof/>
-            <w:webHidden/>
-          </w:rPr>
-          <w:fldChar w:fldCharType="end"/>
+          <w:t>7</w:t>
         </w:r>
       </w:hyperlink>
     </w:p>
@@ -1603,41 +1311,7 @@
             <w:noProof/>
             <w:webHidden/>
           </w:rPr>
-          <w:fldChar w:fldCharType="begin"/>
-        </w:r>
-        <w:r>
-          <w:rPr>
-            <w:noProof/>
-            <w:webHidden/>
-          </w:rPr>
-          <w:instrText xml:space="preserve"> PAGEREF _Toc527975139 \h </w:instrText>
-        </w:r>
-        <w:r>
-          <w:rPr>
-            <w:noProof/>
-            <w:webHidden/>
-          </w:rPr>
-        </w:r>
-        <w:r>
-          <w:rPr>
-            <w:noProof/>
-            <w:webHidden/>
-          </w:rPr>
-          <w:fldChar w:fldCharType="separate"/>
-        </w:r>
-        <w:r>
-          <w:rPr>
-            <w:noProof/>
-            <w:webHidden/>
-          </w:rPr>
-          <w:t>4</w:t>
-        </w:r>
-        <w:r>
-          <w:rPr>
-            <w:noProof/>
-            <w:webHidden/>
-          </w:rPr>
-          <w:fldChar w:fldCharType="end"/>
+          <w:t>8</w:t>
         </w:r>
       </w:hyperlink>
     </w:p>
@@ -1690,41 +1364,7 @@
             <w:noProof/>
             <w:webHidden/>
           </w:rPr>
-          <w:fldChar w:fldCharType="begin"/>
-        </w:r>
-        <w:r>
-          <w:rPr>
-            <w:noProof/>
-            <w:webHidden/>
-          </w:rPr>
-          <w:instrText xml:space="preserve"> PAGEREF _Toc527975140 \h </w:instrText>
-        </w:r>
-        <w:r>
-          <w:rPr>
-            <w:noProof/>
-            <w:webHidden/>
-          </w:rPr>
-        </w:r>
-        <w:r>
-          <w:rPr>
-            <w:noProof/>
-            <w:webHidden/>
-          </w:rPr>
-          <w:fldChar w:fldCharType="separate"/>
-        </w:r>
-        <w:r>
-          <w:rPr>
-            <w:noProof/>
-            <w:webHidden/>
-          </w:rPr>
-          <w:t>4</w:t>
-        </w:r>
-        <w:r>
-          <w:rPr>
-            <w:noProof/>
-            <w:webHidden/>
-          </w:rPr>
-          <w:fldChar w:fldCharType="end"/>
+          <w:t>8</w:t>
         </w:r>
       </w:hyperlink>
     </w:p>
@@ -1777,41 +1417,7 @@
             <w:noProof/>
             <w:webHidden/>
           </w:rPr>
-          <w:fldChar w:fldCharType="begin"/>
-        </w:r>
-        <w:r>
-          <w:rPr>
-            <w:noProof/>
-            <w:webHidden/>
-          </w:rPr>
-          <w:instrText xml:space="preserve"> PAGEREF _Toc527975141 \h </w:instrText>
-        </w:r>
-        <w:r>
-          <w:rPr>
-            <w:noProof/>
-            <w:webHidden/>
-          </w:rPr>
-        </w:r>
-        <w:r>
-          <w:rPr>
-            <w:noProof/>
-            <w:webHidden/>
-          </w:rPr>
-          <w:fldChar w:fldCharType="separate"/>
-        </w:r>
-        <w:r>
-          <w:rPr>
-            <w:noProof/>
-            <w:webHidden/>
-          </w:rPr>
-          <w:t>4</w:t>
-        </w:r>
-        <w:r>
-          <w:rPr>
-            <w:noProof/>
-            <w:webHidden/>
-          </w:rPr>
-          <w:fldChar w:fldCharType="end"/>
+          <w:t>8</w:t>
         </w:r>
       </w:hyperlink>
     </w:p>
@@ -1869,41 +1475,7 @@
             <w:noProof/>
             <w:webHidden/>
           </w:rPr>
-          <w:fldChar w:fldCharType="begin"/>
-        </w:r>
-        <w:r>
-          <w:rPr>
-            <w:noProof/>
-            <w:webHidden/>
-          </w:rPr>
-          <w:instrText xml:space="preserve"> PAGEREF _Toc527975142 \h </w:instrText>
-        </w:r>
-        <w:r>
-          <w:rPr>
-            <w:noProof/>
-            <w:webHidden/>
-          </w:rPr>
-        </w:r>
-        <w:r>
-          <w:rPr>
-            <w:noProof/>
-            <w:webHidden/>
-          </w:rPr>
-          <w:fldChar w:fldCharType="separate"/>
-        </w:r>
-        <w:r>
-          <w:rPr>
-            <w:noProof/>
-            <w:webHidden/>
-          </w:rPr>
-          <w:t>4</w:t>
-        </w:r>
-        <w:r>
-          <w:rPr>
-            <w:noProof/>
-            <w:webHidden/>
-          </w:rPr>
-          <w:fldChar w:fldCharType="end"/>
+          <w:t>9</w:t>
         </w:r>
       </w:hyperlink>
     </w:p>
@@ -1961,41 +1533,7 @@
             <w:noProof/>
             <w:webHidden/>
           </w:rPr>
-          <w:fldChar w:fldCharType="begin"/>
-        </w:r>
-        <w:r>
-          <w:rPr>
-            <w:noProof/>
-            <w:webHidden/>
-          </w:rPr>
-          <w:instrText xml:space="preserve"> PAGEREF _Toc527975143 \h </w:instrText>
-        </w:r>
-        <w:r>
-          <w:rPr>
-            <w:noProof/>
-            <w:webHidden/>
-          </w:rPr>
-        </w:r>
-        <w:r>
-          <w:rPr>
-            <w:noProof/>
-            <w:webHidden/>
-          </w:rPr>
-          <w:fldChar w:fldCharType="separate"/>
-        </w:r>
-        <w:r>
-          <w:rPr>
-            <w:noProof/>
-            <w:webHidden/>
-          </w:rPr>
-          <w:t>5</w:t>
-        </w:r>
-        <w:r>
-          <w:rPr>
-            <w:noProof/>
-            <w:webHidden/>
-          </w:rPr>
-          <w:fldChar w:fldCharType="end"/>
+          <w:t>9</w:t>
         </w:r>
       </w:hyperlink>
     </w:p>
@@ -2053,41 +1591,7 @@
             <w:noProof/>
             <w:webHidden/>
           </w:rPr>
-          <w:fldChar w:fldCharType="begin"/>
-        </w:r>
-        <w:r>
-          <w:rPr>
-            <w:noProof/>
-            <w:webHidden/>
-          </w:rPr>
-          <w:instrText xml:space="preserve"> PAGEREF _Toc527975144 \h </w:instrText>
-        </w:r>
-        <w:r>
-          <w:rPr>
-            <w:noProof/>
-            <w:webHidden/>
-          </w:rPr>
-        </w:r>
-        <w:r>
-          <w:rPr>
-            <w:noProof/>
-            <w:webHidden/>
-          </w:rPr>
-          <w:fldChar w:fldCharType="separate"/>
-        </w:r>
-        <w:r>
-          <w:rPr>
-            <w:noProof/>
-            <w:webHidden/>
-          </w:rPr>
-          <w:t>5</w:t>
-        </w:r>
-        <w:r>
-          <w:rPr>
-            <w:noProof/>
-            <w:webHidden/>
-          </w:rPr>
-          <w:fldChar w:fldCharType="end"/>
+          <w:t>11</w:t>
         </w:r>
       </w:hyperlink>
     </w:p>
@@ -2142,41 +1646,7 @@
             <w:noProof/>
             <w:webHidden/>
           </w:rPr>
-          <w:fldChar w:fldCharType="begin"/>
-        </w:r>
-        <w:r>
-          <w:rPr>
-            <w:noProof/>
-            <w:webHidden/>
-          </w:rPr>
-          <w:instrText xml:space="preserve"> PAGEREF _Toc527975145 \h </w:instrText>
-        </w:r>
-        <w:r>
-          <w:rPr>
-            <w:noProof/>
-            <w:webHidden/>
-          </w:rPr>
-        </w:r>
-        <w:r>
-          <w:rPr>
-            <w:noProof/>
-            <w:webHidden/>
-          </w:rPr>
-          <w:fldChar w:fldCharType="separate"/>
-        </w:r>
-        <w:r>
-          <w:rPr>
-            <w:noProof/>
-            <w:webHidden/>
-          </w:rPr>
-          <w:t>5</w:t>
-        </w:r>
-        <w:r>
-          <w:rPr>
-            <w:noProof/>
-            <w:webHidden/>
-          </w:rPr>
-          <w:fldChar w:fldCharType="end"/>
+          <w:t>11</w:t>
         </w:r>
       </w:hyperlink>
     </w:p>
@@ -2231,41 +1701,7 @@
             <w:noProof/>
             <w:webHidden/>
           </w:rPr>
-          <w:fldChar w:fldCharType="begin"/>
-        </w:r>
-        <w:r>
-          <w:rPr>
-            <w:noProof/>
-            <w:webHidden/>
-          </w:rPr>
-          <w:instrText xml:space="preserve"> PAGEREF _Toc527975146 \h </w:instrText>
-        </w:r>
-        <w:r>
-          <w:rPr>
-            <w:noProof/>
-            <w:webHidden/>
-          </w:rPr>
-        </w:r>
-        <w:r>
-          <w:rPr>
-            <w:noProof/>
-            <w:webHidden/>
-          </w:rPr>
-          <w:fldChar w:fldCharType="separate"/>
-        </w:r>
-        <w:r>
-          <w:rPr>
-            <w:noProof/>
-            <w:webHidden/>
-          </w:rPr>
-          <w:t>5</w:t>
-        </w:r>
-        <w:r>
-          <w:rPr>
-            <w:noProof/>
-            <w:webHidden/>
-          </w:rPr>
-          <w:fldChar w:fldCharType="end"/>
+          <w:t>11</w:t>
         </w:r>
       </w:hyperlink>
     </w:p>
@@ -2306,7 +1742,23 @@
             <w:noProof/>
             <w:lang w:eastAsia="en-US"/>
           </w:rPr>
-          <w:t>Cơ sở dữ liệu</w:t>
+          <w:t>Cơ sở d</w:t>
+        </w:r>
+        <w:r>
+          <w:rPr>
+            <w:rStyle w:val="Siuktni"/>
+            <w:noProof/>
+            <w:lang w:eastAsia="en-US"/>
+          </w:rPr>
+          <w:t>ữ</w:t>
+        </w:r>
+        <w:r>
+          <w:rPr>
+            <w:rStyle w:val="Siuktni"/>
+            <w:noProof/>
+            <w:lang w:eastAsia="en-US"/>
+          </w:rPr>
+          <w:t xml:space="preserve"> liệu</w:t>
         </w:r>
         <w:r>
           <w:rPr>
@@ -2320,41 +1772,7 @@
             <w:noProof/>
             <w:webHidden/>
           </w:rPr>
-          <w:fldChar w:fldCharType="begin"/>
-        </w:r>
-        <w:r>
-          <w:rPr>
-            <w:noProof/>
-            <w:webHidden/>
-          </w:rPr>
-          <w:instrText xml:space="preserve"> PAGEREF _Toc527975147 \h </w:instrText>
-        </w:r>
-        <w:r>
-          <w:rPr>
-            <w:noProof/>
-            <w:webHidden/>
-          </w:rPr>
-        </w:r>
-        <w:r>
-          <w:rPr>
-            <w:noProof/>
-            <w:webHidden/>
-          </w:rPr>
-          <w:fldChar w:fldCharType="separate"/>
-        </w:r>
-        <w:r>
-          <w:rPr>
-            <w:noProof/>
-            <w:webHidden/>
-          </w:rPr>
-          <w:t>5</w:t>
-        </w:r>
-        <w:r>
-          <w:rPr>
-            <w:noProof/>
-            <w:webHidden/>
-          </w:rPr>
-          <w:fldChar w:fldCharType="end"/>
+          <w:t>15</w:t>
         </w:r>
       </w:hyperlink>
     </w:p>
@@ -2409,41 +1827,7 @@
             <w:noProof/>
             <w:webHidden/>
           </w:rPr>
-          <w:fldChar w:fldCharType="begin"/>
-        </w:r>
-        <w:r>
-          <w:rPr>
-            <w:noProof/>
-            <w:webHidden/>
-          </w:rPr>
-          <w:instrText xml:space="preserve"> PAGEREF _Toc527975148 \h </w:instrText>
-        </w:r>
-        <w:r>
-          <w:rPr>
-            <w:noProof/>
-            <w:webHidden/>
-          </w:rPr>
-        </w:r>
-        <w:r>
-          <w:rPr>
-            <w:noProof/>
-            <w:webHidden/>
-          </w:rPr>
-          <w:fldChar w:fldCharType="separate"/>
-        </w:r>
-        <w:r>
-          <w:rPr>
-            <w:noProof/>
-            <w:webHidden/>
-          </w:rPr>
-          <w:t>5</w:t>
-        </w:r>
-        <w:r>
-          <w:rPr>
-            <w:noProof/>
-            <w:webHidden/>
-          </w:rPr>
-          <w:fldChar w:fldCharType="end"/>
+          <w:t>15</w:t>
         </w:r>
       </w:hyperlink>
     </w:p>
@@ -2498,41 +1882,7 @@
             <w:noProof/>
             <w:webHidden/>
           </w:rPr>
-          <w:fldChar w:fldCharType="begin"/>
-        </w:r>
-        <w:r>
-          <w:rPr>
-            <w:noProof/>
-            <w:webHidden/>
-          </w:rPr>
-          <w:instrText xml:space="preserve"> PAGEREF _Toc527975149 \h </w:instrText>
-        </w:r>
-        <w:r>
-          <w:rPr>
-            <w:noProof/>
-            <w:webHidden/>
-          </w:rPr>
-        </w:r>
-        <w:r>
-          <w:rPr>
-            <w:noProof/>
-            <w:webHidden/>
-          </w:rPr>
-          <w:fldChar w:fldCharType="separate"/>
-        </w:r>
-        <w:r>
-          <w:rPr>
-            <w:noProof/>
-            <w:webHidden/>
-          </w:rPr>
-          <w:t>5</w:t>
-        </w:r>
-        <w:r>
-          <w:rPr>
-            <w:noProof/>
-            <w:webHidden/>
-          </w:rPr>
-          <w:fldChar w:fldCharType="end"/>
+          <w:t>15</w:t>
         </w:r>
       </w:hyperlink>
     </w:p>
@@ -2587,41 +1937,7 @@
             <w:noProof/>
             <w:webHidden/>
           </w:rPr>
-          <w:fldChar w:fldCharType="begin"/>
-        </w:r>
-        <w:r>
-          <w:rPr>
-            <w:noProof/>
-            <w:webHidden/>
-          </w:rPr>
-          <w:instrText xml:space="preserve"> PAGEREF _Toc527975150 \h </w:instrText>
-        </w:r>
-        <w:r>
-          <w:rPr>
-            <w:noProof/>
-            <w:webHidden/>
-          </w:rPr>
-        </w:r>
-        <w:r>
-          <w:rPr>
-            <w:noProof/>
-            <w:webHidden/>
-          </w:rPr>
-          <w:fldChar w:fldCharType="separate"/>
-        </w:r>
-        <w:r>
-          <w:rPr>
-            <w:noProof/>
-            <w:webHidden/>
-          </w:rPr>
-          <w:t>5</w:t>
-        </w:r>
-        <w:r>
-          <w:rPr>
-            <w:noProof/>
-            <w:webHidden/>
-          </w:rPr>
-          <w:fldChar w:fldCharType="end"/>
+          <w:t>15</w:t>
         </w:r>
       </w:hyperlink>
     </w:p>
@@ -2676,41 +1992,7 @@
             <w:noProof/>
             <w:webHidden/>
           </w:rPr>
-          <w:fldChar w:fldCharType="begin"/>
-        </w:r>
-        <w:r>
-          <w:rPr>
-            <w:noProof/>
-            <w:webHidden/>
-          </w:rPr>
-          <w:instrText xml:space="preserve"> PAGEREF _Toc527975151 \h </w:instrText>
-        </w:r>
-        <w:r>
-          <w:rPr>
-            <w:noProof/>
-            <w:webHidden/>
-          </w:rPr>
-        </w:r>
-        <w:r>
-          <w:rPr>
-            <w:noProof/>
-            <w:webHidden/>
-          </w:rPr>
-          <w:fldChar w:fldCharType="separate"/>
-        </w:r>
-        <w:r>
-          <w:rPr>
-            <w:noProof/>
-            <w:webHidden/>
-          </w:rPr>
-          <w:t>5</w:t>
-        </w:r>
-        <w:r>
-          <w:rPr>
-            <w:noProof/>
-            <w:webHidden/>
-          </w:rPr>
-          <w:fldChar w:fldCharType="end"/>
+          <w:t>15</w:t>
         </w:r>
       </w:hyperlink>
     </w:p>
@@ -2765,41 +2047,7 @@
             <w:noProof/>
             <w:webHidden/>
           </w:rPr>
-          <w:fldChar w:fldCharType="begin"/>
-        </w:r>
-        <w:r>
-          <w:rPr>
-            <w:noProof/>
-            <w:webHidden/>
-          </w:rPr>
-          <w:instrText xml:space="preserve"> PAGEREF _Toc527975152 \h </w:instrText>
-        </w:r>
-        <w:r>
-          <w:rPr>
-            <w:noProof/>
-            <w:webHidden/>
-          </w:rPr>
-        </w:r>
-        <w:r>
-          <w:rPr>
-            <w:noProof/>
-            <w:webHidden/>
-          </w:rPr>
-          <w:fldChar w:fldCharType="separate"/>
-        </w:r>
-        <w:r>
-          <w:rPr>
-            <w:noProof/>
-            <w:webHidden/>
-          </w:rPr>
-          <w:t>5</w:t>
-        </w:r>
-        <w:r>
-          <w:rPr>
-            <w:noProof/>
-            <w:webHidden/>
-          </w:rPr>
-          <w:fldChar w:fldCharType="end"/>
+          <w:t>15</w:t>
         </w:r>
       </w:hyperlink>
     </w:p>
@@ -2854,41 +2102,7 @@
             <w:noProof/>
             <w:webHidden/>
           </w:rPr>
-          <w:fldChar w:fldCharType="begin"/>
-        </w:r>
-        <w:r>
-          <w:rPr>
-            <w:noProof/>
-            <w:webHidden/>
-          </w:rPr>
-          <w:instrText xml:space="preserve"> PAGEREF _Toc527975153 \h </w:instrText>
-        </w:r>
-        <w:r>
-          <w:rPr>
-            <w:noProof/>
-            <w:webHidden/>
-          </w:rPr>
-        </w:r>
-        <w:r>
-          <w:rPr>
-            <w:noProof/>
-            <w:webHidden/>
-          </w:rPr>
-          <w:fldChar w:fldCharType="separate"/>
-        </w:r>
-        <w:r>
-          <w:rPr>
-            <w:noProof/>
-            <w:webHidden/>
-          </w:rPr>
-          <w:t>5</w:t>
-        </w:r>
-        <w:r>
-          <w:rPr>
-            <w:noProof/>
-            <w:webHidden/>
-          </w:rPr>
-          <w:fldChar w:fldCharType="end"/>
+          <w:t>15</w:t>
         </w:r>
       </w:hyperlink>
     </w:p>
@@ -2934,7 +2148,23 @@
             <w:noProof/>
             <w:lang w:eastAsia="en-US"/>
           </w:rPr>
-          <w:t>Danh mục tài liệu liên quan</w:t>
+          <w:t>Danh mục tài liệ</w:t>
+        </w:r>
+        <w:r>
+          <w:rPr>
+            <w:rStyle w:val="Siuktni"/>
+            <w:noProof/>
+            <w:lang w:eastAsia="en-US"/>
+          </w:rPr>
+          <w:t>u</w:t>
+        </w:r>
+        <w:r>
+          <w:rPr>
+            <w:rStyle w:val="Siuktni"/>
+            <w:noProof/>
+            <w:lang w:eastAsia="en-US"/>
+          </w:rPr>
+          <w:t xml:space="preserve"> liên quan</w:t>
         </w:r>
         <w:r>
           <w:rPr>
@@ -2948,41 +2178,7 @@
             <w:noProof/>
             <w:webHidden/>
           </w:rPr>
-          <w:fldChar w:fldCharType="begin"/>
-        </w:r>
-        <w:r>
-          <w:rPr>
-            <w:noProof/>
-            <w:webHidden/>
-          </w:rPr>
-          <w:instrText xml:space="preserve"> PAGEREF _Toc527975154 \h </w:instrText>
-        </w:r>
-        <w:r>
-          <w:rPr>
-            <w:noProof/>
-            <w:webHidden/>
-          </w:rPr>
-        </w:r>
-        <w:r>
-          <w:rPr>
-            <w:noProof/>
-            <w:webHidden/>
-          </w:rPr>
-          <w:fldChar w:fldCharType="separate"/>
-        </w:r>
-        <w:r>
-          <w:rPr>
-            <w:noProof/>
-            <w:webHidden/>
-          </w:rPr>
-          <w:t>5</w:t>
-        </w:r>
-        <w:r>
-          <w:rPr>
-            <w:noProof/>
-            <w:webHidden/>
-          </w:rPr>
-          <w:fldChar w:fldCharType="end"/>
+          <w:t>15</w:t>
         </w:r>
       </w:hyperlink>
     </w:p>
@@ -3130,6 +2326,9 @@
             <w:pPr>
               <w:cnfStyle w:val="000000000000" w:firstRow="0" w:lastRow="0" w:firstColumn="0" w:lastColumn="0" w:oddVBand="0" w:evenVBand="0" w:oddHBand="0" w:evenHBand="0" w:firstRowFirstColumn="0" w:firstRowLastColumn="0" w:lastRowFirstColumn="0" w:lastRowLastColumn="0"/>
             </w:pPr>
+            <w:r>
+              <w:t>Hoàn thành khảo sát dự án</w:t>
+            </w:r>
           </w:p>
         </w:tc>
         <w:tc>
@@ -3141,7 +2340,7 @@
               <w:cnfStyle w:val="000000000000" w:firstRow="0" w:lastRow="0" w:firstColumn="0" w:lastColumn="0" w:oddVBand="0" w:evenVBand="0" w:oddHBand="0" w:evenHBand="0" w:firstRowFirstColumn="0" w:firstRowLastColumn="0" w:lastRowFirstColumn="0" w:lastRowLastColumn="0"/>
             </w:pPr>
             <w:r>
-              <w:t>0.4</w:t>
+              <w:t>1.0</w:t>
             </w:r>
           </w:p>
         </w:tc>
@@ -3153,6 +2352,9 @@
             <w:pPr>
               <w:cnfStyle w:val="000000000000" w:firstRow="0" w:lastRow="0" w:firstColumn="0" w:lastColumn="0" w:oddVBand="0" w:evenVBand="0" w:oddHBand="0" w:evenHBand="0" w:firstRowFirstColumn="0" w:firstRowLastColumn="0" w:lastRowFirstColumn="0" w:lastRowLastColumn="0"/>
             </w:pPr>
+            <w:r>
+              <w:t>Nam</w:t>
+            </w:r>
           </w:p>
         </w:tc>
         <w:tc>
@@ -3163,6 +2365,9 @@
             <w:pPr>
               <w:cnfStyle w:val="000000000000" w:firstRow="0" w:lastRow="0" w:firstColumn="0" w:lastColumn="0" w:oddVBand="0" w:evenVBand="0" w:oddHBand="0" w:evenHBand="0" w:firstRowFirstColumn="0" w:firstRowLastColumn="0" w:lastRowFirstColumn="0" w:lastRowLastColumn="0"/>
             </w:pPr>
+            <w:r>
+              <w:t>Nam</w:t>
+            </w:r>
           </w:p>
         </w:tc>
       </w:tr>
@@ -3177,7 +2382,22 @@
           </w:tcPr>
           <w:p>
             <w:r>
-              <w:t>15/11/2005</w:t>
+              <w:t>1</w:t>
+            </w:r>
+            <w:r>
+              <w:t>3</w:t>
+            </w:r>
+            <w:r>
+              <w:t>/1</w:t>
+            </w:r>
+            <w:r>
+              <w:t>2</w:t>
+            </w:r>
+            <w:r>
+              <w:t>/20</w:t>
+            </w:r>
+            <w:r>
+              <w:t>18</w:t>
             </w:r>
           </w:p>
         </w:tc>
@@ -3189,6 +2409,9 @@
             <w:pPr>
               <w:cnfStyle w:val="000000000000" w:firstRow="0" w:lastRow="0" w:firstColumn="0" w:lastColumn="0" w:oddVBand="0" w:evenVBand="0" w:oddHBand="0" w:evenHBand="0" w:firstRowFirstColumn="0" w:firstRowLastColumn="0" w:lastRowFirstColumn="0" w:lastRowLastColumn="0"/>
             </w:pPr>
+            <w:r>
+              <w:t>Ước lượng dự án và giá thành</w:t>
+            </w:r>
           </w:p>
         </w:tc>
         <w:tc>
@@ -3200,7 +2423,7 @@
               <w:cnfStyle w:val="000000000000" w:firstRow="0" w:lastRow="0" w:firstColumn="0" w:lastColumn="0" w:oddVBand="0" w:evenVBand="0" w:oddHBand="0" w:evenHBand="0" w:firstRowFirstColumn="0" w:firstRowLastColumn="0" w:lastRowFirstColumn="0" w:lastRowLastColumn="0"/>
             </w:pPr>
             <w:r>
-              <w:t>0.6</w:t>
+              <w:t>1.1</w:t>
             </w:r>
           </w:p>
         </w:tc>
@@ -3212,6 +2435,9 @@
             <w:pPr>
               <w:cnfStyle w:val="000000000000" w:firstRow="0" w:lastRow="0" w:firstColumn="0" w:lastColumn="0" w:oddVBand="0" w:evenVBand="0" w:oddHBand="0" w:evenHBand="0" w:firstRowFirstColumn="0" w:firstRowLastColumn="0" w:lastRowFirstColumn="0" w:lastRowLastColumn="0"/>
             </w:pPr>
+            <w:r>
+              <w:t>Nam</w:t>
+            </w:r>
           </w:p>
         </w:tc>
         <w:tc>
@@ -3222,6 +2448,9 @@
             <w:pPr>
               <w:cnfStyle w:val="000000000000" w:firstRow="0" w:lastRow="0" w:firstColumn="0" w:lastColumn="0" w:oddVBand="0" w:evenVBand="0" w:oddHBand="0" w:evenHBand="0" w:firstRowFirstColumn="0" w:firstRowLastColumn="0" w:lastRowFirstColumn="0" w:lastRowLastColumn="0"/>
             </w:pPr>
+            <w:r>
+              <w:t>Nam</w:t>
+            </w:r>
           </w:p>
         </w:tc>
       </w:tr>
@@ -3236,7 +2465,13 @@
           </w:tcPr>
           <w:p>
             <w:r>
-              <w:t>15/12/2005</w:t>
+              <w:t>15</w:t>
+            </w:r>
+            <w:r>
+              <w:t>/12/20</w:t>
+            </w:r>
+            <w:r>
+              <w:t>18</w:t>
             </w:r>
           </w:p>
         </w:tc>
@@ -3248,6 +2483,9 @@
             <w:pPr>
               <w:cnfStyle w:val="000000000000" w:firstRow="0" w:lastRow="0" w:firstColumn="0" w:lastColumn="0" w:oddVBand="0" w:evenVBand="0" w:oddHBand="0" w:evenHBand="0" w:firstRowFirstColumn="0" w:firstRowLastColumn="0" w:lastRowFirstColumn="0" w:lastRowLastColumn="0"/>
             </w:pPr>
+            <w:r>
+              <w:t>Phân chia các giai đoạn</w:t>
+            </w:r>
           </w:p>
         </w:tc>
         <w:tc>
@@ -3259,7 +2497,7 @@
               <w:cnfStyle w:val="000000000000" w:firstRow="0" w:lastRow="0" w:firstColumn="0" w:lastColumn="0" w:oddVBand="0" w:evenVBand="0" w:oddHBand="0" w:evenHBand="0" w:firstRowFirstColumn="0" w:firstRowLastColumn="0" w:lastRowFirstColumn="0" w:lastRowLastColumn="0"/>
             </w:pPr>
             <w:r>
-              <w:t>0.9</w:t>
+              <w:t>1.2</w:t>
             </w:r>
           </w:p>
         </w:tc>
@@ -3271,6 +2509,9 @@
             <w:pPr>
               <w:cnfStyle w:val="000000000000" w:firstRow="0" w:lastRow="0" w:firstColumn="0" w:lastColumn="0" w:oddVBand="0" w:evenVBand="0" w:oddHBand="0" w:evenHBand="0" w:firstRowFirstColumn="0" w:firstRowLastColumn="0" w:lastRowFirstColumn="0" w:lastRowLastColumn="0"/>
             </w:pPr>
+            <w:r>
+              <w:t>Nam</w:t>
+            </w:r>
           </w:p>
         </w:tc>
         <w:tc>
@@ -3281,6 +2522,9 @@
             <w:pPr>
               <w:cnfStyle w:val="000000000000" w:firstRow="0" w:lastRow="0" w:firstColumn="0" w:lastColumn="0" w:oddVBand="0" w:evenVBand="0" w:oddHBand="0" w:evenHBand="0" w:firstRowFirstColumn="0" w:firstRowLastColumn="0" w:lastRowFirstColumn="0" w:lastRowLastColumn="0"/>
             </w:pPr>
+            <w:r>
+              <w:t>Nam</w:t>
+            </w:r>
           </w:p>
         </w:tc>
       </w:tr>
@@ -3293,7 +2537,11 @@
             <w:cnfStyle w:val="001000000000" w:firstRow="0" w:lastRow="0" w:firstColumn="1" w:lastColumn="0" w:oddVBand="0" w:evenVBand="0" w:oddHBand="0" w:evenHBand="0" w:firstRowFirstColumn="0" w:firstRowLastColumn="0" w:lastRowFirstColumn="0" w:lastRowLastColumn="0"/>
             <w:tcW w:w="1696" w:type="dxa"/>
           </w:tcPr>
-          <w:p/>
+          <w:p>
+            <w:r>
+              <w:t>17/12/2018</w:t>
+            </w:r>
+          </w:p>
         </w:tc>
         <w:tc>
           <w:tcPr>
@@ -3303,6 +2551,9 @@
             <w:pPr>
               <w:cnfStyle w:val="000000000000" w:firstRow="0" w:lastRow="0" w:firstColumn="0" w:lastColumn="0" w:oddVBand="0" w:evenVBand="0" w:oddHBand="0" w:evenHBand="0" w:firstRowFirstColumn="0" w:firstRowLastColumn="0" w:lastRowFirstColumn="0" w:lastRowLastColumn="0"/>
             </w:pPr>
+            <w:r>
+              <w:t>Phân tích thiết kế</w:t>
+            </w:r>
           </w:p>
         </w:tc>
         <w:tc>
@@ -3313,6 +2564,9 @@
             <w:pPr>
               <w:cnfStyle w:val="000000000000" w:firstRow="0" w:lastRow="0" w:firstColumn="0" w:lastColumn="0" w:oddVBand="0" w:evenVBand="0" w:oddHBand="0" w:evenHBand="0" w:firstRowFirstColumn="0" w:firstRowLastColumn="0" w:lastRowFirstColumn="0" w:lastRowLastColumn="0"/>
             </w:pPr>
+            <w:r>
+              <w:t>1.3</w:t>
+            </w:r>
           </w:p>
         </w:tc>
         <w:tc>
@@ -3323,6 +2577,9 @@
             <w:pPr>
               <w:cnfStyle w:val="000000000000" w:firstRow="0" w:lastRow="0" w:firstColumn="0" w:lastColumn="0" w:oddVBand="0" w:evenVBand="0" w:oddHBand="0" w:evenHBand="0" w:firstRowFirstColumn="0" w:firstRowLastColumn="0" w:lastRowFirstColumn="0" w:lastRowLastColumn="0"/>
             </w:pPr>
+            <w:r>
+              <w:t>Nam</w:t>
+            </w:r>
           </w:p>
         </w:tc>
         <w:tc>
@@ -3333,6 +2590,9 @@
             <w:pPr>
               <w:cnfStyle w:val="000000000000" w:firstRow="0" w:lastRow="0" w:firstColumn="0" w:lastColumn="0" w:oddVBand="0" w:evenVBand="0" w:oddHBand="0" w:evenHBand="0" w:firstRowFirstColumn="0" w:firstRowLastColumn="0" w:lastRowFirstColumn="0" w:lastRowLastColumn="0"/>
             </w:pPr>
+            <w:r>
+              <w:t>Nam</w:t>
+            </w:r>
           </w:p>
         </w:tc>
       </w:tr>
@@ -3345,7 +2605,11 @@
             <w:cnfStyle w:val="001000000000" w:firstRow="0" w:lastRow="0" w:firstColumn="1" w:lastColumn="0" w:oddVBand="0" w:evenVBand="0" w:oddHBand="0" w:evenHBand="0" w:firstRowFirstColumn="0" w:firstRowLastColumn="0" w:lastRowFirstColumn="0" w:lastRowLastColumn="0"/>
             <w:tcW w:w="1696" w:type="dxa"/>
           </w:tcPr>
-          <w:p/>
+          <w:p>
+            <w:r>
+              <w:t>17/12/2018</w:t>
+            </w:r>
+          </w:p>
         </w:tc>
         <w:tc>
           <w:tcPr>
@@ -3355,6 +2619,9 @@
             <w:pPr>
               <w:cnfStyle w:val="000000000000" w:firstRow="0" w:lastRow="0" w:firstColumn="0" w:lastColumn="0" w:oddVBand="0" w:evenVBand="0" w:oddHBand="0" w:evenHBand="0" w:firstRowFirstColumn="0" w:firstRowLastColumn="0" w:lastRowFirstColumn="0" w:lastRowLastColumn="0"/>
             </w:pPr>
+            <w:r>
+              <w:t>Sửa chữa phân tích thiết kế</w:t>
+            </w:r>
           </w:p>
         </w:tc>
         <w:tc>
@@ -3365,6 +2632,9 @@
             <w:pPr>
               <w:cnfStyle w:val="000000000000" w:firstRow="0" w:lastRow="0" w:firstColumn="0" w:lastColumn="0" w:oddVBand="0" w:evenVBand="0" w:oddHBand="0" w:evenHBand="0" w:firstRowFirstColumn="0" w:firstRowLastColumn="0" w:lastRowFirstColumn="0" w:lastRowLastColumn="0"/>
             </w:pPr>
+            <w:r>
+              <w:t>1.4</w:t>
+            </w:r>
           </w:p>
         </w:tc>
         <w:tc>
@@ -3375,6 +2645,9 @@
             <w:pPr>
               <w:cnfStyle w:val="000000000000" w:firstRow="0" w:lastRow="0" w:firstColumn="0" w:lastColumn="0" w:oddVBand="0" w:evenVBand="0" w:oddHBand="0" w:evenHBand="0" w:firstRowFirstColumn="0" w:firstRowLastColumn="0" w:lastRowFirstColumn="0" w:lastRowLastColumn="0"/>
             </w:pPr>
+            <w:r>
+              <w:t>Nam</w:t>
+            </w:r>
           </w:p>
         </w:tc>
         <w:tc>
@@ -3385,6 +2658,9 @@
             <w:pPr>
               <w:cnfStyle w:val="000000000000" w:firstRow="0" w:lastRow="0" w:firstColumn="0" w:lastColumn="0" w:oddVBand="0" w:evenVBand="0" w:oddHBand="0" w:evenHBand="0" w:firstRowFirstColumn="0" w:firstRowLastColumn="0" w:lastRowFirstColumn="0" w:lastRowLastColumn="0"/>
             </w:pPr>
+            <w:r>
+              <w:t>Nam</w:t>
+            </w:r>
           </w:p>
         </w:tc>
       </w:tr>
@@ -9038,7 +8314,7 @@
           </mc:Choice>
           <mc:Fallback>
             <w:pict>
-              <v:shape w14:anchorId="28DBDCC4" id="Dấu Nhân 9" o:spid="_x0000_s1026" style="position:absolute;margin-left:401.65pt;margin-top:15.2pt;width:25.8pt;height:25.8pt;z-index:251662336;visibility:visible;mso-wrap-style:square;mso-width-percent:0;mso-height-percent:0;mso-wrap-distance-left:9pt;mso-wrap-distance-top:0;mso-wrap-distance-right:9pt;mso-wrap-distance-bottom:0;mso-position-horizontal:absolute;mso-position-horizontal-relative:text;mso-position-vertical:absolute;mso-position-vertical-relative:text;mso-width-percent:0;mso-height-percent:0;mso-width-relative:margin;mso-height-relative:margin;v-text-anchor:middle" coordsize="327660,327660" o:gfxdata="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" path="m51449,105943l105943,51449r57887,57887l221717,51449r54494,54494l218324,163830r57887,57887l221717,276211,163830,218324r-57887,57887l51449,221717r57887,-57887l51449,105943xe" fillcolor="black [3200]" strokecolor="black [1600]" strokeweight="2pt">
+              <v:shape w14:anchorId="4A625686" id="Dấu Nhân 9" o:spid="_x0000_s1026" style="position:absolute;margin-left:401.65pt;margin-top:15.2pt;width:25.8pt;height:25.8pt;z-index:251662336;visibility:visible;mso-wrap-style:square;mso-width-percent:0;mso-height-percent:0;mso-wrap-distance-left:9pt;mso-wrap-distance-top:0;mso-wrap-distance-right:9pt;mso-wrap-distance-bottom:0;mso-position-horizontal:absolute;mso-position-horizontal-relative:text;mso-position-vertical:absolute;mso-position-vertical-relative:text;mso-width-percent:0;mso-height-percent:0;mso-width-relative:margin;mso-height-relative:margin;v-text-anchor:middle" coordsize="327660,327660" o:gfxdata="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" path="m51449,105943l105943,51449r57887,57887l221717,51449r54494,54494l218324,163830r57887,57887l221717,276211,163830,218324r-57887,57887l51449,221717r57887,-57887l51449,105943xe" fillcolor="black [3200]" strokecolor="black [1600]" strokeweight="2pt">
                 <v:path arrowok="t" o:connecttype="custom" o:connectlocs="51449,105943;105943,51449;163830,109336;221717,51449;276211,105943;218324,163830;276211,221717;221717,276211;163830,218324;105943,276211;51449,221717;109336,163830;51449,105943" o:connectangles="0,0,0,0,0,0,0,0,0,0,0,0,0"/>
               </v:shape>
             </w:pict>
@@ -9115,7 +8391,7 @@
           </mc:Choice>
           <mc:Fallback>
             <w:pict>
-              <v:shape w14:anchorId="4DF91047" id="Dấu Trừ 8" o:spid="_x0000_s1026" style="position:absolute;margin-left:336.25pt;margin-top:19.4pt;width:19.8pt;height:16.2pt;z-index:251661312;visibility:visible;mso-wrap-style:square;mso-width-percent:0;mso-height-percent:0;mso-wrap-distance-left:9pt;mso-wrap-distance-top:0;mso-wrap-distance-right:9pt;mso-wrap-distance-bottom:0;mso-position-horizontal:absolute;mso-position-horizontal-relative:text;mso-position-vertical:absolute;mso-position-vertical-relative:text;mso-width-percent:0;mso-height-percent:0;mso-width-relative:margin;mso-height-relative:margin;v-text-anchor:middle" coordsize="251460,205740" o:gfxdata="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" path="m33331,78675r184798,l218129,127065r-184798,l33331,78675xe" fillcolor="black [3200]" strokecolor="black [1600]" strokeweight="2pt">
+              <v:shape w14:anchorId="28B0897C" id="Dấu Trừ 8" o:spid="_x0000_s1026" style="position:absolute;margin-left:336.25pt;margin-top:19.4pt;width:19.8pt;height:16.2pt;z-index:251661312;visibility:visible;mso-wrap-style:square;mso-width-percent:0;mso-height-percent:0;mso-wrap-distance-left:9pt;mso-wrap-distance-top:0;mso-wrap-distance-right:9pt;mso-wrap-distance-bottom:0;mso-position-horizontal:absolute;mso-position-horizontal-relative:text;mso-position-vertical:absolute;mso-position-vertical-relative:text;mso-width-percent:0;mso-height-percent:0;mso-width-relative:margin;mso-height-relative:margin;v-text-anchor:middle" coordsize="251460,205740" o:gfxdata="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" path="m33331,78675r184798,l218129,127065r-184798,l33331,78675xe" fillcolor="black [3200]" strokecolor="black [1600]" strokeweight="2pt">
                 <v:path arrowok="t" o:connecttype="custom" o:connectlocs="33331,78675;218129,78675;218129,127065;33331,127065;33331,78675" o:connectangles="0,0,0,0,0"/>
               </v:shape>
             </w:pict>
@@ -9192,7 +8468,7 @@
           </mc:Choice>
           <mc:Fallback>
             <w:pict>
-              <v:rect w14:anchorId="11C7168A" id="Hình chữ nhật 6" o:spid="_x0000_s1026" style="position:absolute;margin-left:-33.35pt;margin-top:14.6pt;width:463.8pt;height:345pt;z-index:251659264;visibility:visible;mso-wrap-style:square;mso-height-percent:0;mso-wrap-distance-left:9pt;mso-wrap-distance-top:0;mso-wrap-distance-right:9pt;mso-wrap-distance-bottom:0;mso-position-horizontal:absolute;mso-position-horizontal-relative:text;mso-position-vertical:absolute;mso-position-vertical-relative:text;mso-height-percent:0;mso-height-relative:margin;v-text-anchor:middle" o:gfxdata="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" fillcolor="white [3201]" strokecolor="black [3213]" strokeweight="2pt"/>
+              <v:rect w14:anchorId="6B890364" id="Hình chữ nhật 6" o:spid="_x0000_s1026" style="position:absolute;margin-left:-33.35pt;margin-top:14.6pt;width:463.8pt;height:345pt;z-index:251659264;visibility:visible;mso-wrap-style:square;mso-height-percent:0;mso-wrap-distance-left:9pt;mso-wrap-distance-top:0;mso-wrap-distance-right:9pt;mso-wrap-distance-bottom:0;mso-position-horizontal:absolute;mso-position-horizontal-relative:text;mso-position-vertical:absolute;mso-position-vertical-relative:text;mso-height-percent:0;mso-height-relative:margin;v-text-anchor:middle" o:gfxdata="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" fillcolor="white [3201]" strokecolor="black [3213]" strokeweight="2pt"/>
             </w:pict>
           </mc:Fallback>
         </mc:AlternateContent>
@@ -9264,7 +8540,7 @@
           </mc:Choice>
           <mc:Fallback>
             <w:pict>
-              <v:rect w14:anchorId="34CD61B0" id="Hình chữ nhật 7" o:spid="_x0000_s1026" style="position:absolute;margin-left:-32.75pt;margin-top:14.6pt;width:463.2pt;height:27pt;z-index:251660288;visibility:visible;mso-wrap-style:square;mso-wrap-distance-left:9pt;mso-wrap-distance-top:0;mso-wrap-distance-right:9pt;mso-wrap-distance-bottom:0;mso-position-horizontal:absolute;mso-position-horizontal-relative:text;mso-position-vertical:absolute;mso-position-vertical-relative:text;v-text-anchor:middle" o:gfxdata="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" fillcolor="white [3201]" strokecolor="black [3213]" strokeweight="2pt"/>
+              <v:rect w14:anchorId="6FB21A94" id="Hình chữ nhật 7" o:spid="_x0000_s1026" style="position:absolute;margin-left:-32.75pt;margin-top:14.6pt;width:463.2pt;height:27pt;z-index:251660288;visibility:visible;mso-wrap-style:square;mso-wrap-distance-left:9pt;mso-wrap-distance-top:0;mso-wrap-distance-right:9pt;mso-wrap-distance-bottom:0;mso-position-horizontal:absolute;mso-position-horizontal-relative:text;mso-position-vertical:absolute;mso-position-vertical-relative:text;v-text-anchor:middle" o:gfxdata="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" fillcolor="white [3201]" strokecolor="black [3213]" strokeweight="2pt"/>
             </w:pict>
           </mc:Fallback>
         </mc:AlternateContent>
@@ -9346,7 +8622,7 @@
           </mc:Choice>
           <mc:Fallback>
             <w:pict>
-              <v:rect w14:anchorId="1CA2F385" id="Hình chữ nhật 10" o:spid="_x0000_s1026" style="position:absolute;margin-left:373.45pt;margin-top:.7pt;width:15pt;height:15pt;flip:y;z-index:251663360;visibility:visible;mso-wrap-style:square;mso-width-percent:0;mso-height-percent:0;mso-wrap-distance-left:9pt;mso-wrap-distance-top:0;mso-wrap-distance-right:9pt;mso-wrap-distance-bottom:0;mso-position-horizontal:absolute;mso-position-horizontal-relative:text;mso-position-vertical:absolute;mso-position-vertical-relative:text;mso-width-percent:0;mso-height-percent:0;mso-width-relative:margin;mso-height-relative:margin;v-text-anchor:middle" o:gfxdata="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" fillcolor="black [3200]" strokecolor="black [1600]" strokeweight="2pt"/>
+              <v:rect w14:anchorId="7280A161" id="Hình chữ nhật 10" o:spid="_x0000_s1026" style="position:absolute;margin-left:373.45pt;margin-top:.7pt;width:15pt;height:15pt;flip:y;z-index:251663360;visibility:visible;mso-wrap-style:square;mso-width-percent:0;mso-height-percent:0;mso-wrap-distance-left:9pt;mso-wrap-distance-top:0;mso-wrap-distance-right:9pt;mso-wrap-distance-bottom:0;mso-position-horizontal:absolute;mso-position-horizontal-relative:text;mso-position-vertical:absolute;mso-position-vertical-relative:text;mso-width-percent:0;mso-height-percent:0;mso-width-relative:margin;mso-height-relative:margin;v-text-anchor:middle" o:gfxdata="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" fillcolor="black [3200]" strokecolor="black [1600]" strokeweight="2pt"/>
             </w:pict>
           </mc:Fallback>
         </mc:AlternateContent>
@@ -9644,7 +8920,7 @@
           </mc:Choice>
           <mc:Fallback>
             <w:pict>
-              <v:roundrect w14:anchorId="4521208A" id="Hình chữ nhật: Góc Tròn 13" o:spid="_x0000_s1026" style="position:absolute;margin-left:96.85pt;margin-top:6.75pt;width:205.2pt;height:29.4pt;z-index:251666432;visibility:visible;mso-wrap-style:square;mso-wrap-distance-left:9pt;mso-wrap-distance-top:0;mso-wrap-distance-right:9pt;mso-wrap-distance-bottom:0;mso-position-horizontal:absolute;mso-position-horizontal-relative:text;mso-position-vertical:absolute;mso-position-vertical-relative:text;v-text-anchor:middle" arcsize="10923f" o:gfxdata="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" fillcolor="white [3201]" strokecolor="#f79646 [3209]" strokeweight="2pt"/>
+              <v:roundrect w14:anchorId="4F71215E" id="Hình chữ nhật: Góc Tròn 13" o:spid="_x0000_s1026" style="position:absolute;margin-left:96.85pt;margin-top:6.75pt;width:205.2pt;height:29.4pt;z-index:251666432;visibility:visible;mso-wrap-style:square;mso-wrap-distance-left:9pt;mso-wrap-distance-top:0;mso-wrap-distance-right:9pt;mso-wrap-distance-bottom:0;mso-position-horizontal:absolute;mso-position-horizontal-relative:text;mso-position-vertical:absolute;mso-position-vertical-relative:text;v-text-anchor:middle" arcsize="10923f" o:gfxdata="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" fillcolor="white [3201]" strokecolor="#f79646 [3209]" strokeweight="2pt"/>
             </w:pict>
           </mc:Fallback>
         </mc:AlternateContent>
@@ -9810,7 +9086,7 @@
           </mc:Choice>
           <mc:Fallback>
             <w:pict>
-              <v:oval w14:anchorId="0B06E7A8" id="Hình Bầu dục 22" o:spid="_x0000_s1026" style="position:absolute;margin-left:-23.15pt;margin-top:95.45pt;width:198pt;height:67.8pt;z-index:251673600;visibility:visible;mso-wrap-style:square;mso-width-percent:0;mso-height-percent:0;mso-wrap-distance-left:9pt;mso-wrap-distance-top:0;mso-wrap-distance-right:9pt;mso-wrap-distance-bottom:0;mso-position-horizontal:absolute;mso-position-horizontal-relative:text;mso-position-vertical:absolute;mso-position-vertical-relative:text;mso-width-percent:0;mso-height-percent:0;mso-width-relative:margin;mso-height-relative:margin;v-text-anchor:middle" o:gfxdata="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" fillcolor="white [3201]" strokecolor="#f79646 [3209]" strokeweight="2pt"/>
+              <v:oval w14:anchorId="74D48FEE" id="Hình Bầu dục 22" o:spid="_x0000_s1026" style="position:absolute;margin-left:-23.15pt;margin-top:95.45pt;width:198pt;height:67.8pt;z-index:251673600;visibility:visible;mso-wrap-style:square;mso-width-percent:0;mso-height-percent:0;mso-wrap-distance-left:9pt;mso-wrap-distance-top:0;mso-wrap-distance-right:9pt;mso-wrap-distance-bottom:0;mso-position-horizontal:absolute;mso-position-horizontal-relative:text;mso-position-vertical:absolute;mso-position-vertical-relative:text;mso-width-percent:0;mso-height-percent:0;mso-width-relative:margin;mso-height-relative:margin;v-text-anchor:middle" o:gfxdata="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" fillcolor="white [3201]" strokecolor="#f79646 [3209]" strokeweight="2pt"/>
             </w:pict>
           </mc:Fallback>
         </mc:AlternateContent>
@@ -9875,7 +9151,7 @@
           </mc:Choice>
           <mc:Fallback>
             <w:pict>
-              <v:shapetype w14:anchorId="364F5BC6" id="_x0000_t38" coordsize="21600,21600" o:spt="38" o:oned="t" path="m,c@0,0@1,5400@1,10800@1,16200@2,21600,21600,21600e" filled="f">
+              <v:shapetype w14:anchorId="62EDE894" id="_x0000_t38" coordsize="21600,21600" o:spt="38" o:oned="t" path="m,c@0,0@1,5400@1,10800@1,16200@2,21600,21600,21600e" filled="f">
                 <v:formulas>
                   <v:f eqn="mid #0 0"/>
                   <v:f eqn="val #0"/>
@@ -9960,7 +9236,7 @@
           </mc:Choice>
           <mc:Fallback>
             <w:pict>
-              <v:shape w14:anchorId="1759CA46" id="Đường kết nối: Cong 20" o:spid="_x0000_s1026" type="#_x0000_t38" style="position:absolute;margin-left:20.65pt;margin-top:4.25pt;width:75.6pt;height:99.6pt;flip:y;z-index:251671552;visibility:visible;mso-wrap-style:square;mso-width-percent:0;mso-height-percent:0;mso-wrap-distance-left:9pt;mso-wrap-distance-top:0;mso-wrap-distance-right:9pt;mso-wrap-distance-bottom:0;mso-position-horizontal:absolute;mso-position-horizontal-relative:text;mso-position-vertical:absolute;mso-position-vertical-relative:text;mso-width-percent:0;mso-height-percent:0;mso-width-relative:margin;mso-height-relative:margin" o:gfxdata="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" adj="10800" strokecolor="#4579b8 [3044]">
+              <v:shape w14:anchorId="2657AFD8" id="Đường kết nối: Cong 20" o:spid="_x0000_s1026" type="#_x0000_t38" style="position:absolute;margin-left:20.65pt;margin-top:4.25pt;width:75.6pt;height:99.6pt;flip:y;z-index:251671552;visibility:visible;mso-wrap-style:square;mso-width-percent:0;mso-height-percent:0;mso-wrap-distance-left:9pt;mso-wrap-distance-top:0;mso-wrap-distance-right:9pt;mso-wrap-distance-bottom:0;mso-position-horizontal:absolute;mso-position-horizontal-relative:text;mso-position-vertical:absolute;mso-position-vertical-relative:text;mso-width-percent:0;mso-height-percent:0;mso-width-relative:margin;mso-height-relative:margin" o:gfxdata="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" adj="10800" strokecolor="#4579b8 [3044]">
                 <v:stroke endarrow="block"/>
               </v:shape>
             </w:pict>
@@ -10109,7 +9385,7 @@
           </mc:Choice>
           <mc:Fallback>
             <w:pict>
-              <v:roundrect w14:anchorId="52DFD1A6" id="Hình chữ nhật: Góc Tròn 16" o:spid="_x0000_s1026" style="position:absolute;margin-left:96.8pt;margin-top:37.85pt;width:205.2pt;height:29.4pt;z-index:251668480;visibility:visible;mso-wrap-style:square;mso-wrap-distance-left:9pt;mso-wrap-distance-top:0;mso-wrap-distance-right:9pt;mso-wrap-distance-bottom:0;mso-position-horizontal:absolute;mso-position-horizontal-relative:margin;mso-position-vertical:absolute;mso-position-vertical-relative:text;v-text-anchor:middle" arcsize="10923f" o:gfxdata="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" fillcolor="white [3201]" strokecolor="#f79646 [3209]" strokeweight="2pt">
+              <v:roundrect w14:anchorId="2E12C6B9" id="Hình chữ nhật: Góc Tròn 16" o:spid="_x0000_s1026" style="position:absolute;margin-left:96.8pt;margin-top:37.85pt;width:205.2pt;height:29.4pt;z-index:251668480;visibility:visible;mso-wrap-style:square;mso-wrap-distance-left:9pt;mso-wrap-distance-top:0;mso-wrap-distance-right:9pt;mso-wrap-distance-bottom:0;mso-position-horizontal:absolute;mso-position-horizontal-relative:margin;mso-position-vertical:absolute;mso-position-vertical-relative:text;v-text-anchor:middle" arcsize="10923f" o:gfxdata="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" fillcolor="white [3201]" strokecolor="#f79646 [3209]" strokeweight="2pt">
                 <w10:wrap anchorx="margin"/>
               </v:roundrect>
             </w:pict>
@@ -10295,7 +9571,7 @@
           </mc:Choice>
           <mc:Fallback>
             <w:pict>
-              <v:rect w14:anchorId="7AD21FF4" id="Hình chữ nhật 42" o:spid="_x0000_s1026" style="position:absolute;margin-left:-33.35pt;margin-top:14.65pt;width:463.8pt;height:277.2pt;z-index:251676672;visibility:visible;mso-wrap-style:square;mso-height-percent:0;mso-wrap-distance-left:9pt;mso-wrap-distance-top:0;mso-wrap-distance-right:9pt;mso-wrap-distance-bottom:0;mso-position-horizontal:absolute;mso-position-horizontal-relative:text;mso-position-vertical:absolute;mso-position-vertical-relative:text;mso-height-percent:0;mso-height-relative:margin;v-text-anchor:middle" o:gfxdata="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" fillcolor="white [3201]" strokecolor="black [3213]" strokeweight="2pt"/>
+              <v:rect w14:anchorId="4F0C4378" id="Hình chữ nhật 42" o:spid="_x0000_s1026" style="position:absolute;margin-left:-33.35pt;margin-top:14.65pt;width:463.8pt;height:277.2pt;z-index:251676672;visibility:visible;mso-wrap-style:square;mso-height-percent:0;mso-wrap-distance-left:9pt;mso-wrap-distance-top:0;mso-wrap-distance-right:9pt;mso-wrap-distance-bottom:0;mso-position-horizontal:absolute;mso-position-horizontal-relative:text;mso-position-vertical:absolute;mso-position-vertical-relative:text;mso-height-percent:0;mso-height-relative:margin;v-text-anchor:middle" o:gfxdata="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" fillcolor="white [3201]" strokecolor="black [3213]" strokeweight="2pt"/>
             </w:pict>
           </mc:Fallback>
         </mc:AlternateContent>
@@ -10481,7 +9757,7 @@
           </mc:Choice>
           <mc:Fallback>
             <w:pict>
-              <v:shape w14:anchorId="782D8AF7" id="Dấu Nhân 40" o:spid="_x0000_s1026" style="position:absolute;margin-left:401.65pt;margin-top:15.2pt;width:25.8pt;height:25.8pt;z-index:251679744;visibility:visible;mso-wrap-style:square;mso-width-percent:0;mso-height-percent:0;mso-wrap-distance-left:9pt;mso-wrap-distance-top:0;mso-wrap-distance-right:9pt;mso-wrap-distance-bottom:0;mso-position-horizontal:absolute;mso-position-horizontal-relative:text;mso-position-vertical:absolute;mso-position-vertical-relative:text;mso-width-percent:0;mso-height-percent:0;mso-width-relative:margin;mso-height-relative:margin;v-text-anchor:middle" coordsize="327660,327660" o:gfxdata="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" path="m51449,105943l105943,51449r57887,57887l221717,51449r54494,54494l218324,163830r57887,57887l221717,276211,163830,218324r-57887,57887l51449,221717r57887,-57887l51449,105943xe" fillcolor="black [3200]" strokecolor="black [1600]" strokeweight="2pt">
+              <v:shape w14:anchorId="51B54189" id="Dấu Nhân 40" o:spid="_x0000_s1026" style="position:absolute;margin-left:401.65pt;margin-top:15.2pt;width:25.8pt;height:25.8pt;z-index:251679744;visibility:visible;mso-wrap-style:square;mso-width-percent:0;mso-height-percent:0;mso-wrap-distance-left:9pt;mso-wrap-distance-top:0;mso-wrap-distance-right:9pt;mso-wrap-distance-bottom:0;mso-position-horizontal:absolute;mso-position-horizontal-relative:text;mso-position-vertical:absolute;mso-position-vertical-relative:text;mso-width-percent:0;mso-height-percent:0;mso-width-relative:margin;mso-height-relative:margin;v-text-anchor:middle" coordsize="327660,327660" o:gfxdata="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" path="m51449,105943l105943,51449r57887,57887l221717,51449r54494,54494l218324,163830r57887,57887l221717,276211,163830,218324r-57887,57887l51449,221717r57887,-57887l51449,105943xe" fillcolor="black [3200]" strokecolor="black [1600]" strokeweight="2pt">
                 <v:path arrowok="t" o:connecttype="custom" o:connectlocs="51449,105943;105943,51449;163830,109336;221717,51449;276211,105943;218324,163830;276211,221717;221717,276211;163830,218324;105943,276211;51449,221717;109336,163830;51449,105943" o:connectangles="0,0,0,0,0,0,0,0,0,0,0,0,0"/>
               </v:shape>
             </w:pict>
@@ -10558,7 +9834,7 @@
           </mc:Choice>
           <mc:Fallback>
             <w:pict>
-              <v:shape w14:anchorId="2D1B1E86" id="Dấu Trừ 41" o:spid="_x0000_s1026" style="position:absolute;margin-left:336.25pt;margin-top:19.4pt;width:19.8pt;height:16.2pt;z-index:251678720;visibility:visible;mso-wrap-style:square;mso-width-percent:0;mso-height-percent:0;mso-wrap-distance-left:9pt;mso-wrap-distance-top:0;mso-wrap-distance-right:9pt;mso-wrap-distance-bottom:0;mso-position-horizontal:absolute;mso-position-horizontal-relative:text;mso-position-vertical:absolute;mso-position-vertical-relative:text;mso-width-percent:0;mso-height-percent:0;mso-width-relative:margin;mso-height-relative:margin;v-text-anchor:middle" coordsize="251460,205740" o:gfxdata="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" path="m33331,78675r184798,l218129,127065r-184798,l33331,78675xe" fillcolor="black [3200]" strokecolor="black [1600]" strokeweight="2pt">
+              <v:shape w14:anchorId="3D0B68F3" id="Dấu Trừ 41" o:spid="_x0000_s1026" style="position:absolute;margin-left:336.25pt;margin-top:19.4pt;width:19.8pt;height:16.2pt;z-index:251678720;visibility:visible;mso-wrap-style:square;mso-width-percent:0;mso-height-percent:0;mso-wrap-distance-left:9pt;mso-wrap-distance-top:0;mso-wrap-distance-right:9pt;mso-wrap-distance-bottom:0;mso-position-horizontal:absolute;mso-position-horizontal-relative:text;mso-position-vertical:absolute;mso-position-vertical-relative:text;mso-width-percent:0;mso-height-percent:0;mso-width-relative:margin;mso-height-relative:margin;v-text-anchor:middle" coordsize="251460,205740" o:gfxdata="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" path="m33331,78675r184798,l218129,127065r-184798,l33331,78675xe" fillcolor="black [3200]" strokecolor="black [1600]" strokeweight="2pt">
                 <v:path arrowok="t" o:connecttype="custom" o:connectlocs="33331,78675;218129,78675;218129,127065;33331,127065;33331,78675" o:connectangles="0,0,0,0,0"/>
               </v:shape>
             </w:pict>
@@ -10632,7 +9908,7 @@
           </mc:Choice>
           <mc:Fallback>
             <w:pict>
-              <v:rect w14:anchorId="01C85A89" id="Hình chữ nhật 43" o:spid="_x0000_s1026" style="position:absolute;margin-left:-32.75pt;margin-top:14.6pt;width:463.2pt;height:27pt;z-index:251677696;visibility:visible;mso-wrap-style:square;mso-wrap-distance-left:9pt;mso-wrap-distance-top:0;mso-wrap-distance-right:9pt;mso-wrap-distance-bottom:0;mso-position-horizontal:absolute;mso-position-horizontal-relative:text;mso-position-vertical:absolute;mso-position-vertical-relative:text;v-text-anchor:middle" o:gfxdata="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" fillcolor="white [3201]" strokecolor="black [3213]" strokeweight="2pt"/>
+              <v:rect w14:anchorId="4C84EDC4" id="Hình chữ nhật 43" o:spid="_x0000_s1026" style="position:absolute;margin-left:-32.75pt;margin-top:14.6pt;width:463.2pt;height:27pt;z-index:251677696;visibility:visible;mso-wrap-style:square;mso-wrap-distance-left:9pt;mso-wrap-distance-top:0;mso-wrap-distance-right:9pt;mso-wrap-distance-bottom:0;mso-position-horizontal:absolute;mso-position-horizontal-relative:text;mso-position-vertical:absolute;mso-position-vertical-relative:text;v-text-anchor:middle" o:gfxdata="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" fillcolor="white [3201]" strokecolor="black [3213]" strokeweight="2pt"/>
             </w:pict>
           </mc:Fallback>
         </mc:AlternateContent>
@@ -10714,7 +9990,7 @@
           </mc:Choice>
           <mc:Fallback>
             <w:pict>
-              <v:rect w14:anchorId="48A0A7EA" id="Hình chữ nhật 44" o:spid="_x0000_s1026" style="position:absolute;margin-left:373.45pt;margin-top:.7pt;width:15pt;height:15pt;flip:y;z-index:251680768;visibility:visible;mso-wrap-style:square;mso-width-percent:0;mso-height-percent:0;mso-wrap-distance-left:9pt;mso-wrap-distance-top:0;mso-wrap-distance-right:9pt;mso-wrap-distance-bottom:0;mso-position-horizontal:absolute;mso-position-horizontal-relative:text;mso-position-vertical:absolute;mso-position-vertical-relative:text;mso-width-percent:0;mso-height-percent:0;mso-width-relative:margin;mso-height-relative:margin;v-text-anchor:middle" o:gfxdata="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" fillcolor="black [3200]" strokecolor="black [1600]" strokeweight="2pt"/>
+              <v:rect w14:anchorId="3A3D5BFF" id="Hình chữ nhật 44" o:spid="_x0000_s1026" style="position:absolute;margin-left:373.45pt;margin-top:.7pt;width:15pt;height:15pt;flip:y;z-index:251680768;visibility:visible;mso-wrap-style:square;mso-width-percent:0;mso-height-percent:0;mso-wrap-distance-left:9pt;mso-wrap-distance-top:0;mso-wrap-distance-right:9pt;mso-wrap-distance-bottom:0;mso-position-horizontal:absolute;mso-position-horizontal-relative:text;mso-position-vertical:absolute;mso-position-vertical-relative:text;mso-width-percent:0;mso-height-percent:0;mso-width-relative:margin;mso-height-relative:margin;v-text-anchor:middle" o:gfxdata="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" fillcolor="black [3200]" strokecolor="black [1600]" strokeweight="2pt"/>
             </w:pict>
           </mc:Fallback>
         </mc:AlternateContent>
@@ -11146,7 +10422,7 @@
           </mc:Choice>
           <mc:Fallback>
             <w:pict>
-              <v:roundrect w14:anchorId="469F50F5" id="Hình chữ nhật: Góc Tròn 55" o:spid="_x0000_s1026" style="position:absolute;margin-left:17.65pt;margin-top:.8pt;width:160.2pt;height:38.4pt;z-index:251682816;visibility:visible;mso-wrap-style:square;mso-width-percent:0;mso-height-percent:0;mso-wrap-distance-left:9pt;mso-wrap-distance-top:0;mso-wrap-distance-right:9pt;mso-wrap-distance-bottom:0;mso-position-horizontal:absolute;mso-position-horizontal-relative:text;mso-position-vertical:absolute;mso-position-vertical-relative:text;mso-width-percent:0;mso-height-percent:0;mso-width-relative:margin;mso-height-relative:margin;v-text-anchor:middle" arcsize="10923f" o:gfxdata="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" fillcolor="white [3201]" strokecolor="#f79646 [3209]" strokeweight="2pt"/>
+              <v:roundrect w14:anchorId="239B1B51" id="Hình chữ nhật: Góc Tròn 55" o:spid="_x0000_s1026" style="position:absolute;margin-left:17.65pt;margin-top:.8pt;width:160.2pt;height:38.4pt;z-index:251682816;visibility:visible;mso-wrap-style:square;mso-width-percent:0;mso-height-percent:0;mso-wrap-distance-left:9pt;mso-wrap-distance-top:0;mso-wrap-distance-right:9pt;mso-wrap-distance-bottom:0;mso-position-horizontal:absolute;mso-position-horizontal-relative:text;mso-position-vertical:absolute;mso-position-vertical-relative:text;mso-width-percent:0;mso-height-percent:0;mso-width-relative:margin;mso-height-relative:margin;v-text-anchor:middle" arcsize="10923f" o:gfxdata="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" fillcolor="white [3201]" strokecolor="#f79646 [3209]" strokeweight="2pt"/>
             </w:pict>
           </mc:Fallback>
         </mc:AlternateContent>
@@ -11219,7 +10495,7 @@
           </mc:Choice>
           <mc:Fallback>
             <w:pict>
-              <v:roundrect w14:anchorId="112ECF81" id="Hình chữ nhật: Góc Tròn 56" o:spid="_x0000_s1026" style="position:absolute;margin-left:216.85pt;margin-top:.8pt;width:160.2pt;height:38.4pt;z-index:251684864;visibility:visible;mso-wrap-style:square;mso-width-percent:0;mso-height-percent:0;mso-wrap-distance-left:9pt;mso-wrap-distance-top:0;mso-wrap-distance-right:9pt;mso-wrap-distance-bottom:0;mso-position-horizontal:absolute;mso-position-horizontal-relative:text;mso-position-vertical:absolute;mso-position-vertical-relative:text;mso-width-percent:0;mso-height-percent:0;mso-width-relative:margin;mso-height-relative:margin;v-text-anchor:middle" arcsize="10923f" o:gfxdata="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" fillcolor="white [3201]" strokecolor="#f79646 [3209]" strokeweight="2pt"/>
+              <v:roundrect w14:anchorId="5E6FE876" id="Hình chữ nhật: Góc Tròn 56" o:spid="_x0000_s1026" style="position:absolute;margin-left:216.85pt;margin-top:.8pt;width:160.2pt;height:38.4pt;z-index:251684864;visibility:visible;mso-wrap-style:square;mso-width-percent:0;mso-height-percent:0;mso-wrap-distance-left:9pt;mso-wrap-distance-top:0;mso-wrap-distance-right:9pt;mso-wrap-distance-bottom:0;mso-position-horizontal:absolute;mso-position-horizontal-relative:text;mso-position-vertical:absolute;mso-position-vertical-relative:text;mso-width-percent:0;mso-height-percent:0;mso-width-relative:margin;mso-height-relative:margin;v-text-anchor:middle" arcsize="10923f" o:gfxdata="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" fillcolor="white [3201]" strokecolor="#f79646 [3209]" strokeweight="2pt"/>
             </w:pict>
           </mc:Fallback>
         </mc:AlternateContent>
@@ -11636,7 +10912,7 @@
           </mc:Choice>
           <mc:Fallback>
             <w:pict>
-              <v:roundrect w14:anchorId="7DC4773E" id="Hình chữ nhật: Góc Tròn 58" o:spid="_x0000_s1026" style="position:absolute;margin-left:216.6pt;margin-top:14.1pt;width:160.2pt;height:38.4pt;z-index:251687936;visibility:visible;mso-wrap-style:square;mso-width-percent:0;mso-height-percent:0;mso-wrap-distance-left:9pt;mso-wrap-distance-top:0;mso-wrap-distance-right:9pt;mso-wrap-distance-bottom:0;mso-position-horizontal:absolute;mso-position-horizontal-relative:text;mso-position-vertical:absolute;mso-position-vertical-relative:text;mso-width-percent:0;mso-height-percent:0;mso-width-relative:margin;mso-height-relative:margin;v-text-anchor:middle" arcsize="10923f" o:gfxdata="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" fillcolor="white [3201]" strokecolor="#f79646 [3209]" strokeweight="2pt"/>
+              <v:roundrect w14:anchorId="20F9CFFA" id="Hình chữ nhật: Góc Tròn 58" o:spid="_x0000_s1026" style="position:absolute;margin-left:216.6pt;margin-top:14.1pt;width:160.2pt;height:38.4pt;z-index:251687936;visibility:visible;mso-wrap-style:square;mso-width-percent:0;mso-height-percent:0;mso-wrap-distance-left:9pt;mso-wrap-distance-top:0;mso-wrap-distance-right:9pt;mso-wrap-distance-bottom:0;mso-position-horizontal:absolute;mso-position-horizontal-relative:text;mso-position-vertical:absolute;mso-position-vertical-relative:text;mso-width-percent:0;mso-height-percent:0;mso-width-relative:margin;mso-height-relative:margin;v-text-anchor:middle" arcsize="10923f" o:gfxdata="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" fillcolor="white [3201]" strokecolor="#f79646 [3209]" strokeweight="2pt"/>
             </w:pict>
           </mc:Fallback>
         </mc:AlternateContent>
@@ -11708,7 +10984,7 @@
           </mc:Choice>
           <mc:Fallback>
             <w:pict>
-              <v:roundrect w14:anchorId="3056399F" id="Hình chữ nhật: Góc Tròn 57" o:spid="_x0000_s1026" style="position:absolute;margin-left:17.4pt;margin-top:14.1pt;width:160.2pt;height:38.4pt;z-index:251686912;visibility:visible;mso-wrap-style:square;mso-width-percent:0;mso-height-percent:0;mso-wrap-distance-left:9pt;mso-wrap-distance-top:0;mso-wrap-distance-right:9pt;mso-wrap-distance-bottom:0;mso-position-horizontal:absolute;mso-position-horizontal-relative:text;mso-position-vertical:absolute;mso-position-vertical-relative:text;mso-width-percent:0;mso-height-percent:0;mso-width-relative:margin;mso-height-relative:margin;v-text-anchor:middle" arcsize="10923f" o:gfxdata="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" fillcolor="white [3201]" strokecolor="#f79646 [3209]" strokeweight="2pt"/>
+              <v:roundrect w14:anchorId="53D6193B" id="Hình chữ nhật: Góc Tròn 57" o:spid="_x0000_s1026" style="position:absolute;margin-left:17.4pt;margin-top:14.1pt;width:160.2pt;height:38.4pt;z-index:251686912;visibility:visible;mso-wrap-style:square;mso-width-percent:0;mso-height-percent:0;mso-wrap-distance-left:9pt;mso-wrap-distance-top:0;mso-wrap-distance-right:9pt;mso-wrap-distance-bottom:0;mso-position-horizontal:absolute;mso-position-horizontal-relative:text;mso-position-vertical:absolute;mso-position-vertical-relative:text;mso-width-percent:0;mso-height-percent:0;mso-width-relative:margin;mso-height-relative:margin;v-text-anchor:middle" arcsize="10923f" o:gfxdata="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" fillcolor="white [3201]" strokecolor="#f79646 [3209]" strokeweight="2pt"/>
             </w:pict>
           </mc:Fallback>
         </mc:AlternateContent>
@@ -11884,7 +11160,7 @@
           </mc:Choice>
           <mc:Fallback>
             <w:pict>
-              <v:rect w14:anchorId="75F25EEA" id="Hình chữ nhật 63" o:spid="_x0000_s1026" style="position:absolute;margin-left:-34.55pt;margin-top:18.6pt;width:463.8pt;height:247.8pt;z-index:251697152;visibility:visible;mso-wrap-style:square;mso-height-percent:0;mso-wrap-distance-left:9pt;mso-wrap-distance-top:0;mso-wrap-distance-right:9pt;mso-wrap-distance-bottom:0;mso-position-horizontal:absolute;mso-position-horizontal-relative:text;mso-position-vertical:absolute;mso-position-vertical-relative:text;mso-height-percent:0;mso-height-relative:margin;v-text-anchor:middle" o:gfxdata="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" fillcolor="white [3201]" strokecolor="black [3213]" strokeweight="2pt"/>
+              <v:rect w14:anchorId="57A3DC6A" id="Hình chữ nhật 63" o:spid="_x0000_s1026" style="position:absolute;margin-left:-34.55pt;margin-top:18.6pt;width:463.8pt;height:247.8pt;z-index:251697152;visibility:visible;mso-wrap-style:square;mso-height-percent:0;mso-wrap-distance-left:9pt;mso-wrap-distance-top:0;mso-wrap-distance-right:9pt;mso-wrap-distance-bottom:0;mso-position-horizontal:absolute;mso-position-horizontal-relative:text;mso-position-vertical:absolute;mso-position-vertical-relative:text;mso-height-percent:0;mso-height-relative:margin;v-text-anchor:middle" o:gfxdata="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" fillcolor="white [3201]" strokecolor="black [3213]" strokeweight="2pt"/>
             </w:pict>
           </mc:Fallback>
         </mc:AlternateContent>
@@ -11958,7 +11234,7 @@
           </mc:Choice>
           <mc:Fallback>
             <w:pict>
-              <v:rect w14:anchorId="6E9B46D5" id="Hình chữ nhật 195" o:spid="_x0000_s1026" style="position:absolute;margin-left:372pt;margin-top:24.3pt;width:15pt;height:15pt;flip:y;z-index:251701248;visibility:visible;mso-wrap-style:square;mso-width-percent:0;mso-height-percent:0;mso-wrap-distance-left:9pt;mso-wrap-distance-top:0;mso-wrap-distance-right:9pt;mso-wrap-distance-bottom:0;mso-position-horizontal:absolute;mso-position-horizontal-relative:text;mso-position-vertical:absolute;mso-position-vertical-relative:text;mso-width-percent:0;mso-height-percent:0;mso-width-relative:margin;mso-height-relative:margin;v-text-anchor:middle" o:gfxdata="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" fillcolor="black [3200]" strokecolor="black [1600]" strokeweight="2pt"/>
+              <v:rect w14:anchorId="00FC04C6" id="Hình chữ nhật 195" o:spid="_x0000_s1026" style="position:absolute;margin-left:372pt;margin-top:24.3pt;width:15pt;height:15pt;flip:y;z-index:251701248;visibility:visible;mso-wrap-style:square;mso-width-percent:0;mso-height-percent:0;mso-wrap-distance-left:9pt;mso-wrap-distance-top:0;mso-wrap-distance-right:9pt;mso-wrap-distance-bottom:0;mso-position-horizontal:absolute;mso-position-horizontal-relative:text;mso-position-vertical:absolute;mso-position-vertical-relative:text;mso-width-percent:0;mso-height-percent:0;mso-width-relative:margin;mso-height-relative:margin;v-text-anchor:middle" o:gfxdata="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" fillcolor="black [3200]" strokecolor="black [1600]" strokeweight="2pt"/>
             </w:pict>
           </mc:Fallback>
         </mc:AlternateContent>
@@ -12032,7 +11308,7 @@
           </mc:Choice>
           <mc:Fallback>
             <w:pict>
-              <v:shape w14:anchorId="087CBC5E" id="Dấu Nhân 194" o:spid="_x0000_s1026" style="position:absolute;margin-left:400.2pt;margin-top:18.9pt;width:25.8pt;height:25.8pt;z-index:251700224;visibility:visible;mso-wrap-style:square;mso-width-percent:0;mso-height-percent:0;mso-wrap-distance-left:9pt;mso-wrap-distance-top:0;mso-wrap-distance-right:9pt;mso-wrap-distance-bottom:0;mso-position-horizontal:absolute;mso-position-horizontal-relative:text;mso-position-vertical:absolute;mso-position-vertical-relative:text;mso-width-percent:0;mso-height-percent:0;mso-width-relative:margin;mso-height-relative:margin;v-text-anchor:middle" coordsize="327660,327660" o:gfxdata="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" path="m51449,105943l105943,51449r57887,57887l221717,51449r54494,54494l218324,163830r57887,57887l221717,276211,163830,218324r-57887,57887l51449,221717r57887,-57887l51449,105943xe" fillcolor="black [3200]" strokecolor="black [1600]" strokeweight="2pt">
+              <v:shape w14:anchorId="06B42A89" id="Dấu Nhân 194" o:spid="_x0000_s1026" style="position:absolute;margin-left:400.2pt;margin-top:18.9pt;width:25.8pt;height:25.8pt;z-index:251700224;visibility:visible;mso-wrap-style:square;mso-width-percent:0;mso-height-percent:0;mso-wrap-distance-left:9pt;mso-wrap-distance-top:0;mso-wrap-distance-right:9pt;mso-wrap-distance-bottom:0;mso-position-horizontal:absolute;mso-position-horizontal-relative:text;mso-position-vertical:absolute;mso-position-vertical-relative:text;mso-width-percent:0;mso-height-percent:0;mso-width-relative:margin;mso-height-relative:margin;v-text-anchor:middle" coordsize="327660,327660" o:gfxdata="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" path="m51449,105943l105943,51449r57887,57887l221717,51449r54494,54494l218324,163830r57887,57887l221717,276211,163830,218324r-57887,57887l51449,221717r57887,-57887l51449,105943xe" fillcolor="black [3200]" strokecolor="black [1600]" strokeweight="2pt">
                 <v:path arrowok="t" o:connecttype="custom" o:connectlocs="51449,105943;105943,51449;163830,109336;221717,51449;276211,105943;218324,163830;276211,221717;221717,276211;163830,218324;105943,276211;51449,221717;109336,163830;51449,105943" o:connectangles="0,0,0,0,0,0,0,0,0,0,0,0,0"/>
               </v:shape>
             </w:pict>
@@ -12108,7 +11384,7 @@
           </mc:Choice>
           <mc:Fallback>
             <w:pict>
-              <v:shape w14:anchorId="06DD9BA1" id="Dấu Trừ 193" o:spid="_x0000_s1026" style="position:absolute;margin-left:334.8pt;margin-top:23.1pt;width:19.8pt;height:16.2pt;z-index:251699200;visibility:visible;mso-wrap-style:square;mso-width-percent:0;mso-height-percent:0;mso-wrap-distance-left:9pt;mso-wrap-distance-top:0;mso-wrap-distance-right:9pt;mso-wrap-distance-bottom:0;mso-position-horizontal:absolute;mso-position-horizontal-relative:text;mso-position-vertical:absolute;mso-position-vertical-relative:text;mso-width-percent:0;mso-height-percent:0;mso-width-relative:margin;mso-height-relative:margin;v-text-anchor:middle" coordsize="251460,205740" o:gfxdata="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" path="m33331,78675r184798,l218129,127065r-184798,l33331,78675xe" fillcolor="black [3200]" strokecolor="black [1600]" strokeweight="2pt">
+              <v:shape w14:anchorId="17939EE7" id="Dấu Trừ 193" o:spid="_x0000_s1026" style="position:absolute;margin-left:334.8pt;margin-top:23.1pt;width:19.8pt;height:16.2pt;z-index:251699200;visibility:visible;mso-wrap-style:square;mso-width-percent:0;mso-height-percent:0;mso-wrap-distance-left:9pt;mso-wrap-distance-top:0;mso-wrap-distance-right:9pt;mso-wrap-distance-bottom:0;mso-position-horizontal:absolute;mso-position-horizontal-relative:text;mso-position-vertical:absolute;mso-position-vertical-relative:text;mso-width-percent:0;mso-height-percent:0;mso-width-relative:margin;mso-height-relative:margin;v-text-anchor:middle" coordsize="251460,205740" o:gfxdata="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" path="m33331,78675r184798,l218129,127065r-184798,l33331,78675xe" fillcolor="black [3200]" strokecolor="black [1600]" strokeweight="2pt">
                 <v:path arrowok="t" o:connecttype="custom" o:connectlocs="33331,78675;218129,78675;218129,127065;33331,127065;33331,78675" o:connectangles="0,0,0,0,0"/>
               </v:shape>
             </w:pict>
@@ -12181,7 +11457,7 @@
           </mc:Choice>
           <mc:Fallback>
             <w:pict>
-              <v:rect w14:anchorId="09B883A9" id="Hình chữ nhật 192" o:spid="_x0000_s1026" style="position:absolute;margin-left:-34.2pt;margin-top:18.3pt;width:463.2pt;height:27pt;z-index:251698176;visibility:visible;mso-wrap-style:square;mso-wrap-distance-left:9pt;mso-wrap-distance-top:0;mso-wrap-distance-right:9pt;mso-wrap-distance-bottom:0;mso-position-horizontal:absolute;mso-position-horizontal-relative:text;mso-position-vertical:absolute;mso-position-vertical-relative:text;v-text-anchor:middle" o:gfxdata="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" fillcolor="white [3201]" strokecolor="black [3213]" strokeweight="2pt"/>
+              <v:rect w14:anchorId="528732CE" id="Hình chữ nhật 192" o:spid="_x0000_s1026" style="position:absolute;margin-left:-34.2pt;margin-top:18.3pt;width:463.2pt;height:27pt;z-index:251698176;visibility:visible;mso-wrap-style:square;mso-wrap-distance-left:9pt;mso-wrap-distance-top:0;mso-wrap-distance-right:9pt;mso-wrap-distance-bottom:0;mso-position-horizontal:absolute;mso-position-horizontal-relative:text;mso-position-vertical:absolute;mso-position-vertical-relative:text;v-text-anchor:middle" o:gfxdata="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" fillcolor="white [3201]" strokecolor="black [3213]" strokeweight="2pt"/>
             </w:pict>
           </mc:Fallback>
         </mc:AlternateContent>
@@ -12387,7 +11663,7 @@
           </mc:Choice>
           <mc:Fallback>
             <w:pict>
-              <v:roundrect w14:anchorId="5ADF445A" id="Hình chữ nhật: Góc Tròn 197" o:spid="_x0000_s1026" style="position:absolute;margin-left:.25pt;margin-top:.35pt;width:160.2pt;height:38.4pt;z-index:251704320;visibility:visible;mso-wrap-style:square;mso-width-percent:0;mso-height-percent:0;mso-wrap-distance-left:9pt;mso-wrap-distance-top:0;mso-wrap-distance-right:9pt;mso-wrap-distance-bottom:0;mso-position-horizontal:absolute;mso-position-horizontal-relative:text;mso-position-vertical:absolute;mso-position-vertical-relative:text;mso-width-percent:0;mso-height-percent:0;mso-width-relative:margin;mso-height-relative:margin;v-text-anchor:middle" arcsize="10923f" o:gfxdata="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" fillcolor="white [3201]" strokecolor="#f79646 [3209]" strokeweight="2pt"/>
+              <v:roundrect w14:anchorId="321796D6" id="Hình chữ nhật: Góc Tròn 197" o:spid="_x0000_s1026" style="position:absolute;margin-left:.25pt;margin-top:.35pt;width:160.2pt;height:38.4pt;z-index:251704320;visibility:visible;mso-wrap-style:square;mso-width-percent:0;mso-height-percent:0;mso-wrap-distance-left:9pt;mso-wrap-distance-top:0;mso-wrap-distance-right:9pt;mso-wrap-distance-bottom:0;mso-position-horizontal:absolute;mso-position-horizontal-relative:text;mso-position-vertical:absolute;mso-position-vertical-relative:text;mso-width-percent:0;mso-height-percent:0;mso-width-relative:margin;mso-height-relative:margin;v-text-anchor:middle" arcsize="10923f" o:gfxdata="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" fillcolor="white [3201]" strokecolor="#f79646 [3209]" strokeweight="2pt"/>
             </w:pict>
           </mc:Fallback>
         </mc:AlternateContent>
@@ -12731,7 +12007,7 @@
           </mc:Choice>
           <mc:Fallback>
             <w:pict>
-              <v:shapetype w14:anchorId="0A897230" id="_x0000_t67" coordsize="21600,21600" o:spt="67" adj="16200,5400" path="m0@0l@1@0@1,0@2,0@2@0,21600@0,10800,21600xe">
+              <v:shapetype w14:anchorId="4DB68B2A" id="_x0000_t67" coordsize="21600,21600" o:spt="67" adj="16200,5400" path="m0@0l@1@0@1,0@2,0@2@0,21600@0,10800,21600xe">
                 <v:stroke joinstyle="miter"/>
                 <v:formulas>
                   <v:f eqn="val #0"/>
@@ -12820,7 +12096,7 @@
           </mc:Choice>
           <mc:Fallback>
             <w:pict>
-              <v:rect w14:anchorId="5762EDBF" id="Hình chữ nhật 199" o:spid="_x0000_s1026" style="position:absolute;margin-left:2.65pt;margin-top:11.5pt;width:159.6pt;height:26.4pt;z-index:251706368;visibility:visible;mso-wrap-style:square;mso-width-percent:0;mso-height-percent:0;mso-wrap-distance-left:9pt;mso-wrap-distance-top:0;mso-wrap-distance-right:9pt;mso-wrap-distance-bottom:0;mso-position-horizontal:absolute;mso-position-horizontal-relative:text;mso-position-vertical:absolute;mso-position-vertical-relative:text;mso-width-percent:0;mso-height-percent:0;mso-width-relative:margin;mso-height-relative:margin;v-text-anchor:middle" o:gfxdata="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" fillcolor="white [3201]" strokecolor="#f79646 [3209]" strokeweight="2pt"/>
+              <v:rect w14:anchorId="0BD58C88" id="Hình chữ nhật 199" o:spid="_x0000_s1026" style="position:absolute;margin-left:2.65pt;margin-top:11.5pt;width:159.6pt;height:26.4pt;z-index:251706368;visibility:visible;mso-wrap-style:square;mso-width-percent:0;mso-height-percent:0;mso-wrap-distance-left:9pt;mso-wrap-distance-top:0;mso-wrap-distance-right:9pt;mso-wrap-distance-bottom:0;mso-position-horizontal:absolute;mso-position-horizontal-relative:text;mso-position-vertical:absolute;mso-position-vertical-relative:text;mso-width-percent:0;mso-height-percent:0;mso-width-relative:margin;mso-height-relative:margin;v-text-anchor:middle" o:gfxdata="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" fillcolor="white [3201]" strokecolor="#f79646 [3209]" strokeweight="2pt"/>
             </w:pict>
           </mc:Fallback>
         </mc:AlternateContent>
@@ -12895,7 +12171,7 @@
           </mc:Choice>
           <mc:Fallback>
             <w:pict>
-              <v:roundrect w14:anchorId="37882DFA" id="Hình chữ nhật: Góc Tròn 206" o:spid="_x0000_s1026" style="position:absolute;margin-left:284.4pt;margin-top:19.85pt;width:55.8pt;height:31.2pt;z-index:251712512;visibility:visible;mso-wrap-style:square;mso-wrap-distance-left:9pt;mso-wrap-distance-top:0;mso-wrap-distance-right:9pt;mso-wrap-distance-bottom:0;mso-position-horizontal:absolute;mso-position-horizontal-relative:margin;mso-position-vertical:absolute;mso-position-vertical-relative:text;v-text-anchor:middle" arcsize="10923f" o:gfxdata="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" fillcolor="white [3201]" strokecolor="#f79646 [3209]" strokeweight="2pt">
+              <v:roundrect w14:anchorId="46DA395C" id="Hình chữ nhật: Góc Tròn 206" o:spid="_x0000_s1026" style="position:absolute;margin-left:284.4pt;margin-top:19.85pt;width:55.8pt;height:31.2pt;z-index:251712512;visibility:visible;mso-wrap-style:square;mso-wrap-distance-left:9pt;mso-wrap-distance-top:0;mso-wrap-distance-right:9pt;mso-wrap-distance-bottom:0;mso-position-horizontal:absolute;mso-position-horizontal-relative:margin;mso-position-vertical:absolute;mso-position-vertical-relative:text;v-text-anchor:middle" arcsize="10923f" o:gfxdata="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" fillcolor="white [3201]" strokecolor="#f79646 [3209]" strokeweight="2pt">
                 <w10:wrap anchorx="margin"/>
               </v:roundrect>
             </w:pict>
@@ -13162,7 +12438,7 @@
           </mc:Choice>
           <mc:Fallback>
             <w:pict>
-              <v:rect w14:anchorId="4FCCE8D1" id="Hình chữ nhật 201" o:spid="_x0000_s1026" style="position:absolute;margin-left:3.25pt;margin-top:.55pt;width:159.6pt;height:51.6pt;z-index:251708416;visibility:visible;mso-wrap-style:square;mso-width-percent:0;mso-wrap-distance-left:9pt;mso-wrap-distance-top:0;mso-wrap-distance-right:9pt;mso-wrap-distance-bottom:0;mso-position-horizontal:absolute;mso-position-horizontal-relative:text;mso-position-vertical:absolute;mso-position-vertical-relative:text;mso-width-percent:0;mso-width-relative:margin;v-text-anchor:middle" o:gfxdata="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" fillcolor="white [3201]" strokecolor="#f79646 [3209]" strokeweight="2pt"/>
+              <v:rect w14:anchorId="243845DD" id="Hình chữ nhật 201" o:spid="_x0000_s1026" style="position:absolute;margin-left:3.25pt;margin-top:.55pt;width:159.6pt;height:51.6pt;z-index:251708416;visibility:visible;mso-wrap-style:square;mso-width-percent:0;mso-wrap-distance-left:9pt;mso-wrap-distance-top:0;mso-wrap-distance-right:9pt;mso-wrap-distance-bottom:0;mso-position-horizontal:absolute;mso-position-horizontal-relative:text;mso-position-vertical:absolute;mso-position-vertical-relative:text;mso-width-percent:0;mso-width-relative:margin;v-text-anchor:middle" o:gfxdata="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" fillcolor="white [3201]" strokecolor="#f79646 [3209]" strokeweight="2pt"/>
             </w:pict>
           </mc:Fallback>
         </mc:AlternateContent>
@@ -13331,7 +12607,7 @@
           </mc:Choice>
           <mc:Fallback>
             <w:pict>
-              <v:shapetype w14:anchorId="7089A4D8" id="_x0000_t13" coordsize="21600,21600" o:spt="13" adj="16200,5400" path="m@0,l@0@1,0@1,0@2@0@2@0,21600,21600,10800xe">
+              <v:shapetype w14:anchorId="2331D6F4" id="_x0000_t13" coordsize="21600,21600" o:spt="13" adj="16200,5400" path="m@0,l@0@1,0@1,0@2@0@2@0,21600,21600,10800xe">
                 <v:stroke joinstyle="miter"/>
                 <v:formulas>
                   <v:f eqn="val #0"/>
@@ -13548,7 +12824,7 @@
           </mc:Choice>
           <mc:Fallback>
             <w:pict>
-              <v:rect w14:anchorId="7CBD4E34" id="Hình chữ nhật 212" o:spid="_x0000_s1026" style="position:absolute;margin-left:-34.55pt;margin-top:.85pt;width:463.8pt;height:338.4pt;z-index:251717632;visibility:visible;mso-wrap-style:square;mso-height-percent:0;mso-wrap-distance-left:9pt;mso-wrap-distance-top:0;mso-wrap-distance-right:9pt;mso-wrap-distance-bottom:0;mso-position-horizontal:absolute;mso-position-horizontal-relative:text;mso-position-vertical:absolute;mso-position-vertical-relative:text;mso-height-percent:0;mso-height-relative:margin;v-text-anchor:middle" o:gfxdata="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" fillcolor="white [3201]" strokecolor="black [3213]" strokeweight="2pt"/>
+              <v:rect w14:anchorId="0D5C7B0F" id="Hình chữ nhật 212" o:spid="_x0000_s1026" style="position:absolute;margin-left:-34.55pt;margin-top:.85pt;width:463.8pt;height:338.4pt;z-index:251717632;visibility:visible;mso-wrap-style:square;mso-height-percent:0;mso-wrap-distance-left:9pt;mso-wrap-distance-top:0;mso-wrap-distance-right:9pt;mso-wrap-distance-bottom:0;mso-position-horizontal:absolute;mso-position-horizontal-relative:text;mso-position-vertical:absolute;mso-position-vertical-relative:text;mso-height-percent:0;mso-height-relative:margin;v-text-anchor:middle" o:gfxdata="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" fillcolor="white [3201]" strokecolor="black [3213]" strokeweight="2pt"/>
             </w:pict>
           </mc:Fallback>
         </mc:AlternateContent>
@@ -13732,7 +13008,7 @@
           </mc:Choice>
           <mc:Fallback>
             <w:pict>
-              <v:rect w14:anchorId="65055BBC" id="Hình chữ nhật 216" o:spid="_x0000_s1026" style="position:absolute;margin-left:372pt;margin-top:6.6pt;width:15pt;height:15pt;flip:y;z-index:251721728;visibility:visible;mso-wrap-style:square;mso-width-percent:0;mso-height-percent:0;mso-wrap-distance-left:9pt;mso-wrap-distance-top:0;mso-wrap-distance-right:9pt;mso-wrap-distance-bottom:0;mso-position-horizontal:absolute;mso-position-horizontal-relative:text;mso-position-vertical:absolute;mso-position-vertical-relative:text;mso-width-percent:0;mso-height-percent:0;mso-width-relative:margin;mso-height-relative:margin;v-text-anchor:middle" o:gfxdata="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" fillcolor="black [3200]" strokecolor="black [1600]" strokeweight="2pt"/>
+              <v:rect w14:anchorId="150027D0" id="Hình chữ nhật 216" o:spid="_x0000_s1026" style="position:absolute;margin-left:372pt;margin-top:6.6pt;width:15pt;height:15pt;flip:y;z-index:251721728;visibility:visible;mso-wrap-style:square;mso-width-percent:0;mso-height-percent:0;mso-wrap-distance-left:9pt;mso-wrap-distance-top:0;mso-wrap-distance-right:9pt;mso-wrap-distance-bottom:0;mso-position-horizontal:absolute;mso-position-horizontal-relative:text;mso-position-vertical:absolute;mso-position-vertical-relative:text;mso-width-percent:0;mso-height-percent:0;mso-width-relative:margin;mso-height-relative:margin;v-text-anchor:middle" o:gfxdata="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" fillcolor="black [3200]" strokecolor="black [1600]" strokeweight="2pt"/>
             </w:pict>
           </mc:Fallback>
         </mc:AlternateContent>
@@ -13806,7 +13082,7 @@
           </mc:Choice>
           <mc:Fallback>
             <w:pict>
-              <v:shape w14:anchorId="6E2C50E2" id="Dấu Nhân 215" o:spid="_x0000_s1026" style="position:absolute;margin-left:400.2pt;margin-top:1.2pt;width:25.8pt;height:25.8pt;z-index:251720704;visibility:visible;mso-wrap-style:square;mso-width-percent:0;mso-height-percent:0;mso-wrap-distance-left:9pt;mso-wrap-distance-top:0;mso-wrap-distance-right:9pt;mso-wrap-distance-bottom:0;mso-position-horizontal:absolute;mso-position-horizontal-relative:text;mso-position-vertical:absolute;mso-position-vertical-relative:text;mso-width-percent:0;mso-height-percent:0;mso-width-relative:margin;mso-height-relative:margin;v-text-anchor:middle" coordsize="327660,327660" o:gfxdata="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" path="m51449,105943l105943,51449r57887,57887l221717,51449r54494,54494l218324,163830r57887,57887l221717,276211,163830,218324r-57887,57887l51449,221717r57887,-57887l51449,105943xe" fillcolor="black [3200]" strokecolor="black [1600]" strokeweight="2pt">
+              <v:shape w14:anchorId="21C0E153" id="Dấu Nhân 215" o:spid="_x0000_s1026" style="position:absolute;margin-left:400.2pt;margin-top:1.2pt;width:25.8pt;height:25.8pt;z-index:251720704;visibility:visible;mso-wrap-style:square;mso-width-percent:0;mso-height-percent:0;mso-wrap-distance-left:9pt;mso-wrap-distance-top:0;mso-wrap-distance-right:9pt;mso-wrap-distance-bottom:0;mso-position-horizontal:absolute;mso-position-horizontal-relative:text;mso-position-vertical:absolute;mso-position-vertical-relative:text;mso-width-percent:0;mso-height-percent:0;mso-width-relative:margin;mso-height-relative:margin;v-text-anchor:middle" coordsize="327660,327660" o:gfxdata="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" path="m51449,105943l105943,51449r57887,57887l221717,51449r54494,54494l218324,163830r57887,57887l221717,276211,163830,218324r-57887,57887l51449,221717r57887,-57887l51449,105943xe" fillcolor="black [3200]" strokecolor="black [1600]" strokeweight="2pt">
                 <v:path arrowok="t" o:connecttype="custom" o:connectlocs="51449,105943;105943,51449;163830,109336;221717,51449;276211,105943;218324,163830;276211,221717;221717,276211;163830,218324;105943,276211;51449,221717;109336,163830;51449,105943" o:connectangles="0,0,0,0,0,0,0,0,0,0,0,0,0"/>
               </v:shape>
             </w:pict>
@@ -13882,7 +13158,7 @@
           </mc:Choice>
           <mc:Fallback>
             <w:pict>
-              <v:shape w14:anchorId="6639FF34" id="Dấu Trừ 214" o:spid="_x0000_s1026" style="position:absolute;margin-left:334.8pt;margin-top:5.4pt;width:19.8pt;height:16.2pt;z-index:251719680;visibility:visible;mso-wrap-style:square;mso-width-percent:0;mso-height-percent:0;mso-wrap-distance-left:9pt;mso-wrap-distance-top:0;mso-wrap-distance-right:9pt;mso-wrap-distance-bottom:0;mso-position-horizontal:absolute;mso-position-horizontal-relative:text;mso-position-vertical:absolute;mso-position-vertical-relative:text;mso-width-percent:0;mso-height-percent:0;mso-width-relative:margin;mso-height-relative:margin;v-text-anchor:middle" coordsize="251460,205740" o:gfxdata="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" path="m33331,78675r184798,l218129,127065r-184798,l33331,78675xe" fillcolor="black [3200]" strokecolor="black [1600]" strokeweight="2pt">
+              <v:shape w14:anchorId="6567CB61" id="Dấu Trừ 214" o:spid="_x0000_s1026" style="position:absolute;margin-left:334.8pt;margin-top:5.4pt;width:19.8pt;height:16.2pt;z-index:251719680;visibility:visible;mso-wrap-style:square;mso-width-percent:0;mso-height-percent:0;mso-wrap-distance-left:9pt;mso-wrap-distance-top:0;mso-wrap-distance-right:9pt;mso-wrap-distance-bottom:0;mso-position-horizontal:absolute;mso-position-horizontal-relative:text;mso-position-vertical:absolute;mso-position-vertical-relative:text;mso-width-percent:0;mso-height-percent:0;mso-width-relative:margin;mso-height-relative:margin;v-text-anchor:middle" coordsize="251460,205740" o:gfxdata="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" path="m33331,78675r184798,l218129,127065r-184798,l33331,78675xe" fillcolor="black [3200]" strokecolor="black [1600]" strokeweight="2pt">
                 <v:path arrowok="t" o:connecttype="custom" o:connectlocs="33331,78675;218129,78675;218129,127065;33331,127065;33331,78675" o:connectangles="0,0,0,0,0"/>
               </v:shape>
             </w:pict>
@@ -13955,7 +13231,7 @@
           </mc:Choice>
           <mc:Fallback>
             <w:pict>
-              <v:rect w14:anchorId="40AB6E0A" id="Hình chữ nhật 213" o:spid="_x0000_s1026" style="position:absolute;margin-left:-34.2pt;margin-top:.6pt;width:463.2pt;height:27pt;z-index:251718656;visibility:visible;mso-wrap-style:square;mso-wrap-distance-left:9pt;mso-wrap-distance-top:0;mso-wrap-distance-right:9pt;mso-wrap-distance-bottom:0;mso-position-horizontal:absolute;mso-position-horizontal-relative:text;mso-position-vertical:absolute;mso-position-vertical-relative:text;v-text-anchor:middle" o:gfxdata="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" fillcolor="white [3201]" strokecolor="black [3213]" strokeweight="2pt"/>
+              <v:rect w14:anchorId="2875FBC6" id="Hình chữ nhật 213" o:spid="_x0000_s1026" style="position:absolute;margin-left:-34.2pt;margin-top:.6pt;width:463.2pt;height:27pt;z-index:251718656;visibility:visible;mso-wrap-style:square;mso-wrap-distance-left:9pt;mso-wrap-distance-top:0;mso-wrap-distance-right:9pt;mso-wrap-distance-bottom:0;mso-position-horizontal:absolute;mso-position-horizontal-relative:text;mso-position-vertical:absolute;mso-position-vertical-relative:text;v-text-anchor:middle" o:gfxdata="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" fillcolor="white [3201]" strokecolor="black [3213]" strokeweight="2pt"/>
             </w:pict>
           </mc:Fallback>
         </mc:AlternateContent>
@@ -14043,7 +13319,7 @@
           </mc:Choice>
           <mc:Fallback>
             <w:pict>
-              <v:rect w14:anchorId="7BA18C2D" id="Hình chữ nhật 227" o:spid="_x0000_s1026" style="position:absolute;margin-left:221.05pt;margin-top:.7pt;width:159.6pt;height:26.4pt;z-index:251727872;visibility:visible;mso-wrap-style:square;mso-width-percent:0;mso-height-percent:0;mso-wrap-distance-left:9pt;mso-wrap-distance-top:0;mso-wrap-distance-right:9pt;mso-wrap-distance-bottom:0;mso-position-horizontal:absolute;mso-position-horizontal-relative:text;mso-position-vertical:absolute;mso-position-vertical-relative:text;mso-width-percent:0;mso-height-percent:0;mso-width-relative:margin;mso-height-relative:margin;v-text-anchor:middle" o:gfxdata="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" fillcolor="white [3201]" strokecolor="#f79646 [3209]" strokeweight="2pt"/>
+              <v:rect w14:anchorId="03101ABF" id="Hình chữ nhật 227" o:spid="_x0000_s1026" style="position:absolute;margin-left:221.05pt;margin-top:.7pt;width:159.6pt;height:26.4pt;z-index:251727872;visibility:visible;mso-wrap-style:square;mso-width-percent:0;mso-height-percent:0;mso-wrap-distance-left:9pt;mso-wrap-distance-top:0;mso-wrap-distance-right:9pt;mso-wrap-distance-bottom:0;mso-position-horizontal:absolute;mso-position-horizontal-relative:text;mso-position-vertical:absolute;mso-position-vertical-relative:text;mso-width-percent:0;mso-height-percent:0;mso-width-relative:margin;mso-height-relative:margin;v-text-anchor:middle" o:gfxdata="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" fillcolor="white [3201]" strokecolor="#f79646 [3209]" strokeweight="2pt"/>
             </w:pict>
           </mc:Fallback>
         </mc:AlternateContent>
@@ -14118,7 +13394,7 @@
           </mc:Choice>
           <mc:Fallback>
             <w:pict>
-              <v:shape w14:anchorId="7D00D863" id="Mũi tên: Xuống 228" o:spid="_x0000_s1026" type="#_x0000_t67" style="position:absolute;margin-left:354.85pt;margin-top:2.5pt;width:27pt;height:24.6pt;z-index:251728896;visibility:visible;mso-wrap-style:square;mso-width-percent:0;mso-height-percent:0;mso-wrap-distance-left:9pt;mso-wrap-distance-top:0;mso-wrap-distance-right:9pt;mso-wrap-distance-bottom:0;mso-position-horizontal:absolute;mso-position-horizontal-relative:text;mso-position-vertical:absolute;mso-position-vertical-relative:text;mso-width-percent:0;mso-height-percent:0;mso-width-relative:margin;mso-height-relative:margin;v-text-anchor:middle" o:gfxdata="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" adj="10800" fillcolor="#c0504d [3205]" strokecolor="#f79646 [3209]" strokeweight="2pt"/>
+              <v:shape w14:anchorId="4BD8B08E" id="Mũi tên: Xuống 228" o:spid="_x0000_s1026" type="#_x0000_t67" style="position:absolute;margin-left:354.85pt;margin-top:2.5pt;width:27pt;height:24.6pt;z-index:251728896;visibility:visible;mso-wrap-style:square;mso-width-percent:0;mso-height-percent:0;mso-wrap-distance-left:9pt;mso-wrap-distance-top:0;mso-wrap-distance-right:9pt;mso-wrap-distance-bottom:0;mso-position-horizontal:absolute;mso-position-horizontal-relative:text;mso-position-vertical:absolute;mso-position-vertical-relative:text;mso-width-percent:0;mso-height-percent:0;mso-width-relative:margin;mso-height-relative:margin;v-text-anchor:middle" o:gfxdata="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" adj="10800" fillcolor="#c0504d [3205]" strokecolor="#f79646 [3209]" strokeweight="2pt"/>
             </w:pict>
           </mc:Fallback>
         </mc:AlternateContent>
@@ -14187,7 +13463,7 @@
           </mc:Choice>
           <mc:Fallback>
             <w:pict>
-              <v:rect w14:anchorId="3F17B96E" id="Hình chữ nhật 229" o:spid="_x0000_s1026" style="position:absolute;margin-left:221.65pt;margin-top:29.5pt;width:159.6pt;height:51.6pt;z-index:251729920;visibility:visible;mso-wrap-style:square;mso-width-percent:0;mso-wrap-distance-left:9pt;mso-wrap-distance-top:0;mso-wrap-distance-right:9pt;mso-wrap-distance-bottom:0;mso-position-horizontal:absolute;mso-position-horizontal-relative:text;mso-position-vertical:absolute;mso-position-vertical-relative:text;mso-width-percent:0;mso-width-relative:margin;v-text-anchor:middle" o:gfxdata="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" fillcolor="white [3201]" strokecolor="#f79646 [3209]" strokeweight="2pt"/>
+              <v:rect w14:anchorId="0A1DDFA0" id="Hình chữ nhật 229" o:spid="_x0000_s1026" style="position:absolute;margin-left:221.65pt;margin-top:29.5pt;width:159.6pt;height:51.6pt;z-index:251729920;visibility:visible;mso-wrap-style:square;mso-width-percent:0;mso-wrap-distance-left:9pt;mso-wrap-distance-top:0;mso-wrap-distance-right:9pt;mso-wrap-distance-bottom:0;mso-position-horizontal:absolute;mso-position-horizontal-relative:text;mso-position-vertical:absolute;mso-position-vertical-relative:text;mso-width-percent:0;mso-width-relative:margin;v-text-anchor:middle" o:gfxdata="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" fillcolor="white [3201]" strokecolor="#f79646 [3209]" strokeweight="2pt"/>
             </w:pict>
           </mc:Fallback>
         </mc:AlternateContent>
@@ -14502,7 +13778,7 @@
           </mc:Choice>
           <mc:Fallback>
             <w:pict>
-              <v:roundrect w14:anchorId="15A19BC8" id="Hình chữ nhật: Góc Tròn 225" o:spid="_x0000_s1026" style="position:absolute;margin-left:.25pt;margin-top:.7pt;width:160.2pt;height:38.4pt;z-index:251724800;visibility:visible;mso-wrap-style:square;mso-width-percent:0;mso-height-percent:0;mso-wrap-distance-left:9pt;mso-wrap-distance-top:0;mso-wrap-distance-right:9pt;mso-wrap-distance-bottom:0;mso-position-horizontal:absolute;mso-position-horizontal-relative:text;mso-position-vertical:absolute;mso-position-vertical-relative:text;mso-width-percent:0;mso-height-percent:0;mso-width-relative:margin;mso-height-relative:margin;v-text-anchor:middle" arcsize="10923f" o:gfxdata="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" fillcolor="white [3201]" strokecolor="#f79646 [3209]" strokeweight="2pt"/>
+              <v:roundrect w14:anchorId="3DE252EA" id="Hình chữ nhật: Góc Tròn 225" o:spid="_x0000_s1026" style="position:absolute;margin-left:.25pt;margin-top:.7pt;width:160.2pt;height:38.4pt;z-index:251724800;visibility:visible;mso-wrap-style:square;mso-width-percent:0;mso-height-percent:0;mso-wrap-distance-left:9pt;mso-wrap-distance-top:0;mso-wrap-distance-right:9pt;mso-wrap-distance-bottom:0;mso-position-horizontal:absolute;mso-position-horizontal-relative:text;mso-position-vertical:absolute;mso-position-vertical-relative:text;mso-width-percent:0;mso-height-percent:0;mso-width-relative:margin;mso-height-relative:margin;v-text-anchor:middle" arcsize="10923f" o:gfxdata="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" fillcolor="white [3201]" strokecolor="#f79646 [3209]" strokeweight="2pt"/>
             </w:pict>
           </mc:Fallback>
         </mc:AlternateContent>
@@ -14850,7 +14126,7 @@
           </mc:Choice>
           <mc:Fallback>
             <w:pict>
-              <v:rect w14:anchorId="4F755C11" id="Hình chữ nhật 233" o:spid="_x0000_s1026" style="position:absolute;margin-left:0;margin-top:14.85pt;width:136.8pt;height:28.2pt;z-index:251736064;visibility:visible;mso-wrap-style:square;mso-height-percent:0;mso-wrap-distance-left:9pt;mso-wrap-distance-top:0;mso-wrap-distance-right:9pt;mso-wrap-distance-bottom:0;mso-position-horizontal:left;mso-position-horizontal-relative:margin;mso-position-vertical:absolute;mso-position-vertical-relative:text;mso-height-percent:0;mso-height-relative:margin;v-text-anchor:middle" o:gfxdata="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" fillcolor="white [3201]" strokecolor="#f79646 [3209]" strokeweight="2pt">
+              <v:rect w14:anchorId="15DC7F65" id="Hình chữ nhật 233" o:spid="_x0000_s1026" style="position:absolute;margin-left:0;margin-top:14.85pt;width:136.8pt;height:28.2pt;z-index:251736064;visibility:visible;mso-wrap-style:square;mso-height-percent:0;mso-wrap-distance-left:9pt;mso-wrap-distance-top:0;mso-wrap-distance-right:9pt;mso-wrap-distance-bottom:0;mso-position-horizontal:left;mso-position-horizontal-relative:margin;mso-position-vertical:absolute;mso-position-vertical-relative:text;mso-height-percent:0;mso-height-relative:margin;v-text-anchor:middle" o:gfxdata="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" fillcolor="white [3201]" strokecolor="#f79646 [3209]" strokeweight="2pt">
                 <w10:wrap anchorx="margin"/>
               </v:rect>
             </w:pict>
@@ -14938,7 +14214,7 @@
           </mc:Choice>
           <mc:Fallback>
             <w:pict>
-              <v:line w14:anchorId="5408C25D" id="Đường nối Thẳng 235" o:spid="_x0000_s1026" style="position:absolute;z-index:251738112;visibility:visible;mso-wrap-style:square;mso-wrap-distance-left:9pt;mso-wrap-distance-top:0;mso-wrap-distance-right:9pt;mso-wrap-distance-bottom:0;mso-position-horizontal:absolute;mso-position-horizontal-relative:text;mso-position-vertical:absolute;mso-position-vertical-relative:text" from=".85pt,16.4pt" to="242.65pt,16.4pt" o:gfxdata="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" strokecolor="black [3040]"/>
+              <v:line w14:anchorId="153992D0" id="Đường nối Thẳng 235" o:spid="_x0000_s1026" style="position:absolute;z-index:251738112;visibility:visible;mso-wrap-style:square;mso-wrap-distance-left:9pt;mso-wrap-distance-top:0;mso-wrap-distance-right:9pt;mso-wrap-distance-bottom:0;mso-position-horizontal:absolute;mso-position-horizontal-relative:text;mso-position-vertical:absolute;mso-position-vertical-relative:text" from=".85pt,16.4pt" to="242.65pt,16.4pt" o:gfxdata="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" strokecolor="black [3040]"/>
             </w:pict>
           </mc:Fallback>
         </mc:AlternateContent>
@@ -15016,7 +14292,7 @@
           </mc:Choice>
           <mc:Fallback>
             <w:pict>
-              <v:line w14:anchorId="14881A37" id="Đường nối Thẳng 236" o:spid="_x0000_s1026" style="position:absolute;z-index:251739136;visibility:visible;mso-wrap-style:square;mso-wrap-distance-left:9pt;mso-wrap-distance-top:0;mso-wrap-distance-right:9pt;mso-wrap-distance-bottom:0;mso-position-horizontal:absolute;mso-position-horizontal-relative:text;mso-position-vertical:absolute;mso-position-vertical-relative:text" from="1.45pt,4.85pt" to="245.05pt,4.85pt" o:gfxdata="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" strokecolor="#4579b8 [3044]"/>
+              <v:line w14:anchorId="7D3A52B2" id="Đường nối Thẳng 236" o:spid="_x0000_s1026" style="position:absolute;z-index:251739136;visibility:visible;mso-wrap-style:square;mso-wrap-distance-left:9pt;mso-wrap-distance-top:0;mso-wrap-distance-right:9pt;mso-wrap-distance-bottom:0;mso-position-horizontal:absolute;mso-position-horizontal-relative:text;mso-position-vertical:absolute;mso-position-vertical-relative:text" from="1.45pt,4.85pt" to="245.05pt,4.85pt" o:gfxdata="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" strokecolor="#4579b8 [3044]"/>
             </w:pict>
           </mc:Fallback>
         </mc:AlternateContent>
@@ -15086,7 +14362,7 @@
           </mc:Choice>
           <mc:Fallback>
             <w:pict>
-              <v:line w14:anchorId="2C090440" id="Đường nối Thẳng 237" o:spid="_x0000_s1026" style="position:absolute;z-index:251740160;visibility:visible;mso-wrap-style:square;mso-wrap-distance-left:9pt;mso-wrap-distance-top:0;mso-wrap-distance-right:9pt;mso-wrap-distance-bottom:0;mso-position-horizontal:absolute;mso-position-horizontal-relative:text;mso-position-vertical:absolute;mso-position-vertical-relative:text" from=".85pt,15.55pt" to="246.85pt,15.55pt" o:gfxdata="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" strokecolor="#4579b8 [3044]"/>
+              <v:line w14:anchorId="6798F8BC" id="Đường nối Thẳng 237" o:spid="_x0000_s1026" style="position:absolute;z-index:251740160;visibility:visible;mso-wrap-style:square;mso-wrap-distance-left:9pt;mso-wrap-distance-top:0;mso-wrap-distance-right:9pt;mso-wrap-distance-bottom:0;mso-position-horizontal:absolute;mso-position-horizontal-relative:text;mso-position-vertical:absolute;mso-position-vertical-relative:text" from=".85pt,15.55pt" to="246.85pt,15.55pt" o:gfxdata="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" strokecolor="#4579b8 [3044]"/>
             </w:pict>
           </mc:Fallback>
         </mc:AlternateContent>
@@ -15164,7 +14440,7 @@
           </mc:Choice>
           <mc:Fallback>
             <w:pict>
-              <v:line w14:anchorId="5FC47FA3" id="Đường nối Thẳng 239" o:spid="_x0000_s1026" style="position:absolute;z-index:251741184;visibility:visible;mso-wrap-style:square;mso-wrap-distance-left:9pt;mso-wrap-distance-top:0;mso-wrap-distance-right:9pt;mso-wrap-distance-bottom:0;mso-position-horizontal:absolute;mso-position-horizontal-relative:text;mso-position-vertical:absolute;mso-position-vertical-relative:text" from="-.35pt,5.2pt" to="246.25pt,5.2pt" o:gfxdata="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" strokecolor="#4579b8 [3044]"/>
+              <v:line w14:anchorId="7B2E7C0F" id="Đường nối Thẳng 239" o:spid="_x0000_s1026" style="position:absolute;z-index:251741184;visibility:visible;mso-wrap-style:square;mso-wrap-distance-left:9pt;mso-wrap-distance-top:0;mso-wrap-distance-right:9pt;mso-wrap-distance-bottom:0;mso-position-horizontal:absolute;mso-position-horizontal-relative:text;mso-position-vertical:absolute;mso-position-vertical-relative:text" from="-.35pt,5.2pt" to="246.25pt,5.2pt" o:gfxdata="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" strokecolor="#4579b8 [3044]"/>
             </w:pict>
           </mc:Fallback>
         </mc:AlternateContent>
@@ -15244,7 +14520,7 @@
           </mc:Choice>
           <mc:Fallback>
             <w:pict>
-              <v:shape w14:anchorId="49E4F89F" id="Mũi tên: Phải 242" o:spid="_x0000_s1026" type="#_x0000_t13" style="position:absolute;margin-left:356.65pt;margin-top:10.5pt;width:68.4pt;height:46.2pt;z-index:251745280;visibility:visible;mso-wrap-style:square;mso-width-percent:0;mso-height-percent:0;mso-wrap-distance-left:9pt;mso-wrap-distance-top:0;mso-wrap-distance-right:9pt;mso-wrap-distance-bottom:0;mso-position-horizontal:absolute;mso-position-horizontal-relative:text;mso-position-vertical:absolute;mso-position-vertical-relative:text;mso-width-percent:0;mso-height-percent:0;mso-width-relative:margin;mso-height-relative:margin;v-text-anchor:middle" o:gfxdata="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" adj="14305" fillcolor="white [3201]" strokecolor="#f79646 [3209]" strokeweight="2pt"/>
+              <v:shape w14:anchorId="58F13738" id="Mũi tên: Phải 242" o:spid="_x0000_s1026" type="#_x0000_t13" style="position:absolute;margin-left:356.65pt;margin-top:10.5pt;width:68.4pt;height:46.2pt;z-index:251745280;visibility:visible;mso-wrap-style:square;mso-width-percent:0;mso-height-percent:0;mso-wrap-distance-left:9pt;mso-wrap-distance-top:0;mso-wrap-distance-right:9pt;mso-wrap-distance-bottom:0;mso-position-horizontal:absolute;mso-position-horizontal-relative:text;mso-position-vertical:absolute;mso-position-vertical-relative:text;mso-width-percent:0;mso-height-percent:0;mso-width-relative:margin;mso-height-relative:margin;v-text-anchor:middle" o:gfxdata="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" adj="14305" fillcolor="white [3201]" strokecolor="#f79646 [3209]" strokeweight="2pt"/>
             </w:pict>
           </mc:Fallback>
         </mc:AlternateContent>
@@ -15418,7 +14694,7 @@
           </mc:Choice>
           <mc:Fallback>
             <w:pict>
-              <v:roundrect w14:anchorId="25369576" id="Hình chữ nhật: Góc Tròn 240" o:spid="_x0000_s1026" style="position:absolute;margin-left:0;margin-top:7.5pt;width:63pt;height:35.4pt;z-index:251742208;visibility:visible;mso-wrap-style:square;mso-wrap-distance-left:9pt;mso-wrap-distance-top:0;mso-wrap-distance-right:9pt;mso-wrap-distance-bottom:0;mso-position-horizontal:left;mso-position-horizontal-relative:margin;mso-position-vertical:absolute;mso-position-vertical-relative:text;v-text-anchor:middle" arcsize="10923f" o:gfxdata="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" fillcolor="white [3201]" strokecolor="#f79646 [3209]" strokeweight="2pt">
+              <v:roundrect w14:anchorId="7C95595A" id="Hình chữ nhật: Góc Tròn 240" o:spid="_x0000_s1026" style="position:absolute;margin-left:0;margin-top:7.5pt;width:63pt;height:35.4pt;z-index:251742208;visibility:visible;mso-wrap-style:square;mso-wrap-distance-left:9pt;mso-wrap-distance-top:0;mso-wrap-distance-right:9pt;mso-wrap-distance-bottom:0;mso-position-horizontal:left;mso-position-horizontal-relative:margin;mso-position-vertical:absolute;mso-position-vertical-relative:text;v-text-anchor:middle" arcsize="10923f" o:gfxdata="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" fillcolor="white [3201]" strokecolor="#f79646 [3209]" strokeweight="2pt">
                 <w10:wrap anchorx="margin"/>
               </v:roundrect>
             </w:pict>
@@ -15619,7 +14895,7 @@
           </mc:Choice>
           <mc:Fallback>
             <w:pict>
-              <v:rect w14:anchorId="043F231B" id="Hình chữ nhật 244" o:spid="_x0000_s1026" style="position:absolute;margin-left:-34.55pt;margin-top:.85pt;width:463.8pt;height:338.4pt;z-index:251748352;visibility:visible;mso-wrap-style:square;mso-height-percent:0;mso-wrap-distance-left:9pt;mso-wrap-distance-top:0;mso-wrap-distance-right:9pt;mso-wrap-distance-bottom:0;mso-position-horizontal:absolute;mso-position-horizontal-relative:text;mso-position-vertical:absolute;mso-position-vertical-relative:text;mso-height-percent:0;mso-height-relative:margin;v-text-anchor:middle" o:gfxdata="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" fillcolor="white [3201]" strokecolor="black [3213]" strokeweight="2pt"/>
+              <v:rect w14:anchorId="0B850C9F" id="Hình chữ nhật 244" o:spid="_x0000_s1026" style="position:absolute;margin-left:-34.55pt;margin-top:.85pt;width:463.8pt;height:338.4pt;z-index:251748352;visibility:visible;mso-wrap-style:square;mso-height-percent:0;mso-wrap-distance-left:9pt;mso-wrap-distance-top:0;mso-wrap-distance-right:9pt;mso-wrap-distance-bottom:0;mso-position-horizontal:absolute;mso-position-horizontal-relative:text;mso-position-vertical:absolute;mso-position-vertical-relative:text;mso-height-percent:0;mso-height-relative:margin;v-text-anchor:middle" o:gfxdata="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" fillcolor="white [3201]" strokecolor="black [3213]" strokeweight="2pt"/>
             </w:pict>
           </mc:Fallback>
         </mc:AlternateContent>
@@ -15803,7 +15079,7 @@
           </mc:Choice>
           <mc:Fallback>
             <w:pict>
-              <v:rect w14:anchorId="5D79FAC7" id="Hình chữ nhật 246" o:spid="_x0000_s1026" style="position:absolute;margin-left:372pt;margin-top:6.6pt;width:15pt;height:15pt;flip:y;z-index:251752448;visibility:visible;mso-wrap-style:square;mso-width-percent:0;mso-height-percent:0;mso-wrap-distance-left:9pt;mso-wrap-distance-top:0;mso-wrap-distance-right:9pt;mso-wrap-distance-bottom:0;mso-position-horizontal:absolute;mso-position-horizontal-relative:text;mso-position-vertical:absolute;mso-position-vertical-relative:text;mso-width-percent:0;mso-height-percent:0;mso-width-relative:margin;mso-height-relative:margin;v-text-anchor:middle" o:gfxdata="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" fillcolor="black [3200]" strokecolor="black [1600]" strokeweight="2pt"/>
+              <v:rect w14:anchorId="7678848D" id="Hình chữ nhật 246" o:spid="_x0000_s1026" style="position:absolute;margin-left:372pt;margin-top:6.6pt;width:15pt;height:15pt;flip:y;z-index:251752448;visibility:visible;mso-wrap-style:square;mso-width-percent:0;mso-height-percent:0;mso-wrap-distance-left:9pt;mso-wrap-distance-top:0;mso-wrap-distance-right:9pt;mso-wrap-distance-bottom:0;mso-position-horizontal:absolute;mso-position-horizontal-relative:text;mso-position-vertical:absolute;mso-position-vertical-relative:text;mso-width-percent:0;mso-height-percent:0;mso-width-relative:margin;mso-height-relative:margin;v-text-anchor:middle" o:gfxdata="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" fillcolor="black [3200]" strokecolor="black [1600]" strokeweight="2pt"/>
             </w:pict>
           </mc:Fallback>
         </mc:AlternateContent>
@@ -15877,7 +15153,7 @@
           </mc:Choice>
           <mc:Fallback>
             <w:pict>
-              <v:shape w14:anchorId="02071ED2" id="Dấu Nhân 247" o:spid="_x0000_s1026" style="position:absolute;margin-left:400.2pt;margin-top:1.2pt;width:25.8pt;height:25.8pt;z-index:251751424;visibility:visible;mso-wrap-style:square;mso-width-percent:0;mso-height-percent:0;mso-wrap-distance-left:9pt;mso-wrap-distance-top:0;mso-wrap-distance-right:9pt;mso-wrap-distance-bottom:0;mso-position-horizontal:absolute;mso-position-horizontal-relative:text;mso-position-vertical:absolute;mso-position-vertical-relative:text;mso-width-percent:0;mso-height-percent:0;mso-width-relative:margin;mso-height-relative:margin;v-text-anchor:middle" coordsize="327660,327660" o:gfxdata="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" path="m51449,105943l105943,51449r57887,57887l221717,51449r54494,54494l218324,163830r57887,57887l221717,276211,163830,218324r-57887,57887l51449,221717r57887,-57887l51449,105943xe" fillcolor="black [3200]" strokecolor="black [1600]" strokeweight="2pt">
+              <v:shape w14:anchorId="287EF6A7" id="Dấu Nhân 247" o:spid="_x0000_s1026" style="position:absolute;margin-left:400.2pt;margin-top:1.2pt;width:25.8pt;height:25.8pt;z-index:251751424;visibility:visible;mso-wrap-style:square;mso-width-percent:0;mso-height-percent:0;mso-wrap-distance-left:9pt;mso-wrap-distance-top:0;mso-wrap-distance-right:9pt;mso-wrap-distance-bottom:0;mso-position-horizontal:absolute;mso-position-horizontal-relative:text;mso-position-vertical:absolute;mso-position-vertical-relative:text;mso-width-percent:0;mso-height-percent:0;mso-width-relative:margin;mso-height-relative:margin;v-text-anchor:middle" coordsize="327660,327660" o:gfxdata="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" path="m51449,105943l105943,51449r57887,57887l221717,51449r54494,54494l218324,163830r57887,57887l221717,276211,163830,218324r-57887,57887l51449,221717r57887,-57887l51449,105943xe" fillcolor="black [3200]" strokecolor="black [1600]" strokeweight="2pt">
                 <v:path arrowok="t" o:connecttype="custom" o:connectlocs="51449,105943;105943,51449;163830,109336;221717,51449;276211,105943;218324,163830;276211,221717;221717,276211;163830,218324;105943,276211;51449,221717;109336,163830;51449,105943" o:connectangles="0,0,0,0,0,0,0,0,0,0,0,0,0"/>
               </v:shape>
             </w:pict>
@@ -15953,7 +15229,7 @@
           </mc:Choice>
           <mc:Fallback>
             <w:pict>
-              <v:shape w14:anchorId="08BADFD8" id="Dấu Trừ 248" o:spid="_x0000_s1026" style="position:absolute;margin-left:334.8pt;margin-top:5.4pt;width:19.8pt;height:16.2pt;z-index:251750400;visibility:visible;mso-wrap-style:square;mso-width-percent:0;mso-height-percent:0;mso-wrap-distance-left:9pt;mso-wrap-distance-top:0;mso-wrap-distance-right:9pt;mso-wrap-distance-bottom:0;mso-position-horizontal:absolute;mso-position-horizontal-relative:text;mso-position-vertical:absolute;mso-position-vertical-relative:text;mso-width-percent:0;mso-height-percent:0;mso-width-relative:margin;mso-height-relative:margin;v-text-anchor:middle" coordsize="251460,205740" o:gfxdata="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" path="m33331,78675r184798,l218129,127065r-184798,l33331,78675xe" fillcolor="black [3200]" strokecolor="black [1600]" strokeweight="2pt">
+              <v:shape w14:anchorId="600FFAC6" id="Dấu Trừ 248" o:spid="_x0000_s1026" style="position:absolute;margin-left:334.8pt;margin-top:5.4pt;width:19.8pt;height:16.2pt;z-index:251750400;visibility:visible;mso-wrap-style:square;mso-width-percent:0;mso-height-percent:0;mso-wrap-distance-left:9pt;mso-wrap-distance-top:0;mso-wrap-distance-right:9pt;mso-wrap-distance-bottom:0;mso-position-horizontal:absolute;mso-position-horizontal-relative:text;mso-position-vertical:absolute;mso-position-vertical-relative:text;mso-width-percent:0;mso-height-percent:0;mso-width-relative:margin;mso-height-relative:margin;v-text-anchor:middle" coordsize="251460,205740" o:gfxdata="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" path="m33331,78675r184798,l218129,127065r-184798,l33331,78675xe" fillcolor="black [3200]" strokecolor="black [1600]" strokeweight="2pt">
                 <v:path arrowok="t" o:connecttype="custom" o:connectlocs="33331,78675;218129,78675;218129,127065;33331,127065;33331,78675" o:connectangles="0,0,0,0,0"/>
               </v:shape>
             </w:pict>
@@ -16026,7 +15302,7 @@
           </mc:Choice>
           <mc:Fallback>
             <w:pict>
-              <v:rect w14:anchorId="68BB683F" id="Hình chữ nhật 249" o:spid="_x0000_s1026" style="position:absolute;margin-left:-34.2pt;margin-top:.6pt;width:463.2pt;height:27pt;z-index:251749376;visibility:visible;mso-wrap-style:square;mso-wrap-distance-left:9pt;mso-wrap-distance-top:0;mso-wrap-distance-right:9pt;mso-wrap-distance-bottom:0;mso-position-horizontal:absolute;mso-position-horizontal-relative:text;mso-position-vertical:absolute;mso-position-vertical-relative:text;v-text-anchor:middle" o:gfxdata="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" fillcolor="white [3201]" strokecolor="black [3213]" strokeweight="2pt"/>
+              <v:rect w14:anchorId="717982DD" id="Hình chữ nhật 249" o:spid="_x0000_s1026" style="position:absolute;margin-left:-34.2pt;margin-top:.6pt;width:463.2pt;height:27pt;z-index:251749376;visibility:visible;mso-wrap-style:square;mso-wrap-distance-left:9pt;mso-wrap-distance-top:0;mso-wrap-distance-right:9pt;mso-wrap-distance-bottom:0;mso-position-horizontal:absolute;mso-position-horizontal-relative:text;mso-position-vertical:absolute;mso-position-vertical-relative:text;v-text-anchor:middle" o:gfxdata="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" fillcolor="white [3201]" strokecolor="black [3213]" strokeweight="2pt"/>
             </w:pict>
           </mc:Fallback>
         </mc:AlternateContent>
@@ -16114,7 +15390,7 @@
           </mc:Choice>
           <mc:Fallback>
             <w:pict>
-              <v:rect w14:anchorId="2806AD02" id="Hình chữ nhật 250" o:spid="_x0000_s1026" style="position:absolute;margin-left:221.05pt;margin-top:.7pt;width:159.6pt;height:26.4pt;z-index:251756544;visibility:visible;mso-wrap-style:square;mso-width-percent:0;mso-height-percent:0;mso-wrap-distance-left:9pt;mso-wrap-distance-top:0;mso-wrap-distance-right:9pt;mso-wrap-distance-bottom:0;mso-position-horizontal:absolute;mso-position-horizontal-relative:text;mso-position-vertical:absolute;mso-position-vertical-relative:text;mso-width-percent:0;mso-height-percent:0;mso-width-relative:margin;mso-height-relative:margin;v-text-anchor:middle" o:gfxdata="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" fillcolor="white [3201]" strokecolor="#f79646 [3209]" strokeweight="2pt"/>
+              <v:rect w14:anchorId="49619DEA" id="Hình chữ nhật 250" o:spid="_x0000_s1026" style="position:absolute;margin-left:221.05pt;margin-top:.7pt;width:159.6pt;height:26.4pt;z-index:251756544;visibility:visible;mso-wrap-style:square;mso-width-percent:0;mso-height-percent:0;mso-wrap-distance-left:9pt;mso-wrap-distance-top:0;mso-wrap-distance-right:9pt;mso-wrap-distance-bottom:0;mso-position-horizontal:absolute;mso-position-horizontal-relative:text;mso-position-vertical:absolute;mso-position-vertical-relative:text;mso-width-percent:0;mso-height-percent:0;mso-width-relative:margin;mso-height-relative:margin;v-text-anchor:middle" o:gfxdata="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" fillcolor="white [3201]" strokecolor="#f79646 [3209]" strokeweight="2pt"/>
             </w:pict>
           </mc:Fallback>
         </mc:AlternateContent>
@@ -16189,7 +15465,7 @@
           </mc:Choice>
           <mc:Fallback>
             <w:pict>
-              <v:shape w14:anchorId="61750820" id="Mũi tên: Xuống 251" o:spid="_x0000_s1026" type="#_x0000_t67" style="position:absolute;margin-left:354.85pt;margin-top:2.5pt;width:27pt;height:24.6pt;z-index:251757568;visibility:visible;mso-wrap-style:square;mso-width-percent:0;mso-height-percent:0;mso-wrap-distance-left:9pt;mso-wrap-distance-top:0;mso-wrap-distance-right:9pt;mso-wrap-distance-bottom:0;mso-position-horizontal:absolute;mso-position-horizontal-relative:text;mso-position-vertical:absolute;mso-position-vertical-relative:text;mso-width-percent:0;mso-height-percent:0;mso-width-relative:margin;mso-height-relative:margin;v-text-anchor:middle" o:gfxdata="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" adj="10800" fillcolor="#c0504d [3205]" strokecolor="#f79646 [3209]" strokeweight="2pt"/>
+              <v:shape w14:anchorId="03609326" id="Mũi tên: Xuống 251" o:spid="_x0000_s1026" type="#_x0000_t67" style="position:absolute;margin-left:354.85pt;margin-top:2.5pt;width:27pt;height:24.6pt;z-index:251757568;visibility:visible;mso-wrap-style:square;mso-width-percent:0;mso-height-percent:0;mso-wrap-distance-left:9pt;mso-wrap-distance-top:0;mso-wrap-distance-right:9pt;mso-wrap-distance-bottom:0;mso-position-horizontal:absolute;mso-position-horizontal-relative:text;mso-position-vertical:absolute;mso-position-vertical-relative:text;mso-width-percent:0;mso-height-percent:0;mso-width-relative:margin;mso-height-relative:margin;v-text-anchor:middle" o:gfxdata="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" adj="10800" fillcolor="#c0504d [3205]" strokecolor="#f79646 [3209]" strokeweight="2pt"/>
             </w:pict>
           </mc:Fallback>
         </mc:AlternateContent>
@@ -16258,7 +15534,7 @@
           </mc:Choice>
           <mc:Fallback>
             <w:pict>
-              <v:rect w14:anchorId="0110266E" id="Hình chữ nhật 252" o:spid="_x0000_s1026" style="position:absolute;margin-left:221.65pt;margin-top:29.5pt;width:159.6pt;height:51.6pt;z-index:251758592;visibility:visible;mso-wrap-style:square;mso-width-percent:0;mso-wrap-distance-left:9pt;mso-wrap-distance-top:0;mso-wrap-distance-right:9pt;mso-wrap-distance-bottom:0;mso-position-horizontal:absolute;mso-position-horizontal-relative:text;mso-position-vertical:absolute;mso-position-vertical-relative:text;mso-width-percent:0;mso-width-relative:margin;v-text-anchor:middle" o:gfxdata="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" fillcolor="white [3201]" strokecolor="#f79646 [3209]" strokeweight="2pt"/>
+              <v:rect w14:anchorId="7EB9188C" id="Hình chữ nhật 252" o:spid="_x0000_s1026" style="position:absolute;margin-left:221.65pt;margin-top:29.5pt;width:159.6pt;height:51.6pt;z-index:251758592;visibility:visible;mso-wrap-style:square;mso-width-percent:0;mso-wrap-distance-left:9pt;mso-wrap-distance-top:0;mso-wrap-distance-right:9pt;mso-wrap-distance-bottom:0;mso-position-horizontal:absolute;mso-position-horizontal-relative:text;mso-position-vertical:absolute;mso-position-vertical-relative:text;mso-width-percent:0;mso-width-relative:margin;v-text-anchor:middle" o:gfxdata="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" fillcolor="white [3201]" strokecolor="#f79646 [3209]" strokeweight="2pt"/>
             </w:pict>
           </mc:Fallback>
         </mc:AlternateContent>
@@ -16573,7 +15849,7 @@
           </mc:Choice>
           <mc:Fallback>
             <w:pict>
-              <v:roundrect w14:anchorId="516576E5" id="Hình chữ nhật: Góc Tròn 255" o:spid="_x0000_s1026" style="position:absolute;margin-left:.25pt;margin-top:.7pt;width:160.2pt;height:38.4pt;z-index:251754496;visibility:visible;mso-wrap-style:square;mso-width-percent:0;mso-height-percent:0;mso-wrap-distance-left:9pt;mso-wrap-distance-top:0;mso-wrap-distance-right:9pt;mso-wrap-distance-bottom:0;mso-position-horizontal:absolute;mso-position-horizontal-relative:text;mso-position-vertical:absolute;mso-position-vertical-relative:text;mso-width-percent:0;mso-height-percent:0;mso-width-relative:margin;mso-height-relative:margin;v-text-anchor:middle" arcsize="10923f" o:gfxdata="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" fillcolor="white [3201]" strokecolor="#f79646 [3209]" strokeweight="2pt"/>
+              <v:roundrect w14:anchorId="78CFE573" id="Hình chữ nhật: Góc Tròn 255" o:spid="_x0000_s1026" style="position:absolute;margin-left:.25pt;margin-top:.7pt;width:160.2pt;height:38.4pt;z-index:251754496;visibility:visible;mso-wrap-style:square;mso-width-percent:0;mso-height-percent:0;mso-wrap-distance-left:9pt;mso-wrap-distance-top:0;mso-wrap-distance-right:9pt;mso-wrap-distance-bottom:0;mso-position-horizontal:absolute;mso-position-horizontal-relative:text;mso-position-vertical:absolute;mso-position-vertical-relative:text;mso-width-percent:0;mso-height-percent:0;mso-width-relative:margin;mso-height-relative:margin;v-text-anchor:middle" arcsize="10923f" o:gfxdata="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" fillcolor="white [3201]" strokecolor="#f79646 [3209]" strokeweight="2pt"/>
             </w:pict>
           </mc:Fallback>
         </mc:AlternateContent>
@@ -16833,7 +16109,7 @@
           </mc:Choice>
           <mc:Fallback>
             <w:pict>
-              <v:rect w14:anchorId="5EF7861E" id="Hình chữ nhật 268" o:spid="_x0000_s1026" style="position:absolute;margin-left:0;margin-top:4.4pt;width:136.8pt;height:28.2pt;z-index:251773952;visibility:visible;mso-wrap-style:square;mso-height-percent:0;mso-wrap-distance-left:9pt;mso-wrap-distance-top:0;mso-wrap-distance-right:9pt;mso-wrap-distance-bottom:0;mso-position-horizontal:left;mso-position-horizontal-relative:margin;mso-position-vertical:absolute;mso-position-vertical-relative:text;mso-height-percent:0;mso-height-relative:margin;v-text-anchor:middle" o:gfxdata="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" fillcolor="white [3201]" strokecolor="#f79646 [3209]" strokeweight="2pt">
+              <v:rect w14:anchorId="5EA57811" id="Hình chữ nhật 268" o:spid="_x0000_s1026" style="position:absolute;margin-left:0;margin-top:4.4pt;width:136.8pt;height:28.2pt;z-index:251773952;visibility:visible;mso-wrap-style:square;mso-height-percent:0;mso-wrap-distance-left:9pt;mso-wrap-distance-top:0;mso-wrap-distance-right:9pt;mso-wrap-distance-bottom:0;mso-position-horizontal:left;mso-position-horizontal-relative:margin;mso-position-vertical:absolute;mso-position-vertical-relative:text;mso-height-percent:0;mso-height-relative:margin;v-text-anchor:middle" o:gfxdata="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" fillcolor="white [3201]" strokecolor="#f79646 [3209]" strokeweight="2pt">
                 <w10:wrap anchorx="margin"/>
               </v:rect>
             </w:pict>
@@ -17095,7 +16371,7 @@
           </mc:Choice>
           <mc:Fallback>
             <w:pict>
-              <v:rect w14:anchorId="4277B20E" id="Hình chữ nhật 259" o:spid="_x0000_s1026" style="position:absolute;margin-left:0;margin-top:.4pt;width:136.8pt;height:28.2pt;z-index:251762688;visibility:visible;mso-wrap-style:square;mso-height-percent:0;mso-wrap-distance-left:9pt;mso-wrap-distance-top:0;mso-wrap-distance-right:9pt;mso-wrap-distance-bottom:0;mso-position-horizontal:left;mso-position-horizontal-relative:margin;mso-position-vertical:absolute;mso-position-vertical-relative:text;mso-height-percent:0;mso-height-relative:margin;v-text-anchor:middle" o:gfxdata="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" fillcolor="white [3201]" strokecolor="#f79646 [3209]" strokeweight="2pt">
+              <v:rect w14:anchorId="42EE3330" id="Hình chữ nhật 259" o:spid="_x0000_s1026" style="position:absolute;margin-left:0;margin-top:.4pt;width:136.8pt;height:28.2pt;z-index:251762688;visibility:visible;mso-wrap-style:square;mso-height-percent:0;mso-wrap-distance-left:9pt;mso-wrap-distance-top:0;mso-wrap-distance-right:9pt;mso-wrap-distance-bottom:0;mso-position-horizontal:left;mso-position-horizontal-relative:margin;mso-position-vertical:absolute;mso-position-vertical-relative:text;mso-height-percent:0;mso-height-relative:margin;v-text-anchor:middle" o:gfxdata="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" fillcolor="white [3201]" strokecolor="#f79646 [3209]" strokeweight="2pt">
                 <w10:wrap anchorx="margin"/>
               </v:rect>
             </w:pict>
@@ -17175,7 +16451,7 @@
           </mc:Choice>
           <mc:Fallback>
             <w:pict>
-              <v:line w14:anchorId="2FB3D2A8" id="Đường nối Thẳng 260" o:spid="_x0000_s1026" style="position:absolute;z-index:251764736;visibility:visible;mso-wrap-style:square;mso-wrap-distance-left:9pt;mso-wrap-distance-top:0;mso-wrap-distance-right:9pt;mso-wrap-distance-bottom:0;mso-position-horizontal:absolute;mso-position-horizontal-relative:text;mso-position-vertical:absolute;mso-position-vertical-relative:text" from=".85pt,16.4pt" to="242.65pt,16.4pt" o:gfxdata="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" strokecolor="black [3040]"/>
+              <v:line w14:anchorId="514C83CD" id="Đường nối Thẳng 260" o:spid="_x0000_s1026" style="position:absolute;z-index:251764736;visibility:visible;mso-wrap-style:square;mso-wrap-distance-left:9pt;mso-wrap-distance-top:0;mso-wrap-distance-right:9pt;mso-wrap-distance-bottom:0;mso-position-horizontal:absolute;mso-position-horizontal-relative:text;mso-position-vertical:absolute;mso-position-vertical-relative:text" from=".85pt,16.4pt" to="242.65pt,16.4pt" o:gfxdata="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" strokecolor="black [3040]"/>
             </w:pict>
           </mc:Fallback>
         </mc:AlternateContent>
@@ -17253,7 +16529,7 @@
           </mc:Choice>
           <mc:Fallback>
             <w:pict>
-              <v:line w14:anchorId="12DEE629" id="Đường nối Thẳng 261" o:spid="_x0000_s1026" style="position:absolute;z-index:251765760;visibility:visible;mso-wrap-style:square;mso-wrap-distance-left:9pt;mso-wrap-distance-top:0;mso-wrap-distance-right:9pt;mso-wrap-distance-bottom:0;mso-position-horizontal:absolute;mso-position-horizontal-relative:text;mso-position-vertical:absolute;mso-position-vertical-relative:text" from="1.45pt,4.85pt" to="245.05pt,4.85pt" o:gfxdata="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" strokecolor="#4579b8 [3044]"/>
+              <v:line w14:anchorId="007535A1" id="Đường nối Thẳng 261" o:spid="_x0000_s1026" style="position:absolute;z-index:251765760;visibility:visible;mso-wrap-style:square;mso-wrap-distance-left:9pt;mso-wrap-distance-top:0;mso-wrap-distance-right:9pt;mso-wrap-distance-bottom:0;mso-position-horizontal:absolute;mso-position-horizontal-relative:text;mso-position-vertical:absolute;mso-position-vertical-relative:text" from="1.45pt,4.85pt" to="245.05pt,4.85pt" o:gfxdata="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" strokecolor="#4579b8 [3044]"/>
             </w:pict>
           </mc:Fallback>
         </mc:AlternateContent>
@@ -17323,7 +16599,7 @@
           </mc:Choice>
           <mc:Fallback>
             <w:pict>
-              <v:line w14:anchorId="050A2619" id="Đường nối Thẳng 262" o:spid="_x0000_s1026" style="position:absolute;z-index:251766784;visibility:visible;mso-wrap-style:square;mso-wrap-distance-left:9pt;mso-wrap-distance-top:0;mso-wrap-distance-right:9pt;mso-wrap-distance-bottom:0;mso-position-horizontal:absolute;mso-position-horizontal-relative:text;mso-position-vertical:absolute;mso-position-vertical-relative:text" from=".85pt,15.55pt" to="246.85pt,15.55pt" o:gfxdata="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" strokecolor="#4579b8 [3044]"/>
+              <v:line w14:anchorId="2CF5E949" id="Đường nối Thẳng 262" o:spid="_x0000_s1026" style="position:absolute;z-index:251766784;visibility:visible;mso-wrap-style:square;mso-wrap-distance-left:9pt;mso-wrap-distance-top:0;mso-wrap-distance-right:9pt;mso-wrap-distance-bottom:0;mso-position-horizontal:absolute;mso-position-horizontal-relative:text;mso-position-vertical:absolute;mso-position-vertical-relative:text" from=".85pt,15.55pt" to="246.85pt,15.55pt" o:gfxdata="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" strokecolor="#4579b8 [3044]"/>
             </w:pict>
           </mc:Fallback>
         </mc:AlternateContent>
@@ -17401,7 +16677,7 @@
           </mc:Choice>
           <mc:Fallback>
             <w:pict>
-              <v:line w14:anchorId="203627A3" id="Đường nối Thẳng 263" o:spid="_x0000_s1026" style="position:absolute;z-index:251767808;visibility:visible;mso-wrap-style:square;mso-wrap-distance-left:9pt;mso-wrap-distance-top:0;mso-wrap-distance-right:9pt;mso-wrap-distance-bottom:0;mso-position-horizontal:absolute;mso-position-horizontal-relative:text;mso-position-vertical:absolute;mso-position-vertical-relative:text" from="-.35pt,5.2pt" to="246.25pt,5.2pt" o:gfxdata="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" strokecolor="#4579b8 [3044]"/>
+              <v:line w14:anchorId="7F54C759" id="Đường nối Thẳng 263" o:spid="_x0000_s1026" style="position:absolute;z-index:251767808;visibility:visible;mso-wrap-style:square;mso-wrap-distance-left:9pt;mso-wrap-distance-top:0;mso-wrap-distance-right:9pt;mso-wrap-distance-bottom:0;mso-position-horizontal:absolute;mso-position-horizontal-relative:text;mso-position-vertical:absolute;mso-position-vertical-relative:text" from="-.35pt,5.2pt" to="246.25pt,5.2pt" o:gfxdata="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" strokecolor="#4579b8 [3044]"/>
             </w:pict>
           </mc:Fallback>
         </mc:AlternateContent>
@@ -17481,7 +16757,7 @@
           </mc:Choice>
           <mc:Fallback>
             <w:pict>
-              <v:shape w14:anchorId="02DB7AB8" id="Mũi tên: Phải 264" o:spid="_x0000_s1026" type="#_x0000_t13" style="position:absolute;margin-left:356.65pt;margin-top:10.5pt;width:68.4pt;height:46.2pt;z-index:251770880;visibility:visible;mso-wrap-style:square;mso-width-percent:0;mso-height-percent:0;mso-wrap-distance-left:9pt;mso-wrap-distance-top:0;mso-wrap-distance-right:9pt;mso-wrap-distance-bottom:0;mso-position-horizontal:absolute;mso-position-horizontal-relative:text;mso-position-vertical:absolute;mso-position-vertical-relative:text;mso-width-percent:0;mso-height-percent:0;mso-width-relative:margin;mso-height-relative:margin;v-text-anchor:middle" o:gfxdata="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" adj="14305" fillcolor="white [3201]" strokecolor="#f79646 [3209]" strokeweight="2pt"/>
+              <v:shape w14:anchorId="029A4003" id="Mũi tên: Phải 264" o:spid="_x0000_s1026" type="#_x0000_t13" style="position:absolute;margin-left:356.65pt;margin-top:10.5pt;width:68.4pt;height:46.2pt;z-index:251770880;visibility:visible;mso-wrap-style:square;mso-width-percent:0;mso-height-percent:0;mso-wrap-distance-left:9pt;mso-wrap-distance-top:0;mso-wrap-distance-right:9pt;mso-wrap-distance-bottom:0;mso-position-horizontal:absolute;mso-position-horizontal-relative:text;mso-position-vertical:absolute;mso-position-vertical-relative:text;mso-width-percent:0;mso-height-percent:0;mso-width-relative:margin;mso-height-relative:margin;v-text-anchor:middle" o:gfxdata="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" adj="14305" fillcolor="white [3201]" strokecolor="#f79646 [3209]" strokeweight="2pt"/>
             </w:pict>
           </mc:Fallback>
         </mc:AlternateContent>
@@ -17655,7 +16931,7 @@
           </mc:Choice>
           <mc:Fallback>
             <w:pict>
-              <v:roundrect w14:anchorId="2E8102AF" id="Hình chữ nhật: Góc Tròn 266" o:spid="_x0000_s1026" style="position:absolute;margin-left:0;margin-top:7.5pt;width:63pt;height:35.4pt;z-index:251768832;visibility:visible;mso-wrap-style:square;mso-wrap-distance-left:9pt;mso-wrap-distance-top:0;mso-wrap-distance-right:9pt;mso-wrap-distance-bottom:0;mso-position-horizontal:left;mso-position-horizontal-relative:margin;mso-position-vertical:absolute;mso-position-vertical-relative:text;v-text-anchor:middle" arcsize="10923f" o:gfxdata="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" fillcolor="white [3201]" strokecolor="#f79646 [3209]" strokeweight="2pt">
+              <v:roundrect w14:anchorId="56E63BEE" id="Hình chữ nhật: Góc Tròn 266" o:spid="_x0000_s1026" style="position:absolute;margin-left:0;margin-top:7.5pt;width:63pt;height:35.4pt;z-index:251768832;visibility:visible;mso-wrap-style:square;mso-wrap-distance-left:9pt;mso-wrap-distance-top:0;mso-wrap-distance-right:9pt;mso-wrap-distance-bottom:0;mso-position-horizontal:left;mso-position-horizontal-relative:margin;mso-position-vertical:absolute;mso-position-vertical-relative:text;v-text-anchor:middle" arcsize="10923f" o:gfxdata="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" fillcolor="white [3201]" strokecolor="#f79646 [3209]" strokeweight="2pt">
                 <w10:wrap anchorx="margin"/>
               </v:roundrect>
             </w:pict>
@@ -17841,7 +17117,7 @@
           </mc:Choice>
           <mc:Fallback>
             <w:pict>
-              <v:rect w14:anchorId="1200E2CA" id="Hình chữ nhật 270" o:spid="_x0000_s1026" style="position:absolute;margin-left:-34.55pt;margin-top:.85pt;width:463.8pt;height:281.4pt;z-index:251778048;visibility:visible;mso-wrap-style:square;mso-height-percent:0;mso-wrap-distance-left:9pt;mso-wrap-distance-top:0;mso-wrap-distance-right:9pt;mso-wrap-distance-bottom:0;mso-position-horizontal:absolute;mso-position-horizontal-relative:text;mso-position-vertical:absolute;mso-position-vertical-relative:text;mso-height-percent:0;mso-height-relative:margin;v-text-anchor:middle" o:gfxdata="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" fillcolor="white [3201]" strokecolor="black [3213]" strokeweight="2pt"/>
+              <v:rect w14:anchorId="78AB5567" id="Hình chữ nhật 270" o:spid="_x0000_s1026" style="position:absolute;margin-left:-34.55pt;margin-top:.85pt;width:463.8pt;height:281.4pt;z-index:251778048;visibility:visible;mso-wrap-style:square;mso-height-percent:0;mso-wrap-distance-left:9pt;mso-wrap-distance-top:0;mso-wrap-distance-right:9pt;mso-wrap-distance-bottom:0;mso-position-horizontal:absolute;mso-position-horizontal-relative:text;mso-position-vertical:absolute;mso-position-vertical-relative:text;mso-height-percent:0;mso-height-relative:margin;v-text-anchor:middle" o:gfxdata="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" fillcolor="white [3201]" strokecolor="black [3213]" strokeweight="2pt"/>
             </w:pict>
           </mc:Fallback>
         </mc:AlternateContent>
@@ -18025,7 +17301,7 @@
           </mc:Choice>
           <mc:Fallback>
             <w:pict>
-              <v:rect w14:anchorId="70D10BEE" id="Hình chữ nhật 274" o:spid="_x0000_s1026" style="position:absolute;margin-left:371.75pt;margin-top:6.6pt;width:15pt;height:15pt;flip:y;z-index:251782144;visibility:visible;mso-wrap-style:square;mso-width-percent:0;mso-height-percent:0;mso-wrap-distance-left:9pt;mso-wrap-distance-top:0;mso-wrap-distance-right:9pt;mso-wrap-distance-bottom:0;mso-position-horizontal:absolute;mso-position-horizontal-relative:text;mso-position-vertical:absolute;mso-position-vertical-relative:text;mso-width-percent:0;mso-height-percent:0;mso-width-relative:margin;mso-height-relative:margin;v-text-anchor:middle" o:gfxdata="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" fillcolor="black [3200]" strokecolor="black [1600]" strokeweight="2pt"/>
+              <v:rect w14:anchorId="3B10F090" id="Hình chữ nhật 274" o:spid="_x0000_s1026" style="position:absolute;margin-left:371.75pt;margin-top:6.6pt;width:15pt;height:15pt;flip:y;z-index:251782144;visibility:visible;mso-wrap-style:square;mso-width-percent:0;mso-height-percent:0;mso-wrap-distance-left:9pt;mso-wrap-distance-top:0;mso-wrap-distance-right:9pt;mso-wrap-distance-bottom:0;mso-position-horizontal:absolute;mso-position-horizontal-relative:text;mso-position-vertical:absolute;mso-position-vertical-relative:text;mso-width-percent:0;mso-height-percent:0;mso-width-relative:margin;mso-height-relative:margin;v-text-anchor:middle" o:gfxdata="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" fillcolor="black [3200]" strokecolor="black [1600]" strokeweight="2pt"/>
             </w:pict>
           </mc:Fallback>
         </mc:AlternateContent>
@@ -18099,7 +17375,7 @@
           </mc:Choice>
           <mc:Fallback>
             <w:pict>
-              <v:shape w14:anchorId="1DD1F187" id="Dấu Nhân 273" o:spid="_x0000_s1026" style="position:absolute;margin-left:399.95pt;margin-top:1.2pt;width:25.8pt;height:25.8pt;z-index:251781120;visibility:visible;mso-wrap-style:square;mso-width-percent:0;mso-height-percent:0;mso-wrap-distance-left:9pt;mso-wrap-distance-top:0;mso-wrap-distance-right:9pt;mso-wrap-distance-bottom:0;mso-position-horizontal:absolute;mso-position-horizontal-relative:text;mso-position-vertical:absolute;mso-position-vertical-relative:text;mso-width-percent:0;mso-height-percent:0;mso-width-relative:margin;mso-height-relative:margin;v-text-anchor:middle" coordsize="327660,327660" o:gfxdata="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" path="m51449,105943l105943,51449r57887,57887l221717,51449r54494,54494l218324,163830r57887,57887l221717,276211,163830,218324r-57887,57887l51449,221717r57887,-57887l51449,105943xe" fillcolor="black [3200]" strokecolor="black [1600]" strokeweight="2pt">
+              <v:shape w14:anchorId="599A751B" id="Dấu Nhân 273" o:spid="_x0000_s1026" style="position:absolute;margin-left:399.95pt;margin-top:1.2pt;width:25.8pt;height:25.8pt;z-index:251781120;visibility:visible;mso-wrap-style:square;mso-width-percent:0;mso-height-percent:0;mso-wrap-distance-left:9pt;mso-wrap-distance-top:0;mso-wrap-distance-right:9pt;mso-wrap-distance-bottom:0;mso-position-horizontal:absolute;mso-position-horizontal-relative:text;mso-position-vertical:absolute;mso-position-vertical-relative:text;mso-width-percent:0;mso-height-percent:0;mso-width-relative:margin;mso-height-relative:margin;v-text-anchor:middle" coordsize="327660,327660" o:gfxdata="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" path="m51449,105943l105943,51449r57887,57887l221717,51449r54494,54494l218324,163830r57887,57887l221717,276211,163830,218324r-57887,57887l51449,221717r57887,-57887l51449,105943xe" fillcolor="black [3200]" strokecolor="black [1600]" strokeweight="2pt">
                 <v:path arrowok="t" o:connecttype="custom" o:connectlocs="51449,105943;105943,51449;163830,109336;221717,51449;276211,105943;218324,163830;276211,221717;221717,276211;163830,218324;105943,276211;51449,221717;109336,163830;51449,105943" o:connectangles="0,0,0,0,0,0,0,0,0,0,0,0,0"/>
               </v:shape>
             </w:pict>
@@ -18175,7 +17451,7 @@
           </mc:Choice>
           <mc:Fallback>
             <w:pict>
-              <v:shape w14:anchorId="6FDE1C5C" id="Dấu Trừ 272" o:spid="_x0000_s1026" style="position:absolute;margin-left:334.55pt;margin-top:5.4pt;width:19.8pt;height:16.2pt;z-index:251780096;visibility:visible;mso-wrap-style:square;mso-width-percent:0;mso-height-percent:0;mso-wrap-distance-left:9pt;mso-wrap-distance-top:0;mso-wrap-distance-right:9pt;mso-wrap-distance-bottom:0;mso-position-horizontal:absolute;mso-position-horizontal-relative:text;mso-position-vertical:absolute;mso-position-vertical-relative:text;mso-width-percent:0;mso-height-percent:0;mso-width-relative:margin;mso-height-relative:margin;v-text-anchor:middle" coordsize="251460,205740" o:gfxdata="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" path="m33331,78675r184798,l218129,127065r-184798,l33331,78675xe" fillcolor="black [3200]" strokecolor="black [1600]" strokeweight="2pt">
+              <v:shape w14:anchorId="4D0D1D98" id="Dấu Trừ 272" o:spid="_x0000_s1026" style="position:absolute;margin-left:334.55pt;margin-top:5.4pt;width:19.8pt;height:16.2pt;z-index:251780096;visibility:visible;mso-wrap-style:square;mso-width-percent:0;mso-height-percent:0;mso-wrap-distance-left:9pt;mso-wrap-distance-top:0;mso-wrap-distance-right:9pt;mso-wrap-distance-bottom:0;mso-position-horizontal:absolute;mso-position-horizontal-relative:text;mso-position-vertical:absolute;mso-position-vertical-relative:text;mso-width-percent:0;mso-height-percent:0;mso-width-relative:margin;mso-height-relative:margin;v-text-anchor:middle" coordsize="251460,205740" o:gfxdata="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" path="m33331,78675r184798,l218129,127065r-184798,l33331,78675xe" fillcolor="black [3200]" strokecolor="black [1600]" strokeweight="2pt">
                 <v:path arrowok="t" o:connecttype="custom" o:connectlocs="33331,78675;218129,78675;218129,127065;33331,127065;33331,78675" o:connectangles="0,0,0,0,0"/>
               </v:shape>
             </w:pict>
@@ -18248,7 +17524,7 @@
           </mc:Choice>
           <mc:Fallback>
             <w:pict>
-              <v:rect w14:anchorId="2BF005E9" id="Hình chữ nhật 271" o:spid="_x0000_s1026" style="position:absolute;margin-left:-34.45pt;margin-top:.6pt;width:463.2pt;height:27pt;z-index:251779072;visibility:visible;mso-wrap-style:square;mso-wrap-distance-left:9pt;mso-wrap-distance-top:0;mso-wrap-distance-right:9pt;mso-wrap-distance-bottom:0;mso-position-horizontal:absolute;mso-position-horizontal-relative:text;mso-position-vertical:absolute;mso-position-vertical-relative:text;v-text-anchor:middle" o:gfxdata="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" fillcolor="white [3201]" strokecolor="black [3213]" strokeweight="2pt"/>
+              <v:rect w14:anchorId="49756EFA" id="Hình chữ nhật 271" o:spid="_x0000_s1026" style="position:absolute;margin-left:-34.45pt;margin-top:.6pt;width:463.2pt;height:27pt;z-index:251779072;visibility:visible;mso-wrap-style:square;mso-wrap-distance-left:9pt;mso-wrap-distance-top:0;mso-wrap-distance-right:9pt;mso-wrap-distance-bottom:0;mso-position-horizontal:absolute;mso-position-horizontal-relative:text;mso-position-vertical:absolute;mso-position-vertical-relative:text;v-text-anchor:middle" o:gfxdata="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" fillcolor="white [3201]" strokecolor="black [3213]" strokeweight="2pt"/>
             </w:pict>
           </mc:Fallback>
         </mc:AlternateContent>
@@ -18328,7 +17604,7 @@
           </mc:Choice>
           <mc:Fallback>
             <w:pict>
-              <v:roundrect w14:anchorId="45374130" id="Hình chữ nhật: Góc Tròn 276" o:spid="_x0000_s1026" style="position:absolute;margin-left:-11.75pt;margin-top:22.95pt;width:160.2pt;height:38.4pt;z-index:251785216;visibility:visible;mso-wrap-style:square;mso-width-percent:0;mso-height-percent:0;mso-wrap-distance-left:9pt;mso-wrap-distance-top:0;mso-wrap-distance-right:9pt;mso-wrap-distance-bottom:0;mso-position-horizontal:absolute;mso-position-horizontal-relative:text;mso-position-vertical:absolute;mso-position-vertical-relative:text;mso-width-percent:0;mso-height-percent:0;mso-width-relative:margin;mso-height-relative:margin;v-text-anchor:middle" arcsize="10923f" o:gfxdata="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" fillcolor="white [3201]" strokecolor="#f79646 [3209]" strokeweight="2pt"/>
+              <v:roundrect w14:anchorId="0367A5B3" id="Hình chữ nhật: Góc Tròn 276" o:spid="_x0000_s1026" style="position:absolute;margin-left:-11.75pt;margin-top:22.95pt;width:160.2pt;height:38.4pt;z-index:251785216;visibility:visible;mso-wrap-style:square;mso-width-percent:0;mso-height-percent:0;mso-wrap-distance-left:9pt;mso-wrap-distance-top:0;mso-wrap-distance-right:9pt;mso-wrap-distance-bottom:0;mso-position-horizontal:absolute;mso-position-horizontal-relative:text;mso-position-vertical:absolute;mso-position-vertical-relative:text;mso-width-percent:0;mso-height-percent:0;mso-width-relative:margin;mso-height-relative:margin;v-text-anchor:middle" arcsize="10923f" o:gfxdata="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" fillcolor="white [3201]" strokecolor="#f79646 [3209]" strokeweight="2pt"/>
             </w:pict>
           </mc:Fallback>
         </mc:AlternateContent>
@@ -18487,7 +17763,7 @@
           </mc:Choice>
           <mc:Fallback>
             <w:pict>
-              <v:rect w14:anchorId="7B75912F" id="Hình chữ nhật 287" o:spid="_x0000_s1026" style="position:absolute;margin-left:245.05pt;margin-top:31.3pt;width:159.6pt;height:51.6pt;z-index:251798528;visibility:visible;mso-wrap-style:square;mso-width-percent:0;mso-wrap-distance-left:9pt;mso-wrap-distance-top:0;mso-wrap-distance-right:9pt;mso-wrap-distance-bottom:0;mso-position-horizontal:absolute;mso-position-horizontal-relative:text;mso-position-vertical:absolute;mso-position-vertical-relative:text;mso-width-percent:0;mso-width-relative:margin;v-text-anchor:middle" o:gfxdata="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" fillcolor="white [3201]" strokecolor="#f79646 [3209]" strokeweight="2pt"/>
+              <v:rect w14:anchorId="6B24E049" id="Hình chữ nhật 287" o:spid="_x0000_s1026" style="position:absolute;margin-left:245.05pt;margin-top:31.3pt;width:159.6pt;height:51.6pt;z-index:251798528;visibility:visible;mso-wrap-style:square;mso-width-percent:0;mso-wrap-distance-left:9pt;mso-wrap-distance-top:0;mso-wrap-distance-right:9pt;mso-wrap-distance-bottom:0;mso-position-horizontal:absolute;mso-position-horizontal-relative:text;mso-position-vertical:absolute;mso-position-vertical-relative:text;mso-width-percent:0;mso-width-relative:margin;v-text-anchor:middle" o:gfxdata="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" fillcolor="white [3201]" strokecolor="#f79646 [3209]" strokeweight="2pt"/>
             </w:pict>
           </mc:Fallback>
         </mc:AlternateContent>
@@ -18559,7 +17835,7 @@
           </mc:Choice>
           <mc:Fallback>
             <w:pict>
-              <v:rect w14:anchorId="527CD6B9" id="Hình chữ nhật 285" o:spid="_x0000_s1026" style="position:absolute;margin-left:244.45pt;margin-top:2.5pt;width:159.6pt;height:26.4pt;z-index:251796480;visibility:visible;mso-wrap-style:square;mso-width-percent:0;mso-height-percent:0;mso-wrap-distance-left:9pt;mso-wrap-distance-top:0;mso-wrap-distance-right:9pt;mso-wrap-distance-bottom:0;mso-position-horizontal:absolute;mso-position-horizontal-relative:text;mso-position-vertical:absolute;mso-position-vertical-relative:text;mso-width-percent:0;mso-height-percent:0;mso-width-relative:margin;mso-height-relative:margin;v-text-anchor:middle" o:gfxdata="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" fillcolor="white [3201]" strokecolor="#f79646 [3209]" strokeweight="2pt"/>
+              <v:rect w14:anchorId="0CA6A9E3" id="Hình chữ nhật 285" o:spid="_x0000_s1026" style="position:absolute;margin-left:244.45pt;margin-top:2.5pt;width:159.6pt;height:26.4pt;z-index:251796480;visibility:visible;mso-wrap-style:square;mso-width-percent:0;mso-height-percent:0;mso-wrap-distance-left:9pt;mso-wrap-distance-top:0;mso-wrap-distance-right:9pt;mso-wrap-distance-bottom:0;mso-position-horizontal:absolute;mso-position-horizontal-relative:text;mso-position-vertical:absolute;mso-position-vertical-relative:text;mso-width-percent:0;mso-height-percent:0;mso-width-relative:margin;mso-height-relative:margin;v-text-anchor:middle" o:gfxdata="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" fillcolor="white [3201]" strokecolor="#f79646 [3209]" strokeweight="2pt"/>
             </w:pict>
           </mc:Fallback>
         </mc:AlternateContent>
@@ -18634,7 +17910,7 @@
           </mc:Choice>
           <mc:Fallback>
             <w:pict>
-              <v:shape w14:anchorId="00FFD899" id="Mũi tên: Xuống 286" o:spid="_x0000_s1026" type="#_x0000_t67" style="position:absolute;margin-left:378.25pt;margin-top:4.3pt;width:27pt;height:24.6pt;z-index:251797504;visibility:visible;mso-wrap-style:square;mso-width-percent:0;mso-height-percent:0;mso-wrap-distance-left:9pt;mso-wrap-distance-top:0;mso-wrap-distance-right:9pt;mso-wrap-distance-bottom:0;mso-position-horizontal:absolute;mso-position-horizontal-relative:text;mso-position-vertical:absolute;mso-position-vertical-relative:text;mso-width-percent:0;mso-height-percent:0;mso-width-relative:margin;mso-height-relative:margin;v-text-anchor:middle" o:gfxdata="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" adj="10800" fillcolor="#c0504d [3205]" strokecolor="#f79646 [3209]" strokeweight="2pt"/>
+              <v:shape w14:anchorId="28B172F3" id="Mũi tên: Xuống 286" o:spid="_x0000_s1026" type="#_x0000_t67" style="position:absolute;margin-left:378.25pt;margin-top:4.3pt;width:27pt;height:24.6pt;z-index:251797504;visibility:visible;mso-wrap-style:square;mso-width-percent:0;mso-height-percent:0;mso-wrap-distance-left:9pt;mso-wrap-distance-top:0;mso-wrap-distance-right:9pt;mso-wrap-distance-bottom:0;mso-position-horizontal:absolute;mso-position-horizontal-relative:text;mso-position-vertical:absolute;mso-position-vertical-relative:text;mso-width-percent:0;mso-height-percent:0;mso-width-relative:margin;mso-height-relative:margin;v-text-anchor:middle" o:gfxdata="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" adj="10800" fillcolor="#c0504d [3205]" strokecolor="#f79646 [3209]" strokeweight="2pt"/>
             </w:pict>
           </mc:Fallback>
         </mc:AlternateContent>
@@ -19043,7 +18319,7 @@
           </mc:Choice>
           <mc:Fallback>
             <w:pict>
-              <v:rect w14:anchorId="0DED8FEE" id="Hình chữ nhật 278" o:spid="_x0000_s1026" style="position:absolute;margin-left:-11.15pt;margin-top:22.75pt;width:159.6pt;height:26.4pt;z-index:251788288;visibility:visible;mso-wrap-style:square;mso-width-percent:0;mso-height-percent:0;mso-wrap-distance-left:9pt;mso-wrap-distance-top:0;mso-wrap-distance-right:9pt;mso-wrap-distance-bottom:0;mso-position-horizontal:absolute;mso-position-horizontal-relative:text;mso-position-vertical:absolute;mso-position-vertical-relative:text;mso-width-percent:0;mso-height-percent:0;mso-width-relative:margin;mso-height-relative:margin;v-text-anchor:middle" o:gfxdata="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" fillcolor="white [3201]" strokecolor="#f79646 [3209]" strokeweight="2pt"/>
+              <v:rect w14:anchorId="681B777E" id="Hình chữ nhật 278" o:spid="_x0000_s1026" style="position:absolute;margin-left:-11.15pt;margin-top:22.75pt;width:159.6pt;height:26.4pt;z-index:251788288;visibility:visible;mso-wrap-style:square;mso-width-percent:0;mso-height-percent:0;mso-wrap-distance-left:9pt;mso-wrap-distance-top:0;mso-wrap-distance-right:9pt;mso-wrap-distance-bottom:0;mso-position-horizontal:absolute;mso-position-horizontal-relative:text;mso-position-vertical:absolute;mso-position-vertical-relative:text;mso-width-percent:0;mso-height-percent:0;mso-width-relative:margin;mso-height-relative:margin;v-text-anchor:middle" o:gfxdata="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" fillcolor="white [3201]" strokecolor="#f79646 [3209]" strokeweight="2pt"/>
             </w:pict>
           </mc:Fallback>
         </mc:AlternateContent>
@@ -19314,7 +18590,7 @@
           </mc:Choice>
           <mc:Fallback>
             <w:pict>
-              <v:roundrect w14:anchorId="016FC6D5" id="Hình chữ nhật: Góc Tròn 297" o:spid="_x0000_s1026" style="position:absolute;margin-left:243.85pt;margin-top:.9pt;width:63pt;height:35.4pt;z-index:251813888;visibility:visible;mso-wrap-style:square;mso-wrap-distance-left:9pt;mso-wrap-distance-top:0;mso-wrap-distance-right:9pt;mso-wrap-distance-bottom:0;mso-position-horizontal:absolute;mso-position-horizontal-relative:margin;mso-position-vertical:absolute;mso-position-vertical-relative:text;v-text-anchor:middle" arcsize="10923f" o:gfxdata="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" fillcolor="white [3201]" strokecolor="#f79646 [3209]" strokeweight="2pt">
+              <v:roundrect w14:anchorId="14CEE54A" id="Hình chữ nhật: Góc Tròn 297" o:spid="_x0000_s1026" style="position:absolute;margin-left:243.85pt;margin-top:.9pt;width:63pt;height:35.4pt;z-index:251813888;visibility:visible;mso-wrap-style:square;mso-wrap-distance-left:9pt;mso-wrap-distance-top:0;mso-wrap-distance-right:9pt;mso-wrap-distance-bottom:0;mso-position-horizontal:absolute;mso-position-horizontal-relative:margin;mso-position-vertical:absolute;mso-position-vertical-relative:text;v-text-anchor:middle" arcsize="10923f" o:gfxdata="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" fillcolor="white [3201]" strokecolor="#f79646 [3209]" strokeweight="2pt">
                 <w10:wrap anchorx="margin"/>
               </v:roundrect>
             </w:pict>
@@ -19577,7 +18853,7 @@
           </mc:Choice>
           <mc:Fallback>
             <w:pict>
-              <v:rect w14:anchorId="0A56ECAA" id="Hình chữ nhật 281" o:spid="_x0000_s1026" style="position:absolute;margin-left:-11.15pt;margin-top:5.7pt;width:159.6pt;height:26.4pt;z-index:251790336;visibility:visible;mso-wrap-style:square;mso-width-percent:0;mso-height-percent:0;mso-wrap-distance-left:9pt;mso-wrap-distance-top:0;mso-wrap-distance-right:9pt;mso-wrap-distance-bottom:0;mso-position-horizontal:absolute;mso-position-horizontal-relative:text;mso-position-vertical:absolute;mso-position-vertical-relative:text;mso-width-percent:0;mso-height-percent:0;mso-width-relative:margin;mso-height-relative:margin;v-text-anchor:middle" o:gfxdata="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" fillcolor="white [3201]" strokecolor="#f79646 [3209]" strokeweight="2pt"/>
+              <v:rect w14:anchorId="7372579B" id="Hình chữ nhật 281" o:spid="_x0000_s1026" style="position:absolute;margin-left:-11.15pt;margin-top:5.7pt;width:159.6pt;height:26.4pt;z-index:251790336;visibility:visible;mso-wrap-style:square;mso-width-percent:0;mso-height-percent:0;mso-wrap-distance-left:9pt;mso-wrap-distance-top:0;mso-wrap-distance-right:9pt;mso-wrap-distance-bottom:0;mso-position-horizontal:absolute;mso-position-horizontal-relative:text;mso-position-vertical:absolute;mso-position-vertical-relative:text;mso-width-percent:0;mso-height-percent:0;mso-width-relative:margin;mso-height-relative:margin;v-text-anchor:middle" o:gfxdata="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" fillcolor="white [3201]" strokecolor="#f79646 [3209]" strokeweight="2pt"/>
             </w:pict>
           </mc:Fallback>
         </mc:AlternateContent>
@@ -19748,7 +19024,7 @@
           </mc:Choice>
           <mc:Fallback>
             <w:pict>
-              <v:rect w14:anchorId="44CCA142" id="Hình chữ nhật 282" o:spid="_x0000_s1026" style="position:absolute;margin-left:-10.35pt;margin-top:6.7pt;width:159.6pt;height:26.4pt;z-index:251792384;visibility:visible;mso-wrap-style:square;mso-width-percent:0;mso-height-percent:0;mso-wrap-distance-left:9pt;mso-wrap-distance-top:0;mso-wrap-distance-right:9pt;mso-wrap-distance-bottom:0;mso-position-horizontal:absolute;mso-position-horizontal-relative:text;mso-position-vertical:absolute;mso-position-vertical-relative:text;mso-width-percent:0;mso-height-percent:0;mso-width-relative:margin;mso-height-relative:margin;v-text-anchor:middle" o:gfxdata="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" fillcolor="white [3201]" strokecolor="#f79646 [3209]" strokeweight="2pt"/>
+              <v:rect w14:anchorId="121B0935" id="Hình chữ nhật 282" o:spid="_x0000_s1026" style="position:absolute;margin-left:-10.35pt;margin-top:6.7pt;width:159.6pt;height:26.4pt;z-index:251792384;visibility:visible;mso-wrap-style:square;mso-width-percent:0;mso-height-percent:0;mso-wrap-distance-left:9pt;mso-wrap-distance-top:0;mso-wrap-distance-right:9pt;mso-wrap-distance-bottom:0;mso-position-horizontal:absolute;mso-position-horizontal-relative:text;mso-position-vertical:absolute;mso-position-vertical-relative:text;mso-width-percent:0;mso-height-percent:0;mso-width-relative:margin;mso-height-relative:margin;v-text-anchor:middle" o:gfxdata="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" fillcolor="white [3201]" strokecolor="#f79646 [3209]" strokeweight="2pt"/>
             </w:pict>
           </mc:Fallback>
         </mc:AlternateContent>
@@ -20011,7 +19287,7 @@
           </mc:Choice>
           <mc:Fallback>
             <w:pict>
-              <v:roundrect w14:anchorId="3C93A2FC" id="Hình chữ nhật: Góc Tròn 299" o:spid="_x0000_s1026" style="position:absolute;margin-left:243.85pt;margin-top:.65pt;width:63pt;height:35.4pt;z-index:251816960;visibility:visible;mso-wrap-style:square;mso-wrap-distance-left:9pt;mso-wrap-distance-top:0;mso-wrap-distance-right:9pt;mso-wrap-distance-bottom:0;mso-position-horizontal:absolute;mso-position-horizontal-relative:margin;mso-position-vertical:absolute;mso-position-vertical-relative:text;v-text-anchor:middle" arcsize="10923f" o:gfxdata="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" fillcolor="white [3201]" strokecolor="#f79646 [3209]" strokeweight="2pt">
+              <v:roundrect w14:anchorId="69ECE593" id="Hình chữ nhật: Góc Tròn 299" o:spid="_x0000_s1026" style="position:absolute;margin-left:243.85pt;margin-top:.65pt;width:63pt;height:35.4pt;z-index:251816960;visibility:visible;mso-wrap-style:square;mso-wrap-distance-left:9pt;mso-wrap-distance-top:0;mso-wrap-distance-right:9pt;mso-wrap-distance-bottom:0;mso-position-horizontal:absolute;mso-position-horizontal-relative:margin;mso-position-vertical:absolute;mso-position-vertical-relative:text;v-text-anchor:middle" arcsize="10923f" o:gfxdata="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" fillcolor="white [3201]" strokecolor="#f79646 [3209]" strokeweight="2pt">
                 <w10:wrap anchorx="margin"/>
               </v:roundrect>
             </w:pict>
@@ -20093,7 +19369,7 @@
           </mc:Choice>
           <mc:Fallback>
             <w:pict>
-              <v:shape w14:anchorId="46B84206" id="Mũi tên: Phải 295" o:spid="_x0000_s1026" type="#_x0000_t13" style="position:absolute;margin-left:357.25pt;margin-top:13.15pt;width:68.4pt;height:46.2pt;z-index:251810816;visibility:visible;mso-wrap-style:square;mso-width-percent:0;mso-height-percent:0;mso-wrap-distance-left:9pt;mso-wrap-distance-top:0;mso-wrap-distance-right:9pt;mso-wrap-distance-bottom:0;mso-position-horizontal:absolute;mso-position-horizontal-relative:text;mso-position-vertical:absolute;mso-position-vertical-relative:text;mso-width-percent:0;mso-height-percent:0;mso-width-relative:margin;mso-height-relative:margin;v-text-anchor:middle" o:gfxdata="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" adj="14305" fillcolor="white [3201]" strokecolor="#f79646 [3209]" strokeweight="2pt"/>
+              <v:shape w14:anchorId="312D896E" id="Mũi tên: Phải 295" o:spid="_x0000_s1026" type="#_x0000_t13" style="position:absolute;margin-left:357.25pt;margin-top:13.15pt;width:68.4pt;height:46.2pt;z-index:251810816;visibility:visible;mso-wrap-style:square;mso-width-percent:0;mso-height-percent:0;mso-wrap-distance-left:9pt;mso-wrap-distance-top:0;mso-wrap-distance-right:9pt;mso-wrap-distance-bottom:0;mso-position-horizontal:absolute;mso-position-horizontal-relative:text;mso-position-vertical:absolute;mso-position-vertical-relative:text;mso-width-percent:0;mso-height-percent:0;mso-width-relative:margin;mso-height-relative:margin;v-text-anchor:middle" o:gfxdata="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" adj="14305" fillcolor="white [3201]" strokecolor="#f79646 [3209]" strokeweight="2pt"/>
             </w:pict>
           </mc:Fallback>
         </mc:AlternateContent>
@@ -20248,7 +19524,7 @@
           </mc:Choice>
           <mc:Fallback>
             <w:pict>
-              <v:rect w14:anchorId="1AF420B2" id="Hình chữ nhật 283" o:spid="_x0000_s1026" style="position:absolute;margin-left:-10.35pt;margin-top:10.15pt;width:159.6pt;height:26.4pt;z-index:251794432;visibility:visible;mso-wrap-style:square;mso-width-percent:0;mso-height-percent:0;mso-wrap-distance-left:9pt;mso-wrap-distance-top:0;mso-wrap-distance-right:9pt;mso-wrap-distance-bottom:0;mso-position-horizontal:absolute;mso-position-horizontal-relative:text;mso-position-vertical:absolute;mso-position-vertical-relative:text;mso-width-percent:0;mso-height-percent:0;mso-width-relative:margin;mso-height-relative:margin;v-text-anchor:middle" o:gfxdata="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" fillcolor="white [3201]" strokecolor="#f79646 [3209]" strokeweight="2pt"/>
+              <v:rect w14:anchorId="3C3B5887" id="Hình chữ nhật 283" o:spid="_x0000_s1026" style="position:absolute;margin-left:-10.35pt;margin-top:10.15pt;width:159.6pt;height:26.4pt;z-index:251794432;visibility:visible;mso-wrap-style:square;mso-width-percent:0;mso-height-percent:0;mso-wrap-distance-left:9pt;mso-wrap-distance-top:0;mso-wrap-distance-right:9pt;mso-wrap-distance-bottom:0;mso-position-horizontal:absolute;mso-position-horizontal-relative:text;mso-position-vertical:absolute;mso-position-vertical-relative:text;mso-width-percent:0;mso-height-percent:0;mso-width-relative:margin;mso-height-relative:margin;v-text-anchor:middle" o:gfxdata="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" fillcolor="white [3201]" strokecolor="#f79646 [3209]" strokeweight="2pt"/>
             </w:pict>
           </mc:Fallback>
         </mc:AlternateContent>
@@ -20390,8 +19666,6 @@
         </w:rPr>
         <w:t>File Excel chưa thông tin công văn đến</w:t>
       </w:r>
-      <w:bookmarkStart w:id="23" w:name="_GoBack"/>
-      <w:bookmarkEnd w:id="23"/>
     </w:p>
     <w:p>
       <w:pPr>
@@ -20488,77 +19762,226 @@
           <w:lang w:eastAsia="en-US" w:bidi="ar-SA"/>
         </w:rPr>
       </w:pPr>
-      <w:bookmarkStart w:id="24" w:name="_Toc527975147"/>
+      <w:bookmarkStart w:id="23" w:name="_Toc527975147"/>
       <w:r>
         <w:rPr>
           <w:lang w:eastAsia="en-US" w:bidi="ar-SA"/>
         </w:rPr>
         <w:lastRenderedPageBreak/>
         <w:t>Cơ sở dữ liệu</w:t>
+      </w:r>
+      <w:bookmarkEnd w:id="23"/>
+    </w:p>
+    <w:p>
+      <w:pPr>
+        <w:rPr>
+          <w:rFonts w:ascii="Times New Roman" w:hAnsi="Times New Roman" w:cs="Times New Roman"/>
+          <w:sz w:val="28"/>
+          <w:szCs w:val="28"/>
+          <w:lang w:eastAsia="en-US" w:bidi="ar-SA"/>
+        </w:rPr>
+      </w:pPr>
+      <w:r>
+        <w:rPr>
+          <w:rFonts w:ascii="Times New Roman" w:hAnsi="Times New Roman" w:cs="Times New Roman"/>
+          <w:sz w:val="28"/>
+          <w:szCs w:val="28"/>
+          <w:lang w:eastAsia="en-US" w:bidi="ar-SA"/>
+        </w:rPr>
+        <w:t>Sử dụng Excel phiên bản 2003</w:t>
+      </w:r>
+    </w:p>
+    <w:p>
+      <w:pPr>
+        <w:pStyle w:val="u2"/>
+        <w:rPr>
+          <w:lang w:eastAsia="en-US" w:bidi="ar-SA"/>
+        </w:rPr>
+      </w:pPr>
+      <w:bookmarkStart w:id="24" w:name="_Toc527975148"/>
+      <w:r>
+        <w:rPr>
+          <w:lang w:eastAsia="en-US" w:bidi="ar-SA"/>
+        </w:rPr>
+        <w:t>Mạng</w:t>
       </w:r>
       <w:bookmarkEnd w:id="24"/>
     </w:p>
     <w:p>
       <w:pPr>
+        <w:rPr>
+          <w:rFonts w:ascii="Times New Roman" w:hAnsi="Times New Roman" w:cs="Times New Roman"/>
+          <w:sz w:val="28"/>
+          <w:szCs w:val="28"/>
+          <w:lang w:eastAsia="en-US" w:bidi="ar-SA"/>
+        </w:rPr>
+      </w:pPr>
+      <w:r>
+        <w:rPr>
+          <w:rFonts w:ascii="Times New Roman" w:hAnsi="Times New Roman" w:cs="Times New Roman"/>
+          <w:sz w:val="28"/>
+          <w:szCs w:val="28"/>
+          <w:lang w:eastAsia="en-US" w:bidi="ar-SA"/>
+        </w:rPr>
+        <w:t>Không sử dụng mô hình mạng</w:t>
+      </w:r>
+    </w:p>
+    <w:p>
+      <w:pPr>
         <w:pStyle w:val="u2"/>
         <w:rPr>
           <w:lang w:eastAsia="en-US" w:bidi="ar-SA"/>
         </w:rPr>
       </w:pPr>
-      <w:bookmarkStart w:id="25" w:name="_Toc527975148"/>
-      <w:r>
-        <w:rPr>
-          <w:lang w:eastAsia="en-US" w:bidi="ar-SA"/>
-        </w:rPr>
-        <w:t>Mạng</w:t>
+      <w:bookmarkStart w:id="25" w:name="_Toc527975149"/>
+      <w:r>
+        <w:rPr>
+          <w:lang w:eastAsia="en-US" w:bidi="ar-SA"/>
+        </w:rPr>
+        <w:t>Tương tác người dùng</w:t>
       </w:r>
       <w:bookmarkEnd w:id="25"/>
     </w:p>
     <w:p>
       <w:pPr>
+        <w:rPr>
+          <w:rFonts w:ascii="Times New Roman" w:hAnsi="Times New Roman" w:cs="Times New Roman"/>
+          <w:sz w:val="28"/>
+          <w:szCs w:val="28"/>
+          <w:lang w:eastAsia="en-US" w:bidi="ar-SA"/>
+        </w:rPr>
+      </w:pPr>
+      <w:r>
+        <w:rPr>
+          <w:rFonts w:ascii="Times New Roman" w:hAnsi="Times New Roman" w:cs="Times New Roman"/>
+          <w:sz w:val="28"/>
+          <w:szCs w:val="28"/>
+          <w:lang w:eastAsia="en-US" w:bidi="ar-SA"/>
+        </w:rPr>
+        <w:t>Người sử dụng dùng phần mềm trực tiếp trên máy tính cá nhân</w:t>
+      </w:r>
+    </w:p>
+    <w:p>
+      <w:pPr>
+        <w:rPr>
+          <w:rFonts w:ascii="Times New Roman" w:hAnsi="Times New Roman" w:cs="Times New Roman"/>
+          <w:sz w:val="28"/>
+          <w:szCs w:val="28"/>
+          <w:lang w:eastAsia="en-US" w:bidi="ar-SA"/>
+        </w:rPr>
+      </w:pPr>
+      <w:r>
+        <w:rPr>
+          <w:rFonts w:ascii="Times New Roman" w:hAnsi="Times New Roman" w:cs="Times New Roman"/>
+          <w:sz w:val="28"/>
+          <w:szCs w:val="28"/>
+          <w:lang w:eastAsia="en-US" w:bidi="ar-SA"/>
+        </w:rPr>
+        <w:t>Tài khoản đăng nhập được bên công ty cấp cho người sử dụng. Có thể đổi mật khẩu. Do yêu cầu hạn chế quyền quản lý công văn tránh những trường hợp xấu không thế quản lý nếu để phần mềm nhiều người dùng.</w:t>
+      </w:r>
+    </w:p>
+    <w:p>
+      <w:pPr>
         <w:pStyle w:val="u2"/>
         <w:rPr>
           <w:lang w:eastAsia="en-US" w:bidi="ar-SA"/>
         </w:rPr>
       </w:pPr>
-      <w:bookmarkStart w:id="26" w:name="_Toc527975149"/>
-      <w:r>
-        <w:rPr>
-          <w:lang w:eastAsia="en-US" w:bidi="ar-SA"/>
-        </w:rPr>
-        <w:t>Tương tác người dùng</w:t>
+      <w:bookmarkStart w:id="26" w:name="_Toc527975150"/>
+      <w:r>
+        <w:rPr>
+          <w:lang w:eastAsia="en-US" w:bidi="ar-SA"/>
+        </w:rPr>
+        <w:t>Đặc tả giao diện API (interface)</w:t>
       </w:r>
       <w:bookmarkEnd w:id="26"/>
     </w:p>
     <w:p>
       <w:pPr>
+        <w:rPr>
+          <w:rFonts w:ascii="Times New Roman" w:hAnsi="Times New Roman" w:cs="Times New Roman"/>
+          <w:sz w:val="28"/>
+          <w:szCs w:val="28"/>
+          <w:lang w:eastAsia="en-US" w:bidi="ar-SA"/>
+        </w:rPr>
+      </w:pPr>
+      <w:r>
+        <w:rPr>
+          <w:rFonts w:ascii="Times New Roman" w:hAnsi="Times New Roman" w:cs="Times New Roman"/>
+          <w:sz w:val="28"/>
+          <w:szCs w:val="28"/>
+          <w:lang w:eastAsia="en-US" w:bidi="ar-SA"/>
+        </w:rPr>
+        <w:t>Sử dung API : Apache POI để giao tiếp được với các phần mềm của Microsoft Office. Ở đây là sử dụng để đọc ghi dữ liệu từ phần mềm vào trong Excel</w:t>
+      </w:r>
+    </w:p>
+    <w:p>
+      <w:pPr>
+        <w:rPr>
+          <w:rFonts w:ascii="Times New Roman" w:hAnsi="Times New Roman" w:cs="Times New Roman"/>
+          <w:sz w:val="28"/>
+          <w:szCs w:val="28"/>
+          <w:lang w:eastAsia="en-US" w:bidi="ar-SA"/>
+        </w:rPr>
+      </w:pPr>
+      <w:r>
+        <w:rPr>
+          <w:rFonts w:ascii="Times New Roman" w:hAnsi="Times New Roman" w:cs="Times New Roman"/>
+          <w:sz w:val="28"/>
+          <w:szCs w:val="28"/>
+          <w:lang w:eastAsia="en-US" w:bidi="ar-SA"/>
+        </w:rPr>
+        <w:t>Phiên bản sử dụng : 4.0</w:t>
+      </w:r>
+    </w:p>
+    <w:p>
+      <w:pPr>
         <w:pStyle w:val="u2"/>
         <w:rPr>
           <w:lang w:eastAsia="en-US" w:bidi="ar-SA"/>
         </w:rPr>
       </w:pPr>
-      <w:bookmarkStart w:id="27" w:name="_Toc527975150"/>
-      <w:r>
-        <w:rPr>
-          <w:lang w:eastAsia="en-US" w:bidi="ar-SA"/>
-        </w:rPr>
-        <w:t>Đặc tả giao diện API (interface)</w:t>
+      <w:bookmarkStart w:id="27" w:name="_Toc527975151"/>
+      <w:r>
+        <w:rPr>
+          <w:lang w:eastAsia="en-US" w:bidi="ar-SA"/>
+        </w:rPr>
+        <w:t>Bảo mật</w:t>
       </w:r>
       <w:bookmarkEnd w:id="27"/>
     </w:p>
     <w:p>
       <w:pPr>
+        <w:rPr>
+          <w:lang w:eastAsia="en-US" w:bidi="ar-SA"/>
+        </w:rPr>
+      </w:pPr>
+      <w:r>
+        <w:rPr>
+          <w:lang w:eastAsia="en-US" w:bidi="ar-SA"/>
+        </w:rPr>
+        <w:t>Không sử dụng bảo mật</w:t>
+      </w:r>
+      <w:r>
+        <w:rPr>
+          <w:lang w:eastAsia="en-US" w:bidi="ar-SA"/>
+        </w:rPr>
+        <w:t xml:space="preserve"> cao, chỉ là kiểm tra đăng nhập đơn giản</w:t>
+      </w:r>
+    </w:p>
+    <w:p>
+      <w:pPr>
         <w:pStyle w:val="u2"/>
         <w:rPr>
           <w:lang w:eastAsia="en-US" w:bidi="ar-SA"/>
         </w:rPr>
       </w:pPr>
-      <w:bookmarkStart w:id="28" w:name="_Toc527975151"/>
-      <w:r>
-        <w:rPr>
-          <w:lang w:eastAsia="en-US" w:bidi="ar-SA"/>
-        </w:rPr>
-        <w:t>Bảo mật</w:t>
+      <w:bookmarkStart w:id="28" w:name="_Toc527975152"/>
+      <w:r>
+        <w:rPr>
+          <w:lang w:eastAsia="en-US" w:bidi="ar-SA"/>
+        </w:rPr>
+        <w:t>Sao lưu phục hồi</w:t>
       </w:r>
       <w:bookmarkEnd w:id="28"/>
     </w:p>
@@ -20569,33 +19992,19 @@
           <w:lang w:eastAsia="en-US" w:bidi="ar-SA"/>
         </w:rPr>
       </w:pPr>
-      <w:bookmarkStart w:id="29" w:name="_Toc527975152"/>
-      <w:r>
-        <w:rPr>
-          <w:lang w:eastAsia="en-US" w:bidi="ar-SA"/>
-        </w:rPr>
-        <w:t>Sao lưu phục hồi</w:t>
+      <w:bookmarkStart w:id="29" w:name="_Toc527975153"/>
+      <w:bookmarkStart w:id="30" w:name="_GoBack"/>
+      <w:bookmarkEnd w:id="30"/>
+      <w:r>
+        <w:rPr>
+          <w:lang w:eastAsia="en-US" w:bidi="ar-SA"/>
+        </w:rPr>
+        <w:t>Chuyển đổi dữ liệu</w:t>
       </w:r>
       <w:bookmarkEnd w:id="29"/>
     </w:p>
     <w:p>
       <w:pPr>
-        <w:pStyle w:val="u2"/>
-        <w:rPr>
-          <w:lang w:eastAsia="en-US" w:bidi="ar-SA"/>
-        </w:rPr>
-      </w:pPr>
-      <w:bookmarkStart w:id="30" w:name="_Toc527975153"/>
-      <w:r>
-        <w:rPr>
-          <w:lang w:eastAsia="en-US" w:bidi="ar-SA"/>
-        </w:rPr>
-        <w:t>Chuyển đổi dữ liệu</w:t>
-      </w:r>
-      <w:bookmarkEnd w:id="30"/>
-    </w:p>
-    <w:p>
-      <w:pPr>
         <w:rPr>
           <w:lang w:eastAsia="en-US" w:bidi="ar-SA"/>
         </w:rPr>
@@ -20631,7 +20040,6 @@
         </w:rPr>
       </w:pPr>
     </w:p>
-    <w:p/>
     <w:p/>
     <w:p/>
     <w:p/>
@@ -30379,7 +29787,7 @@
 </file>
 
 <file path=customXml/itemProps1.xml><?xml version="1.0" encoding="utf-8"?>
-<ds:datastoreItem xmlns:ds="http://schemas.openxmlformats.org/officeDocument/2006/customXml" ds:itemID="{4E368CC3-E48A-4DED-A8C8-B1B0064A95C6}">
+<ds:datastoreItem xmlns:ds="http://schemas.openxmlformats.org/officeDocument/2006/customXml" ds:itemID="{B935B099-EFC4-445E-9AE2-9B645964C923}">
   <ds:schemaRefs>
     <ds:schemaRef ds:uri="http://schemas.openxmlformats.org/officeDocument/2006/bibliography"/>
   </ds:schemaRefs>

</xml_diff>

<commit_message>
Sửa chữa phần ước lượng giá thành
</commit_message>
<xml_diff>
--- a/Dispatch Management.docx
+++ b/Dispatch Management.docx
@@ -709,21 +709,7 @@
             <w:rStyle w:val="Siuktni"/>
             <w:noProof/>
           </w:rPr>
-          <w:t xml:space="preserve">Phân chia vai trò của thành viên dự </w:t>
-        </w:r>
-        <w:r>
-          <w:rPr>
-            <w:rStyle w:val="Siuktni"/>
-            <w:noProof/>
-          </w:rPr>
-          <w:t>á</w:t>
-        </w:r>
-        <w:r>
-          <w:rPr>
-            <w:rStyle w:val="Siuktni"/>
-            <w:noProof/>
-          </w:rPr>
-          <w:t>n và khách hàng</w:t>
+          <w:t>Phân chia vai trò của thành viên dự án và khách hàng</w:t>
         </w:r>
         <w:r>
           <w:rPr>
@@ -1742,23 +1728,7 @@
             <w:noProof/>
             <w:lang w:eastAsia="en-US"/>
           </w:rPr>
-          <w:t>Cơ sở d</w:t>
-        </w:r>
-        <w:r>
-          <w:rPr>
-            <w:rStyle w:val="Siuktni"/>
-            <w:noProof/>
-            <w:lang w:eastAsia="en-US"/>
-          </w:rPr>
-          <w:t>ữ</w:t>
-        </w:r>
-        <w:r>
-          <w:rPr>
-            <w:rStyle w:val="Siuktni"/>
-            <w:noProof/>
-            <w:lang w:eastAsia="en-US"/>
-          </w:rPr>
-          <w:t xml:space="preserve"> liệu</w:t>
+          <w:t>Cơ sở dữ liệu</w:t>
         </w:r>
         <w:r>
           <w:rPr>
@@ -2148,23 +2118,7 @@
             <w:noProof/>
             <w:lang w:eastAsia="en-US"/>
           </w:rPr>
-          <w:t>Danh mục tài liệ</w:t>
-        </w:r>
-        <w:r>
-          <w:rPr>
-            <w:rStyle w:val="Siuktni"/>
-            <w:noProof/>
-            <w:lang w:eastAsia="en-US"/>
-          </w:rPr>
-          <w:t>u</w:t>
-        </w:r>
-        <w:r>
-          <w:rPr>
-            <w:rStyle w:val="Siuktni"/>
-            <w:noProof/>
-            <w:lang w:eastAsia="en-US"/>
-          </w:rPr>
-          <w:t xml:space="preserve"> liên quan</w:t>
+          <w:t>Danh mục tài liệu liên quan</w:t>
         </w:r>
         <w:r>
           <w:rPr>
@@ -2314,7 +2268,10 @@
           </w:tcPr>
           <w:p>
             <w:r>
-              <w:t>10/12/2018</w:t>
+              <w:t>30/09</w:t>
+            </w:r>
+            <w:r>
+              <w:t>/2018</w:t>
             </w:r>
           </w:p>
         </w:tc>
@@ -2382,16 +2339,13 @@
           </w:tcPr>
           <w:p>
             <w:r>
-              <w:t>1</w:t>
-            </w:r>
-            <w:r>
-              <w:t>3</w:t>
+              <w:t>05</w:t>
             </w:r>
             <w:r>
               <w:t>/1</w:t>
             </w:r>
             <w:r>
-              <w:t>2</w:t>
+              <w:t>0</w:t>
             </w:r>
             <w:r>
               <w:t>/20</w:t>
@@ -2468,7 +2422,10 @@
               <w:t>15</w:t>
             </w:r>
             <w:r>
-              <w:t>/12/20</w:t>
+              <w:t>/11</w:t>
+            </w:r>
+            <w:r>
+              <w:t>/20</w:t>
             </w:r>
             <w:r>
               <w:t>18</w:t>
@@ -2539,7 +2496,10 @@
           </w:tcPr>
           <w:p>
             <w:r>
-              <w:t>17/12/2018</w:t>
+              <w:t>02</w:t>
+            </w:r>
+            <w:r>
+              <w:t>/12/2018</w:t>
             </w:r>
           </w:p>
         </w:tc>
@@ -2607,7 +2567,10 @@
           </w:tcPr>
           <w:p>
             <w:r>
-              <w:t>17/12/2018</w:t>
+              <w:t>10</w:t>
+            </w:r>
+            <w:r>
+              <w:t>/12/2018</w:t>
             </w:r>
           </w:p>
         </w:tc>
@@ -2620,8 +2583,10 @@
               <w:cnfStyle w:val="000000000000" w:firstRow="0" w:lastRow="0" w:firstColumn="0" w:lastColumn="0" w:oddVBand="0" w:evenVBand="0" w:oddHBand="0" w:evenHBand="0" w:firstRowFirstColumn="0" w:firstRowLastColumn="0" w:lastRowFirstColumn="0" w:lastRowLastColumn="0"/>
             </w:pPr>
             <w:r>
-              <w:t>Sửa chữa phân tích thiết kế</w:t>
+              <w:t>Thêm chức năng “thêm”, “chèn”</w:t>
             </w:r>
+            <w:bookmarkStart w:id="1" w:name="_GoBack"/>
+            <w:bookmarkEnd w:id="1"/>
           </w:p>
         </w:tc>
         <w:tc>
@@ -2673,7 +2638,11 @@
             <w:cnfStyle w:val="001000000000" w:firstRow="0" w:lastRow="0" w:firstColumn="1" w:lastColumn="0" w:oddVBand="0" w:evenVBand="0" w:oddHBand="0" w:evenHBand="0" w:firstRowFirstColumn="0" w:firstRowLastColumn="0" w:lastRowFirstColumn="0" w:lastRowLastColumn="0"/>
             <w:tcW w:w="1696" w:type="dxa"/>
           </w:tcPr>
-          <w:p/>
+          <w:p>
+            <w:r>
+              <w:t>17/12/2018</w:t>
+            </w:r>
+          </w:p>
         </w:tc>
         <w:tc>
           <w:tcPr>
@@ -2683,6 +2652,9 @@
             <w:pPr>
               <w:cnfStyle w:val="000000000000" w:firstRow="0" w:lastRow="0" w:firstColumn="0" w:lastColumn="0" w:oddVBand="0" w:evenVBand="0" w:oddHBand="0" w:evenHBand="0" w:firstRowFirstColumn="0" w:firstRowLastColumn="0" w:lastRowFirstColumn="0" w:lastRowLastColumn="0"/>
             </w:pPr>
+            <w:r>
+              <w:t>Hoàn thành phần phân tích thiết kế</w:t>
+            </w:r>
           </w:p>
         </w:tc>
         <w:tc>
@@ -2693,6 +2665,9 @@
             <w:pPr>
               <w:cnfStyle w:val="000000000000" w:firstRow="0" w:lastRow="0" w:firstColumn="0" w:lastColumn="0" w:oddVBand="0" w:evenVBand="0" w:oddHBand="0" w:evenHBand="0" w:firstRowFirstColumn="0" w:firstRowLastColumn="0" w:lastRowFirstColumn="0" w:lastRowLastColumn="0"/>
             </w:pPr>
+            <w:r>
+              <w:t>1.5</w:t>
+            </w:r>
           </w:p>
         </w:tc>
         <w:tc>
@@ -2703,6 +2678,9 @@
             <w:pPr>
               <w:cnfStyle w:val="000000000000" w:firstRow="0" w:lastRow="0" w:firstColumn="0" w:lastColumn="0" w:oddVBand="0" w:evenVBand="0" w:oddHBand="0" w:evenHBand="0" w:firstRowFirstColumn="0" w:firstRowLastColumn="0" w:lastRowFirstColumn="0" w:lastRowLastColumn="0"/>
             </w:pPr>
+            <w:r>
+              <w:t>Nam</w:t>
+            </w:r>
           </w:p>
         </w:tc>
         <w:tc>
@@ -2713,6 +2691,9 @@
             <w:pPr>
               <w:cnfStyle w:val="000000000000" w:firstRow="0" w:lastRow="0" w:firstColumn="0" w:lastColumn="0" w:oddVBand="0" w:evenVBand="0" w:oddHBand="0" w:evenHBand="0" w:firstRowFirstColumn="0" w:firstRowLastColumn="0" w:lastRowFirstColumn="0" w:lastRowLastColumn="0"/>
             </w:pPr>
+            <w:r>
+              <w:t>Nam</w:t>
+            </w:r>
           </w:p>
         </w:tc>
       </w:tr>
@@ -2945,12 +2926,12 @@
       <w:pPr>
         <w:pStyle w:val="u1"/>
       </w:pPr>
-      <w:bookmarkStart w:id="1" w:name="_Toc527975125"/>
+      <w:bookmarkStart w:id="2" w:name="_Toc527975125"/>
       <w:r>
         <w:lastRenderedPageBreak/>
         <w:t>Giới thiệu dự án</w:t>
       </w:r>
-      <w:bookmarkEnd w:id="1"/>
+      <w:bookmarkEnd w:id="2"/>
     </w:p>
     <w:p>
       <w:pPr>
@@ -3007,24 +2988,24 @@
       <w:pPr>
         <w:pStyle w:val="u1"/>
       </w:pPr>
-      <w:bookmarkStart w:id="2" w:name="_Toc527975126"/>
+      <w:bookmarkStart w:id="3" w:name="_Toc527975126"/>
       <w:r>
         <w:t>Các nhân sự tham gia dự án</w:t>
-      </w:r>
-      <w:bookmarkEnd w:id="2"/>
-    </w:p>
-    <w:p>
-      <w:pPr>
-        <w:pStyle w:val="u2"/>
-      </w:pPr>
-      <w:bookmarkStart w:id="3" w:name="_Toc527975127"/>
-      <w:r>
-        <w:t>Thông tin liên hệ phía khách hàng</w:t>
       </w:r>
       <w:bookmarkEnd w:id="3"/>
     </w:p>
     <w:p>
       <w:pPr>
+        <w:pStyle w:val="u2"/>
+      </w:pPr>
+      <w:bookmarkStart w:id="4" w:name="_Toc527975127"/>
+      <w:r>
+        <w:t>Thông tin liên hệ phía khách hàng</w:t>
+      </w:r>
+      <w:bookmarkEnd w:id="4"/>
+    </w:p>
+    <w:p>
+      <w:pPr>
         <w:rPr>
           <w:rFonts w:ascii="Times New Roman" w:hAnsi="Times New Roman" w:cs="Times New Roman"/>
           <w:sz w:val="28"/>
@@ -3120,11 +3101,11 @@
       <w:pPr>
         <w:pStyle w:val="u2"/>
       </w:pPr>
-      <w:bookmarkStart w:id="4" w:name="_Toc527975128"/>
+      <w:bookmarkStart w:id="5" w:name="_Toc527975128"/>
       <w:r>
         <w:t>Thông tin liên hệ phía công ty</w:t>
       </w:r>
-      <w:bookmarkEnd w:id="4"/>
+      <w:bookmarkEnd w:id="5"/>
     </w:p>
     <w:p>
       <w:pPr>
@@ -3296,11 +3277,11 @@
       <w:pPr>
         <w:pStyle w:val="u2"/>
       </w:pPr>
-      <w:bookmarkStart w:id="5" w:name="_Toc527975129"/>
+      <w:bookmarkStart w:id="6" w:name="_Toc527975129"/>
       <w:r>
         <w:t>Phân chia vai trò của thành viên dự án và khách hàng</w:t>
       </w:r>
-      <w:bookmarkEnd w:id="5"/>
+      <w:bookmarkEnd w:id="6"/>
     </w:p>
     <w:p>
       <w:pPr>
@@ -3393,21 +3374,21 @@
       <w:pPr>
         <w:pStyle w:val="u1"/>
       </w:pPr>
-      <w:bookmarkStart w:id="6" w:name="_Toc527975130"/>
+      <w:bookmarkStart w:id="7" w:name="_Toc527975130"/>
       <w:r>
         <w:t>Khảo sát dự án</w:t>
       </w:r>
-      <w:bookmarkEnd w:id="6"/>
+      <w:bookmarkEnd w:id="7"/>
     </w:p>
     <w:p>
       <w:pPr>
         <w:pStyle w:val="u2"/>
       </w:pPr>
-      <w:bookmarkStart w:id="7" w:name="_Toc527975131"/>
+      <w:bookmarkStart w:id="8" w:name="_Toc527975131"/>
       <w:r>
         <w:t>Yêu cầu khách hàng</w:t>
       </w:r>
-      <w:bookmarkEnd w:id="7"/>
+      <w:bookmarkEnd w:id="8"/>
     </w:p>
     <w:p>
       <w:pPr>
@@ -3720,7 +3701,7 @@
       <w:pPr>
         <w:pStyle w:val="u2"/>
       </w:pPr>
-      <w:bookmarkStart w:id="8" w:name="_Toc527975132"/>
+      <w:bookmarkStart w:id="9" w:name="_Toc527975132"/>
       <w:r>
         <w:t xml:space="preserve">Mô hình </w:t>
       </w:r>
@@ -3733,7 +3714,7 @@
       <w:r>
         <w:t xml:space="preserve"> – nghiệp vụ</w:t>
       </w:r>
-      <w:bookmarkEnd w:id="8"/>
+      <w:bookmarkEnd w:id="9"/>
     </w:p>
     <w:p>
       <w:pPr>
@@ -3781,12 +3762,12 @@
       <w:pPr>
         <w:pStyle w:val="u2"/>
       </w:pPr>
-      <w:bookmarkStart w:id="9" w:name="_Toc527975133"/>
+      <w:bookmarkStart w:id="10" w:name="_Toc527975133"/>
       <w:r>
         <w:lastRenderedPageBreak/>
         <w:t>Mô hình hoạt động dự kiến sau khi áp dụng sản phẩm mới</w:t>
       </w:r>
-      <w:bookmarkEnd w:id="9"/>
+      <w:bookmarkEnd w:id="10"/>
     </w:p>
     <w:p>
       <w:pPr>
@@ -3867,11 +3848,11 @@
       <w:pPr>
         <w:pStyle w:val="u2"/>
       </w:pPr>
-      <w:bookmarkStart w:id="10" w:name="_Toc527975134"/>
+      <w:bookmarkStart w:id="11" w:name="_Toc527975134"/>
       <w:r>
         <w:t>Phân tích ưu điểm/nhược điểm/lợi ích khách hàng</w:t>
       </w:r>
-      <w:bookmarkEnd w:id="10"/>
+      <w:bookmarkEnd w:id="11"/>
     </w:p>
     <w:p>
       <w:pPr>
@@ -4218,21 +4199,21 @@
       <w:pPr>
         <w:pStyle w:val="u1"/>
       </w:pPr>
-      <w:bookmarkStart w:id="11" w:name="_Toc527975135"/>
+      <w:bookmarkStart w:id="12" w:name="_Toc527975135"/>
       <w:r>
         <w:t>Ước lượng</w:t>
       </w:r>
-      <w:bookmarkEnd w:id="11"/>
+      <w:bookmarkEnd w:id="12"/>
     </w:p>
     <w:p>
       <w:pPr>
         <w:pStyle w:val="u2"/>
       </w:pPr>
-      <w:bookmarkStart w:id="12" w:name="_Toc527975136"/>
+      <w:bookmarkStart w:id="13" w:name="_Toc527975136"/>
       <w:r>
         <w:t>Ước lượng tính năng</w:t>
       </w:r>
-      <w:bookmarkEnd w:id="12"/>
+      <w:bookmarkEnd w:id="13"/>
     </w:p>
     <w:p>
       <w:pPr>
@@ -4496,11 +4477,11 @@
       <w:pPr>
         <w:pStyle w:val="u2"/>
       </w:pPr>
-      <w:bookmarkStart w:id="13" w:name="_Toc527975137"/>
+      <w:bookmarkStart w:id="14" w:name="_Toc527975137"/>
       <w:r>
         <w:t>Ước lượng cách tích hợp hệ thống</w:t>
       </w:r>
-      <w:bookmarkEnd w:id="13"/>
+      <w:bookmarkEnd w:id="14"/>
     </w:p>
     <w:p>
       <w:pPr>
@@ -4548,11 +4529,11 @@
       <w:pPr>
         <w:pStyle w:val="u2"/>
       </w:pPr>
-      <w:bookmarkStart w:id="14" w:name="_Toc527975138"/>
+      <w:bookmarkStart w:id="15" w:name="_Toc527975138"/>
       <w:r>
         <w:t>Ước lượng thời gian</w:t>
       </w:r>
-      <w:bookmarkEnd w:id="14"/>
+      <w:bookmarkEnd w:id="15"/>
     </w:p>
     <w:p>
       <w:pPr>
@@ -4603,12 +4584,12 @@
       <w:pPr>
         <w:pStyle w:val="u2"/>
       </w:pPr>
-      <w:bookmarkStart w:id="15" w:name="_Toc527975139"/>
+      <w:bookmarkStart w:id="16" w:name="_Toc527975139"/>
       <w:r>
         <w:lastRenderedPageBreak/>
         <w:t>Ước lượng rủi ro</w:t>
       </w:r>
-      <w:bookmarkEnd w:id="15"/>
+      <w:bookmarkEnd w:id="16"/>
     </w:p>
     <w:p>
       <w:pPr>
@@ -4715,11 +4696,11 @@
       <w:pPr>
         <w:pStyle w:val="u2"/>
       </w:pPr>
-      <w:bookmarkStart w:id="16" w:name="_Toc527975140"/>
+      <w:bookmarkStart w:id="17" w:name="_Toc527975140"/>
       <w:r>
         <w:t>Xác định các hạng mục kiểm thử</w:t>
       </w:r>
-      <w:bookmarkEnd w:id="16"/>
+      <w:bookmarkEnd w:id="17"/>
     </w:p>
     <w:tbl>
       <w:tblPr>
@@ -5248,11 +5229,11 @@
       <w:pPr>
         <w:pStyle w:val="u2"/>
       </w:pPr>
-      <w:bookmarkStart w:id="17" w:name="_Toc527975141"/>
+      <w:bookmarkStart w:id="18" w:name="_Toc527975141"/>
       <w:r>
         <w:t>Ước lượng cách thức triển khai/cài đặt</w:t>
       </w:r>
-      <w:bookmarkEnd w:id="17"/>
+      <w:bookmarkEnd w:id="18"/>
     </w:p>
     <w:p>
       <w:pPr>
@@ -5364,12 +5345,12 @@
       <w:pPr>
         <w:pStyle w:val="u1"/>
       </w:pPr>
-      <w:bookmarkStart w:id="18" w:name="_Toc527975142"/>
+      <w:bookmarkStart w:id="19" w:name="_Toc527975142"/>
       <w:r>
         <w:lastRenderedPageBreak/>
         <w:t>Ước lượng giá thành</w:t>
       </w:r>
-      <w:bookmarkEnd w:id="18"/>
+      <w:bookmarkEnd w:id="19"/>
     </w:p>
     <w:p>
       <w:pPr>
@@ -5520,6 +5501,14 @@
         </w:rPr>
         <w:t>,000,000 (vnđ)</w:t>
       </w:r>
+      <w:r>
+        <w:rPr>
+          <w:rFonts w:ascii="Times New Roman" w:hAnsi="Times New Roman" w:cs="Times New Roman"/>
+          <w:sz w:val="28"/>
+          <w:szCs w:val="28"/>
+        </w:rPr>
+        <w:t xml:space="preserve"> / một máy tính</w:t>
+      </w:r>
     </w:p>
     <w:p>
       <w:pPr>
@@ -5531,21 +5520,46 @@
         <w:rPr>
           <w:i/>
         </w:rPr>
-        <w:t>&lt;Key có thời hạn một năm. Kéo dài thời hạn bằng cách mua key mới&gt;</w:t>
+        <w:t>&lt;</w:t>
+      </w:r>
+      <w:r>
+        <w:rPr>
+          <w:i/>
+        </w:rPr>
+        <w:t>Một key chỉ sử dụng trên một máy tính&gt;</w:t>
       </w:r>
     </w:p>
     <w:p>
       <w:pPr>
+        <w:rPr>
+          <w:i/>
+        </w:rPr>
+      </w:pPr>
+      <w:r>
+        <w:rPr>
+          <w:i/>
+        </w:rPr>
+        <w:t>&lt;</w:t>
+      </w:r>
+      <w:r>
+        <w:rPr>
+          <w:i/>
+        </w:rPr>
+        <w:t>Key có thời hạn một năm. Kéo dài thời hạn bằng cách mua key mới&gt;</w:t>
+      </w:r>
+    </w:p>
+    <w:p>
+      <w:pPr>
         <w:pStyle w:val="u1"/>
       </w:pPr>
-      <w:bookmarkStart w:id="19" w:name="_Toc527975143"/>
+      <w:bookmarkStart w:id="20" w:name="_Toc527975143"/>
       <w:r>
         <w:t>Phân chia các giai đoạn</w:t>
       </w:r>
       <w:r>
         <w:t xml:space="preserve"> chính</w:t>
       </w:r>
-      <w:bookmarkEnd w:id="19"/>
+      <w:bookmarkEnd w:id="20"/>
     </w:p>
     <w:p>
       <w:pPr>
@@ -7157,7 +7171,6 @@
         </w:numPr>
       </w:pPr>
       <w:r>
-        <w:lastRenderedPageBreak/>
         <w:t>Vòng lặp 3</w:t>
       </w:r>
     </w:p>
@@ -8007,12 +8020,12 @@
       <w:pPr>
         <w:pStyle w:val="u1"/>
       </w:pPr>
-      <w:bookmarkStart w:id="20" w:name="_Toc527975144"/>
+      <w:bookmarkStart w:id="21" w:name="_Toc527975144"/>
       <w:r>
         <w:lastRenderedPageBreak/>
         <w:t>Phân tích thiết kế</w:t>
       </w:r>
-      <w:bookmarkEnd w:id="20"/>
+      <w:bookmarkEnd w:id="21"/>
       <w:r>
         <w:t xml:space="preserve"> </w:t>
       </w:r>
@@ -8024,14 +8037,14 @@
           <w:lang w:eastAsia="en-US" w:bidi="ar-SA"/>
         </w:rPr>
       </w:pPr>
-      <w:bookmarkStart w:id="21" w:name="_Toc527975145"/>
+      <w:bookmarkStart w:id="22" w:name="_Toc527975145"/>
       <w:r>
         <w:rPr>
           <w:lang w:eastAsia="en-US" w:bidi="ar-SA"/>
         </w:rPr>
         <w:t>Mô hình tích hợp phần cứng/phần mềm</w:t>
       </w:r>
-      <w:bookmarkEnd w:id="21"/>
+      <w:bookmarkEnd w:id="22"/>
     </w:p>
     <w:p>
       <w:pPr>
@@ -8078,14 +8091,14 @@
           <w:lang w:eastAsia="en-US" w:bidi="ar-SA"/>
         </w:rPr>
       </w:pPr>
-      <w:bookmarkStart w:id="22" w:name="_Toc527975146"/>
+      <w:bookmarkStart w:id="23" w:name="_Toc527975146"/>
       <w:r>
         <w:rPr>
           <w:lang w:eastAsia="en-US" w:bidi="ar-SA"/>
         </w:rPr>
         <w:t>Giao diện</w:t>
       </w:r>
-      <w:bookmarkEnd w:id="22"/>
+      <w:bookmarkEnd w:id="23"/>
     </w:p>
     <w:p>
       <w:pPr>
@@ -10837,6 +10850,7 @@
       </w:r>
       <w:r>
         <w:rPr>
+          <w:noProof/>
           <w:lang w:eastAsia="en-US" w:bidi="ar-SA"/>
         </w:rPr>
         <mc:AlternateContent>
@@ -10909,6 +10923,7 @@
       </w:r>
       <w:r>
         <w:rPr>
+          <w:noProof/>
           <w:lang w:eastAsia="en-US" w:bidi="ar-SA"/>
         </w:rPr>
         <mc:AlternateContent>
@@ -11083,6 +11098,7 @@
       </w:pPr>
       <w:r>
         <w:rPr>
+          <w:noProof/>
           <w:lang w:eastAsia="en-US" w:bidi="ar-SA"/>
         </w:rPr>
         <mc:AlternateContent>
@@ -11157,6 +11173,7 @@
       </w:r>
       <w:r>
         <w:rPr>
+          <w:noProof/>
           <w:lang w:eastAsia="en-US" w:bidi="ar-SA"/>
         </w:rPr>
         <mc:AlternateContent>
@@ -11231,6 +11248,7 @@
       </w:r>
       <w:r>
         <w:rPr>
+          <w:noProof/>
           <w:lang w:eastAsia="en-US" w:bidi="ar-SA"/>
         </w:rPr>
         <mc:AlternateContent>
@@ -11307,6 +11325,7 @@
       </w:r>
       <w:r>
         <w:rPr>
+          <w:noProof/>
           <w:lang w:eastAsia="en-US" w:bidi="ar-SA"/>
         </w:rPr>
         <mc:AlternateContent>
@@ -11383,6 +11402,7 @@
       </w:r>
       <w:r>
         <w:rPr>
+          <w:noProof/>
           <w:lang w:eastAsia="en-US" w:bidi="ar-SA"/>
         </w:rPr>
         <mc:AlternateContent>
@@ -11454,6 +11474,7 @@
       </w:r>
       <w:r>
         <w:rPr>
+          <w:noProof/>
           <w:lang w:eastAsia="en-US" w:bidi="ar-SA"/>
         </w:rPr>
         <mc:AlternateContent>
@@ -11588,6 +11609,7 @@
       </w:pPr>
       <w:r>
         <w:rPr>
+          <w:noProof/>
           <w:lang w:eastAsia="en-US" w:bidi="ar-SA"/>
         </w:rPr>
         <mc:AlternateContent>
@@ -11660,6 +11682,7 @@
       </w:r>
       <w:r>
         <w:rPr>
+          <w:noProof/>
           <w:lang w:eastAsia="en-US" w:bidi="ar-SA"/>
         </w:rPr>
         <mc:AlternateContent>
@@ -12746,6 +12769,7 @@
       </w:pPr>
       <w:r>
         <w:rPr>
+          <w:noProof/>
           <w:lang w:eastAsia="en-US" w:bidi="ar-SA"/>
         </w:rPr>
         <w:lastRenderedPageBreak/>
@@ -12821,6 +12845,7 @@
       </w:r>
       <w:r>
         <w:rPr>
+          <w:noProof/>
           <w:lang w:eastAsia="en-US" w:bidi="ar-SA"/>
         </w:rPr>
         <mc:AlternateContent>
@@ -12931,6 +12956,7 @@
       </w:r>
       <w:r>
         <w:rPr>
+          <w:noProof/>
           <w:lang w:eastAsia="en-US" w:bidi="ar-SA"/>
         </w:rPr>
         <mc:AlternateContent>
@@ -13005,6 +13031,7 @@
       </w:r>
       <w:r>
         <w:rPr>
+          <w:noProof/>
           <w:lang w:eastAsia="en-US" w:bidi="ar-SA"/>
         </w:rPr>
         <mc:AlternateContent>
@@ -13081,6 +13108,7 @@
       </w:r>
       <w:r>
         <w:rPr>
+          <w:noProof/>
           <w:lang w:eastAsia="en-US" w:bidi="ar-SA"/>
         </w:rPr>
         <mc:AlternateContent>
@@ -13157,6 +13185,7 @@
       </w:r>
       <w:r>
         <w:rPr>
+          <w:noProof/>
           <w:lang w:eastAsia="en-US" w:bidi="ar-SA"/>
         </w:rPr>
         <mc:AlternateContent>
@@ -13244,6 +13273,7 @@
       </w:pPr>
       <w:r>
         <w:rPr>
+          <w:noProof/>
           <w:lang w:eastAsia="en-US" w:bidi="ar-SA"/>
         </w:rPr>
         <mc:AlternateContent>
@@ -13316,6 +13346,7 @@
       </w:r>
       <w:r>
         <w:rPr>
+          <w:noProof/>
           <w:lang w:eastAsia="en-US" w:bidi="ar-SA"/>
         </w:rPr>
         <mc:AlternateContent>
@@ -13391,6 +13422,7 @@
       </w:r>
       <w:r>
         <w:rPr>
+          <w:noProof/>
           <w:lang w:eastAsia="en-US" w:bidi="ar-SA"/>
         </w:rPr>
         <mc:AlternateContent>
@@ -13460,6 +13492,7 @@
       </w:r>
       <w:r>
         <w:rPr>
+          <w:noProof/>
           <w:lang w:eastAsia="en-US" w:bidi="ar-SA"/>
         </w:rPr>
         <mc:AlternateContent>
@@ -13542,6 +13575,7 @@
       </w:r>
       <w:r>
         <w:rPr>
+          <w:noProof/>
           <w:lang w:eastAsia="en-US" w:bidi="ar-SA"/>
         </w:rPr>
         <mc:AlternateContent>
@@ -13703,6 +13737,7 @@
       </w:r>
       <w:r>
         <w:rPr>
+          <w:noProof/>
           <w:lang w:eastAsia="en-US" w:bidi="ar-SA"/>
         </w:rPr>
         <mc:AlternateContent>
@@ -14445,6 +14480,7 @@
       </w:pPr>
       <w:r>
         <w:rPr>
+          <w:noProof/>
           <w:lang w:eastAsia="en-US" w:bidi="ar-SA"/>
         </w:rPr>
         <mc:AlternateContent>
@@ -14701,6 +14737,7 @@
       </w:pPr>
       <w:r>
         <w:rPr>
+          <w:noProof/>
           <w:lang w:eastAsia="en-US" w:bidi="ar-SA"/>
         </w:rPr>
         <mc:AlternateContent>
@@ -14818,6 +14855,7 @@
       </w:pPr>
       <w:r>
         <w:rPr>
+          <w:noProof/>
           <w:lang w:eastAsia="en-US" w:bidi="ar-SA"/>
         </w:rPr>
         <mc:AlternateContent>
@@ -14892,6 +14930,7 @@
       </w:r>
       <w:r>
         <w:rPr>
+          <w:noProof/>
           <w:lang w:eastAsia="en-US" w:bidi="ar-SA"/>
         </w:rPr>
         <mc:AlternateContent>
@@ -15002,6 +15041,7 @@
       </w:r>
       <w:r>
         <w:rPr>
+          <w:noProof/>
           <w:lang w:eastAsia="en-US" w:bidi="ar-SA"/>
         </w:rPr>
         <mc:AlternateContent>
@@ -15076,6 +15116,7 @@
       </w:r>
       <w:r>
         <w:rPr>
+          <w:noProof/>
           <w:lang w:eastAsia="en-US" w:bidi="ar-SA"/>
         </w:rPr>
         <mc:AlternateContent>
@@ -15152,6 +15193,7 @@
       </w:r>
       <w:r>
         <w:rPr>
+          <w:noProof/>
           <w:lang w:eastAsia="en-US" w:bidi="ar-SA"/>
         </w:rPr>
         <mc:AlternateContent>
@@ -15228,6 +15270,7 @@
       </w:r>
       <w:r>
         <w:rPr>
+          <w:noProof/>
           <w:lang w:eastAsia="en-US" w:bidi="ar-SA"/>
         </w:rPr>
         <mc:AlternateContent>
@@ -15315,6 +15358,7 @@
       </w:pPr>
       <w:r>
         <w:rPr>
+          <w:noProof/>
           <w:lang w:eastAsia="en-US" w:bidi="ar-SA"/>
         </w:rPr>
         <mc:AlternateContent>
@@ -15387,6 +15431,7 @@
       </w:r>
       <w:r>
         <w:rPr>
+          <w:noProof/>
           <w:lang w:eastAsia="en-US" w:bidi="ar-SA"/>
         </w:rPr>
         <mc:AlternateContent>
@@ -15462,6 +15507,7 @@
       </w:r>
       <w:r>
         <w:rPr>
+          <w:noProof/>
           <w:lang w:eastAsia="en-US" w:bidi="ar-SA"/>
         </w:rPr>
         <mc:AlternateContent>
@@ -15531,6 +15577,7 @@
       </w:r>
       <w:r>
         <w:rPr>
+          <w:noProof/>
           <w:lang w:eastAsia="en-US" w:bidi="ar-SA"/>
         </w:rPr>
         <mc:AlternateContent>
@@ -15613,6 +15660,7 @@
       </w:r>
       <w:r>
         <w:rPr>
+          <w:noProof/>
           <w:lang w:eastAsia="en-US" w:bidi="ar-SA"/>
         </w:rPr>
         <mc:AlternateContent>
@@ -15774,6 +15822,7 @@
       </w:r>
       <w:r>
         <w:rPr>
+          <w:noProof/>
           <w:lang w:eastAsia="en-US" w:bidi="ar-SA"/>
         </w:rPr>
         <mc:AlternateContent>
@@ -16682,6 +16731,7 @@
       </w:pPr>
       <w:r>
         <w:rPr>
+          <w:noProof/>
           <w:lang w:eastAsia="en-US" w:bidi="ar-SA"/>
         </w:rPr>
         <mc:AlternateContent>
@@ -16938,6 +16988,7 @@
       </w:pPr>
       <w:r>
         <w:rPr>
+          <w:noProof/>
           <w:lang w:eastAsia="en-US" w:bidi="ar-SA"/>
         </w:rPr>
         <mc:AlternateContent>
@@ -17039,6 +17090,7 @@
       </w:pPr>
       <w:r>
         <w:rPr>
+          <w:noProof/>
           <w:lang w:eastAsia="en-US" w:bidi="ar-SA"/>
         </w:rPr>
         <w:lastRenderedPageBreak/>
@@ -17114,6 +17166,7 @@
       </w:r>
       <w:r>
         <w:rPr>
+          <w:noProof/>
           <w:lang w:eastAsia="en-US" w:bidi="ar-SA"/>
         </w:rPr>
         <mc:AlternateContent>
@@ -17224,6 +17277,7 @@
       </w:r>
       <w:r>
         <w:rPr>
+          <w:noProof/>
           <w:lang w:eastAsia="en-US" w:bidi="ar-SA"/>
         </w:rPr>
         <mc:AlternateContent>
@@ -17298,6 +17352,7 @@
       </w:r>
       <w:r>
         <w:rPr>
+          <w:noProof/>
           <w:lang w:eastAsia="en-US" w:bidi="ar-SA"/>
         </w:rPr>
         <mc:AlternateContent>
@@ -17374,6 +17429,7 @@
       </w:r>
       <w:r>
         <w:rPr>
+          <w:noProof/>
           <w:lang w:eastAsia="en-US" w:bidi="ar-SA"/>
         </w:rPr>
         <mc:AlternateContent>
@@ -17450,6 +17506,7 @@
       </w:r>
       <w:r>
         <w:rPr>
+          <w:noProof/>
           <w:lang w:eastAsia="en-US" w:bidi="ar-SA"/>
         </w:rPr>
         <mc:AlternateContent>
@@ -17529,6 +17586,7 @@
       </w:pPr>
       <w:r>
         <w:rPr>
+          <w:noProof/>
           <w:lang w:eastAsia="en-US" w:bidi="ar-SA"/>
         </w:rPr>
         <mc:AlternateContent>
@@ -17609,6 +17667,7 @@
       </w:pPr>
       <w:r>
         <w:rPr>
+          <w:noProof/>
           <w:lang w:eastAsia="en-US" w:bidi="ar-SA"/>
         </w:rPr>
         <mc:AlternateContent>
@@ -17691,6 +17750,7 @@
       </w:r>
       <w:r>
         <w:rPr>
+          <w:noProof/>
           <w:lang w:eastAsia="en-US" w:bidi="ar-SA"/>
         </w:rPr>
         <mc:AlternateContent>
@@ -17760,6 +17820,7 @@
       </w:r>
       <w:r>
         <w:rPr>
+          <w:noProof/>
           <w:lang w:eastAsia="en-US" w:bidi="ar-SA"/>
         </w:rPr>
         <mc:AlternateContent>
@@ -17832,6 +17893,7 @@
       </w:r>
       <w:r>
         <w:rPr>
+          <w:noProof/>
           <w:lang w:eastAsia="en-US" w:bidi="ar-SA"/>
         </w:rPr>
         <mc:AlternateContent>
@@ -17907,6 +17969,7 @@
       </w:r>
       <w:r>
         <w:rPr>
+          <w:noProof/>
           <w:lang w:eastAsia="en-US" w:bidi="ar-SA"/>
         </w:rPr>
         <mc:AlternateContent>
@@ -18244,6 +18307,7 @@
       </w:r>
       <w:r>
         <w:rPr>
+          <w:noProof/>
           <w:lang w:eastAsia="en-US" w:bidi="ar-SA"/>
         </w:rPr>
         <mc:AlternateContent>
@@ -18521,6 +18585,7 @@
       </w:pPr>
       <w:r>
         <w:rPr>
+          <w:noProof/>
           <w:lang w:eastAsia="en-US" w:bidi="ar-SA"/>
         </w:rPr>
         <mc:AlternateContent>
@@ -18589,6 +18654,7 @@
       </w:r>
       <w:r>
         <w:rPr>
+          <w:noProof/>
           <w:lang w:eastAsia="en-US" w:bidi="ar-SA"/>
         </w:rPr>
         <mc:AlternateContent>
@@ -18778,6 +18844,7 @@
       </w:r>
       <w:r>
         <w:rPr>
+          <w:noProof/>
           <w:lang w:eastAsia="en-US" w:bidi="ar-SA"/>
         </w:rPr>
         <mc:AlternateContent>
@@ -18949,6 +19016,7 @@
       </w:r>
       <w:r>
         <w:rPr>
+          <w:noProof/>
           <w:lang w:eastAsia="en-US" w:bidi="ar-SA"/>
         </w:rPr>
         <mc:AlternateContent>
@@ -19112,6 +19180,7 @@
       </w:r>
       <w:r>
         <w:rPr>
+          <w:noProof/>
           <w:lang w:eastAsia="en-US" w:bidi="ar-SA"/>
         </w:rPr>
         <mc:AlternateContent>
@@ -19218,6 +19287,7 @@
       </w:r>
       <w:r>
         <w:rPr>
+          <w:noProof/>
           <w:lang w:eastAsia="en-US" w:bidi="ar-SA"/>
         </w:rPr>
         <mc:AlternateContent>
@@ -19294,6 +19364,7 @@
       </w:pPr>
       <w:r>
         <w:rPr>
+          <w:noProof/>
           <w:lang w:eastAsia="en-US" w:bidi="ar-SA"/>
         </w:rPr>
         <mc:AlternateContent>
@@ -19449,6 +19520,7 @@
       </w:r>
       <w:r>
         <w:rPr>
+          <w:noProof/>
           <w:lang w:eastAsia="en-US" w:bidi="ar-SA"/>
         </w:rPr>
         <mc:AlternateContent>
@@ -19529,6 +19601,7 @@
       </w:pPr>
       <w:r>
         <w:rPr>
+          <w:noProof/>
           <w:lang w:eastAsia="en-US" w:bidi="ar-SA"/>
         </w:rPr>
         <mc:AlternateContent>
@@ -19761,7 +19834,7 @@
           <w:lang w:eastAsia="en-US" w:bidi="ar-SA"/>
         </w:rPr>
       </w:pPr>
-      <w:bookmarkStart w:id="23" w:name="_Toc527975147"/>
+      <w:bookmarkStart w:id="24" w:name="_Toc527975147"/>
       <w:r>
         <w:rPr>
           <w:lang w:eastAsia="en-US" w:bidi="ar-SA"/>
@@ -19769,7 +19842,7 @@
         <w:lastRenderedPageBreak/>
         <w:t>Cơ sở dữ liệu</w:t>
       </w:r>
-      <w:bookmarkEnd w:id="23"/>
+      <w:bookmarkEnd w:id="24"/>
     </w:p>
     <w:p>
       <w:pPr>
@@ -19797,14 +19870,14 @@
           <w:lang w:eastAsia="en-US" w:bidi="ar-SA"/>
         </w:rPr>
       </w:pPr>
-      <w:bookmarkStart w:id="24" w:name="_Toc527975148"/>
+      <w:bookmarkStart w:id="25" w:name="_Toc527975148"/>
       <w:r>
         <w:rPr>
           <w:lang w:eastAsia="en-US" w:bidi="ar-SA"/>
         </w:rPr>
         <w:t>Mạng</w:t>
       </w:r>
-      <w:bookmarkEnd w:id="24"/>
+      <w:bookmarkEnd w:id="25"/>
     </w:p>
     <w:p>
       <w:pPr>
@@ -19832,14 +19905,14 @@
           <w:lang w:eastAsia="en-US" w:bidi="ar-SA"/>
         </w:rPr>
       </w:pPr>
-      <w:bookmarkStart w:id="25" w:name="_Toc527975149"/>
+      <w:bookmarkStart w:id="26" w:name="_Toc527975149"/>
       <w:r>
         <w:rPr>
           <w:lang w:eastAsia="en-US" w:bidi="ar-SA"/>
         </w:rPr>
         <w:t>Tương tác người dùng</w:t>
       </w:r>
-      <w:bookmarkEnd w:id="25"/>
+      <w:bookmarkEnd w:id="26"/>
     </w:p>
     <w:p>
       <w:pPr>
@@ -19886,14 +19959,14 @@
           <w:lang w:eastAsia="en-US" w:bidi="ar-SA"/>
         </w:rPr>
       </w:pPr>
-      <w:bookmarkStart w:id="26" w:name="_Toc527975150"/>
+      <w:bookmarkStart w:id="27" w:name="_Toc527975150"/>
       <w:r>
         <w:rPr>
           <w:lang w:eastAsia="en-US" w:bidi="ar-SA"/>
         </w:rPr>
         <w:t>Đặc tả giao diện API (interface)</w:t>
       </w:r>
-      <w:bookmarkEnd w:id="26"/>
+      <w:bookmarkEnd w:id="27"/>
     </w:p>
     <w:p>
       <w:pPr>
@@ -19940,14 +20013,14 @@
           <w:lang w:eastAsia="en-US" w:bidi="ar-SA"/>
         </w:rPr>
       </w:pPr>
-      <w:bookmarkStart w:id="27" w:name="_Toc527975151"/>
+      <w:bookmarkStart w:id="28" w:name="_Toc527975151"/>
       <w:r>
         <w:rPr>
           <w:lang w:eastAsia="en-US" w:bidi="ar-SA"/>
         </w:rPr>
         <w:t>Bảo mật</w:t>
       </w:r>
-      <w:bookmarkEnd w:id="27"/>
+      <w:bookmarkEnd w:id="28"/>
     </w:p>
     <w:p>
       <w:pPr>
@@ -19984,14 +20057,14 @@
           <w:lang w:eastAsia="en-US" w:bidi="ar-SA"/>
         </w:rPr>
       </w:pPr>
-      <w:bookmarkStart w:id="28" w:name="_Toc527975152"/>
+      <w:bookmarkStart w:id="29" w:name="_Toc527975152"/>
       <w:r>
         <w:rPr>
           <w:lang w:eastAsia="en-US" w:bidi="ar-SA"/>
         </w:rPr>
         <w:t>Sao lưu phục hồi</w:t>
       </w:r>
-      <w:bookmarkEnd w:id="28"/>
+      <w:bookmarkEnd w:id="29"/>
     </w:p>
     <w:p>
       <w:pPr>
@@ -20038,14 +20111,14 @@
           <w:lang w:eastAsia="en-US" w:bidi="ar-SA"/>
         </w:rPr>
       </w:pPr>
-      <w:bookmarkStart w:id="29" w:name="_Toc527975153"/>
+      <w:bookmarkStart w:id="30" w:name="_Toc527975153"/>
       <w:r>
         <w:rPr>
           <w:lang w:eastAsia="en-US" w:bidi="ar-SA"/>
         </w:rPr>
         <w:t>Chuyển đổi dữ liệu</w:t>
       </w:r>
-      <w:bookmarkEnd w:id="29"/>
+      <w:bookmarkEnd w:id="30"/>
     </w:p>
     <w:p>
       <w:pPr>
@@ -20073,14 +20146,14 @@
           <w:lang w:eastAsia="en-US" w:bidi="ar-SA"/>
         </w:rPr>
       </w:pPr>
-      <w:bookmarkStart w:id="30" w:name="_Toc527975154"/>
+      <w:bookmarkStart w:id="31" w:name="_Toc527975154"/>
       <w:r>
         <w:rPr>
           <w:lang w:eastAsia="en-US" w:bidi="ar-SA"/>
         </w:rPr>
         <w:t>Danh mục tài liệu liên quan</w:t>
       </w:r>
-      <w:bookmarkEnd w:id="30"/>
+      <w:bookmarkEnd w:id="31"/>
     </w:p>
     <w:p>
       <w:pPr>
@@ -20109,10 +20182,7 @@
       </w:pPr>
     </w:p>
     <w:p/>
-    <w:p>
-      <w:bookmarkStart w:id="31" w:name="_GoBack"/>
-      <w:bookmarkEnd w:id="31"/>
-    </w:p>
+    <w:p/>
     <w:p/>
     <w:p/>
     <w:p/>
@@ -29858,7 +29928,7 @@
 </file>
 
 <file path=customXml/itemProps1.xml><?xml version="1.0" encoding="utf-8"?>
-<ds:datastoreItem xmlns:ds="http://schemas.openxmlformats.org/officeDocument/2006/customXml" ds:itemID="{88B22A15-8A0D-4B39-BD3F-56F0420A02A1}">
+<ds:datastoreItem xmlns:ds="http://schemas.openxmlformats.org/officeDocument/2006/customXml" ds:itemID="{2970A9AE-CED1-445A-89A2-BE4F5ADE9433}">
   <ds:schemaRefs>
     <ds:schemaRef ds:uri="http://schemas.openxmlformats.org/officeDocument/2006/bibliography"/>
   </ds:schemaRefs>

</xml_diff>

<commit_message>
Chỉnh phần phan chia
</commit_message>
<xml_diff>
--- a/Dispatch Management.docx
+++ b/Dispatch Management.docx
@@ -2585,8 +2585,6 @@
             <w:r>
               <w:t>Thêm chức năng “thêm”, “chèn”</w:t>
             </w:r>
-            <w:bookmarkStart w:id="1" w:name="_GoBack"/>
-            <w:bookmarkEnd w:id="1"/>
           </w:p>
         </w:tc>
         <w:tc>
@@ -2640,7 +2638,12 @@
           </w:tcPr>
           <w:p>
             <w:r>
-              <w:t>17/12/2018</w:t>
+              <w:t>16</w:t>
+            </w:r>
+            <w:bookmarkStart w:id="1" w:name="_GoBack"/>
+            <w:bookmarkEnd w:id="1"/>
+            <w:r>
+              <w:t>/12/2018</w:t>
             </w:r>
           </w:p>
         </w:tc>
@@ -29928,7 +29931,7 @@
 </file>
 
 <file path=customXml/itemProps1.xml><?xml version="1.0" encoding="utf-8"?>
-<ds:datastoreItem xmlns:ds="http://schemas.openxmlformats.org/officeDocument/2006/customXml" ds:itemID="{2970A9AE-CED1-445A-89A2-BE4F5ADE9433}">
+<ds:datastoreItem xmlns:ds="http://schemas.openxmlformats.org/officeDocument/2006/customXml" ds:itemID="{D123EA13-E80D-4667-9973-83E958E0D937}">
   <ds:schemaRefs>
     <ds:schemaRef ds:uri="http://schemas.openxmlformats.org/officeDocument/2006/bibliography"/>
   </ds:schemaRefs>

</xml_diff>